<commit_message>
añadido comentarioTO y comentarioDAO
</commit_message>
<xml_diff>
--- a/Practica2MemoriaHercules.docx
+++ b/Practica2MemoriaHercules.docx
@@ -469,8 +469,39 @@
           <w:szCs w:val="22"/>
           <w:lang w:val="es-ES"/>
         </w:rPr>
-        <w:t xml:space="preserve"> mysql/hercules.sql</w:t>
-      </w:r>
+        <w:t xml:space="preserve"> </w:t>
+      </w:r>
+      <w:proofErr w:type="spellStart"/>
+      <w:r>
+        <w:rPr>
+          <w:rFonts w:ascii="Maiandra GD" w:hAnsi="Maiandra GD"/>
+          <w:sz w:val="22"/>
+          <w:szCs w:val="22"/>
+          <w:lang w:val="es-ES"/>
+        </w:rPr>
+        <w:t>mysql</w:t>
+      </w:r>
+      <w:proofErr w:type="spellEnd"/>
+      <w:r>
+        <w:rPr>
+          <w:rFonts w:ascii="Maiandra GD" w:hAnsi="Maiandra GD"/>
+          <w:sz w:val="22"/>
+          <w:szCs w:val="22"/>
+          <w:lang w:val="es-ES"/>
+        </w:rPr>
+        <w:t>/</w:t>
+      </w:r>
+      <w:proofErr w:type="spellStart"/>
+      <w:r>
+        <w:rPr>
+          <w:rFonts w:ascii="Maiandra GD" w:hAnsi="Maiandra GD"/>
+          <w:sz w:val="22"/>
+          <w:szCs w:val="22"/>
+          <w:lang w:val="es-ES"/>
+        </w:rPr>
+        <w:t>hercules.sql</w:t>
+      </w:r>
+      <w:proofErr w:type="spellEnd"/>
     </w:p>
     <w:p>
       <w:pPr>
@@ -499,8 +530,19 @@
           <w:szCs w:val="22"/>
           <w:lang w:val="es-ES"/>
         </w:rPr>
-        <w:t xml:space="preserve"> hercules</w:t>
-      </w:r>
+        <w:t xml:space="preserve"> </w:t>
+      </w:r>
+      <w:proofErr w:type="spellStart"/>
+      <w:r>
+        <w:rPr>
+          <w:rFonts w:ascii="Maiandra GD" w:hAnsi="Maiandra GD"/>
+          <w:sz w:val="22"/>
+          <w:szCs w:val="22"/>
+          <w:lang w:val="es-ES"/>
+        </w:rPr>
+        <w:t>hercules</w:t>
+      </w:r>
+      <w:proofErr w:type="spellEnd"/>
     </w:p>
     <w:p>
       <w:pPr>
@@ -529,8 +571,39 @@
           <w:szCs w:val="22"/>
           <w:lang w:val="es-ES"/>
         </w:rPr>
-        <w:t xml:space="preserve"> mysql/usuarios.sql</w:t>
-      </w:r>
+        <w:t xml:space="preserve"> </w:t>
+      </w:r>
+      <w:proofErr w:type="spellStart"/>
+      <w:r>
+        <w:rPr>
+          <w:rFonts w:ascii="Maiandra GD" w:hAnsi="Maiandra GD"/>
+          <w:sz w:val="22"/>
+          <w:szCs w:val="22"/>
+          <w:lang w:val="es-ES"/>
+        </w:rPr>
+        <w:t>mysql</w:t>
+      </w:r>
+      <w:proofErr w:type="spellEnd"/>
+      <w:r>
+        <w:rPr>
+          <w:rFonts w:ascii="Maiandra GD" w:hAnsi="Maiandra GD"/>
+          <w:sz w:val="22"/>
+          <w:szCs w:val="22"/>
+          <w:lang w:val="es-ES"/>
+        </w:rPr>
+        <w:t>/</w:t>
+      </w:r>
+      <w:proofErr w:type="spellStart"/>
+      <w:r>
+        <w:rPr>
+          <w:rFonts w:ascii="Maiandra GD" w:hAnsi="Maiandra GD"/>
+          <w:sz w:val="22"/>
+          <w:szCs w:val="22"/>
+          <w:lang w:val="es-ES"/>
+        </w:rPr>
+        <w:t>usuarios.sql</w:t>
+      </w:r>
+      <w:proofErr w:type="spellEnd"/>
     </w:p>
     <w:p>
       <w:pPr>
@@ -722,6 +795,7 @@
                 <w:lang w:val="es-ES"/>
               </w:rPr>
             </w:pPr>
+            <w:proofErr w:type="spellStart"/>
             <w:r>
               <w:rPr>
                 <w:rFonts w:ascii="Maiandra GD" w:hAnsi="Maiandra GD"/>
@@ -731,6 +805,7 @@
               </w:rPr>
               <w:t>hercules</w:t>
             </w:r>
+            <w:proofErr w:type="spellEnd"/>
           </w:p>
         </w:tc>
         <w:tc>
@@ -1758,15 +1833,27 @@
         </w:rPr>
         <w:t xml:space="preserve">: </w:t>
       </w:r>
-      <w:r>
-        <w:rPr>
-          <w:rFonts w:ascii="Maiandra GD" w:hAnsi="Maiandra GD"/>
-          <w:sz w:val="22"/>
-          <w:szCs w:val="22"/>
-          <w:lang w:val="es-ES"/>
-        </w:rPr>
-        <w:t>hercules/</w:t>
-      </w:r>
+      <w:proofErr w:type="spellStart"/>
+      <w:r>
+        <w:rPr>
+          <w:rFonts w:ascii="Maiandra GD" w:hAnsi="Maiandra GD"/>
+          <w:sz w:val="22"/>
+          <w:szCs w:val="22"/>
+          <w:lang w:val="es-ES"/>
+        </w:rPr>
+        <w:t>hercules</w:t>
+      </w:r>
+      <w:proofErr w:type="spellEnd"/>
+      <w:r>
+        <w:rPr>
+          <w:rFonts w:ascii="Maiandra GD" w:hAnsi="Maiandra GD"/>
+          <w:sz w:val="22"/>
+          <w:szCs w:val="22"/>
+          <w:lang w:val="es-ES"/>
+        </w:rPr>
+        <w:t>/</w:t>
+      </w:r>
+      <w:proofErr w:type="spellStart"/>
       <w:r>
         <w:rPr>
           <w:rFonts w:ascii="Maiandra GD" w:hAnsi="Maiandra GD"/>
@@ -1776,6 +1863,7 @@
         </w:rPr>
         <w:t>index.php</w:t>
       </w:r>
+      <w:proofErr w:type="spellEnd"/>
     </w:p>
     <w:p>
       <w:pPr>
@@ -1852,8 +1940,29 @@
           <w:szCs w:val="22"/>
           <w:lang w:val="es-ES"/>
         </w:rPr>
-        <w:t>: hercules/</w:t>
-      </w:r>
+        <w:t xml:space="preserve">: </w:t>
+      </w:r>
+      <w:proofErr w:type="spellStart"/>
+      <w:r>
+        <w:rPr>
+          <w:rFonts w:ascii="Maiandra GD" w:hAnsi="Maiandra GD"/>
+          <w:sz w:val="22"/>
+          <w:szCs w:val="22"/>
+          <w:lang w:val="es-ES"/>
+        </w:rPr>
+        <w:t>hercules</w:t>
+      </w:r>
+      <w:proofErr w:type="spellEnd"/>
+      <w:r>
+        <w:rPr>
+          <w:rFonts w:ascii="Maiandra GD" w:hAnsi="Maiandra GD"/>
+          <w:sz w:val="22"/>
+          <w:szCs w:val="22"/>
+          <w:lang w:val="es-ES"/>
+        </w:rPr>
+        <w:t>/</w:t>
+      </w:r>
+      <w:proofErr w:type="spellStart"/>
       <w:r>
         <w:rPr>
           <w:rFonts w:ascii="Maiandra GD" w:hAnsi="Maiandra GD"/>
@@ -1872,6 +1981,7 @@
         </w:rPr>
         <w:t>.php</w:t>
       </w:r>
+      <w:proofErr w:type="spellEnd"/>
     </w:p>
     <w:p>
       <w:pPr>
@@ -1960,8 +2070,29 @@
           <w:szCs w:val="22"/>
           <w:lang w:val="es-ES"/>
         </w:rPr>
-        <w:t>: hercules/</w:t>
-      </w:r>
+        <w:t xml:space="preserve">: </w:t>
+      </w:r>
+      <w:proofErr w:type="spellStart"/>
+      <w:r>
+        <w:rPr>
+          <w:rFonts w:ascii="Maiandra GD" w:hAnsi="Maiandra GD"/>
+          <w:sz w:val="22"/>
+          <w:szCs w:val="22"/>
+          <w:lang w:val="es-ES"/>
+        </w:rPr>
+        <w:t>hercules</w:t>
+      </w:r>
+      <w:proofErr w:type="spellEnd"/>
+      <w:r>
+        <w:rPr>
+          <w:rFonts w:ascii="Maiandra GD" w:hAnsi="Maiandra GD"/>
+          <w:sz w:val="22"/>
+          <w:szCs w:val="22"/>
+          <w:lang w:val="es-ES"/>
+        </w:rPr>
+        <w:t>/</w:t>
+      </w:r>
+      <w:proofErr w:type="spellStart"/>
       <w:r>
         <w:rPr>
           <w:rFonts w:ascii="Maiandra GD" w:hAnsi="Maiandra GD"/>
@@ -1980,6 +2111,7 @@
         </w:rPr>
         <w:t>.php</w:t>
       </w:r>
+      <w:proofErr w:type="spellEnd"/>
     </w:p>
     <w:p>
       <w:pPr>
@@ -2057,8 +2189,29 @@
           <w:szCs w:val="22"/>
           <w:lang w:val="es-ES"/>
         </w:rPr>
-        <w:t>: hercules/</w:t>
-      </w:r>
+        <w:t xml:space="preserve">: </w:t>
+      </w:r>
+      <w:proofErr w:type="spellStart"/>
+      <w:r>
+        <w:rPr>
+          <w:rFonts w:ascii="Maiandra GD" w:hAnsi="Maiandra GD"/>
+          <w:sz w:val="22"/>
+          <w:szCs w:val="22"/>
+          <w:lang w:val="es-ES"/>
+        </w:rPr>
+        <w:t>hercules</w:t>
+      </w:r>
+      <w:proofErr w:type="spellEnd"/>
+      <w:r>
+        <w:rPr>
+          <w:rFonts w:ascii="Maiandra GD" w:hAnsi="Maiandra GD"/>
+          <w:sz w:val="22"/>
+          <w:szCs w:val="22"/>
+          <w:lang w:val="es-ES"/>
+        </w:rPr>
+        <w:t>/</w:t>
+      </w:r>
+      <w:proofErr w:type="spellStart"/>
       <w:r>
         <w:rPr>
           <w:rFonts w:ascii="Maiandra GD" w:hAnsi="Maiandra GD"/>
@@ -2088,6 +2241,7 @@
         </w:rPr>
         <w:t>.php</w:t>
       </w:r>
+      <w:proofErr w:type="spellEnd"/>
     </w:p>
     <w:p>
       <w:pPr>
@@ -2165,8 +2319,29 @@
           <w:szCs w:val="22"/>
           <w:lang w:val="es-ES"/>
         </w:rPr>
-        <w:t>: hercules/</w:t>
-      </w:r>
+        <w:t xml:space="preserve">: </w:t>
+      </w:r>
+      <w:proofErr w:type="spellStart"/>
+      <w:r>
+        <w:rPr>
+          <w:rFonts w:ascii="Maiandra GD" w:hAnsi="Maiandra GD"/>
+          <w:sz w:val="22"/>
+          <w:szCs w:val="22"/>
+          <w:lang w:val="es-ES"/>
+        </w:rPr>
+        <w:t>hercules</w:t>
+      </w:r>
+      <w:proofErr w:type="spellEnd"/>
+      <w:r>
+        <w:rPr>
+          <w:rFonts w:ascii="Maiandra GD" w:hAnsi="Maiandra GD"/>
+          <w:sz w:val="22"/>
+          <w:szCs w:val="22"/>
+          <w:lang w:val="es-ES"/>
+        </w:rPr>
+        <w:t>/</w:t>
+      </w:r>
+      <w:proofErr w:type="spellStart"/>
       <w:r>
         <w:rPr>
           <w:rFonts w:ascii="Maiandra GD" w:hAnsi="Maiandra GD"/>
@@ -2185,6 +2360,7 @@
         </w:rPr>
         <w:t>.php</w:t>
       </w:r>
+      <w:proofErr w:type="spellEnd"/>
     </w:p>
     <w:p>
       <w:pPr>
@@ -2281,8 +2457,29 @@
           <w:szCs w:val="22"/>
           <w:lang w:val="es-ES"/>
         </w:rPr>
-        <w:t>: hercules/</w:t>
-      </w:r>
+        <w:t xml:space="preserve">: </w:t>
+      </w:r>
+      <w:proofErr w:type="spellStart"/>
+      <w:r>
+        <w:rPr>
+          <w:rFonts w:ascii="Maiandra GD" w:hAnsi="Maiandra GD"/>
+          <w:sz w:val="22"/>
+          <w:szCs w:val="22"/>
+          <w:lang w:val="es-ES"/>
+        </w:rPr>
+        <w:t>hercules</w:t>
+      </w:r>
+      <w:proofErr w:type="spellEnd"/>
+      <w:r>
+        <w:rPr>
+          <w:rFonts w:ascii="Maiandra GD" w:hAnsi="Maiandra GD"/>
+          <w:sz w:val="22"/>
+          <w:szCs w:val="22"/>
+          <w:lang w:val="es-ES"/>
+        </w:rPr>
+        <w:t>/</w:t>
+      </w:r>
+      <w:proofErr w:type="spellStart"/>
       <w:r>
         <w:rPr>
           <w:rFonts w:ascii="Maiandra GD" w:hAnsi="Maiandra GD"/>
@@ -2301,6 +2498,7 @@
         </w:rPr>
         <w:t>.php</w:t>
       </w:r>
+      <w:proofErr w:type="spellEnd"/>
     </w:p>
     <w:p>
       <w:pPr>
@@ -2378,8 +2576,29 @@
           <w:szCs w:val="22"/>
           <w:lang w:val="es-ES"/>
         </w:rPr>
-        <w:t>: hercules/</w:t>
-      </w:r>
+        <w:t xml:space="preserve">: </w:t>
+      </w:r>
+      <w:proofErr w:type="spellStart"/>
+      <w:r>
+        <w:rPr>
+          <w:rFonts w:ascii="Maiandra GD" w:hAnsi="Maiandra GD"/>
+          <w:sz w:val="22"/>
+          <w:szCs w:val="22"/>
+          <w:lang w:val="es-ES"/>
+        </w:rPr>
+        <w:t>hercules</w:t>
+      </w:r>
+      <w:proofErr w:type="spellEnd"/>
+      <w:r>
+        <w:rPr>
+          <w:rFonts w:ascii="Maiandra GD" w:hAnsi="Maiandra GD"/>
+          <w:sz w:val="22"/>
+          <w:szCs w:val="22"/>
+          <w:lang w:val="es-ES"/>
+        </w:rPr>
+        <w:t>/</w:t>
+      </w:r>
+      <w:proofErr w:type="spellStart"/>
       <w:r>
         <w:rPr>
           <w:rFonts w:ascii="Maiandra GD" w:hAnsi="Maiandra GD"/>
@@ -2398,6 +2617,7 @@
         </w:rPr>
         <w:t>.php</w:t>
       </w:r>
+      <w:proofErr w:type="spellEnd"/>
     </w:p>
     <w:p>
       <w:pPr>
@@ -2459,8 +2679,6 @@
         </w:rPr>
         <w:t>LOGOUT</w:t>
       </w:r>
-      <w:bookmarkStart w:id="0" w:name="_GoBack"/>
-      <w:bookmarkEnd w:id="0"/>
     </w:p>
     <w:p>
       <w:pPr>
@@ -2489,8 +2707,29 @@
           <w:szCs w:val="22"/>
           <w:lang w:val="es-ES"/>
         </w:rPr>
-        <w:t>: hercules/</w:t>
-      </w:r>
+        <w:t xml:space="preserve">: </w:t>
+      </w:r>
+      <w:proofErr w:type="spellStart"/>
+      <w:r>
+        <w:rPr>
+          <w:rFonts w:ascii="Maiandra GD" w:hAnsi="Maiandra GD"/>
+          <w:sz w:val="22"/>
+          <w:szCs w:val="22"/>
+          <w:lang w:val="es-ES"/>
+        </w:rPr>
+        <w:t>hercules</w:t>
+      </w:r>
+      <w:proofErr w:type="spellEnd"/>
+      <w:r>
+        <w:rPr>
+          <w:rFonts w:ascii="Maiandra GD" w:hAnsi="Maiandra GD"/>
+          <w:sz w:val="22"/>
+          <w:szCs w:val="22"/>
+          <w:lang w:val="es-ES"/>
+        </w:rPr>
+        <w:t>/</w:t>
+      </w:r>
+      <w:proofErr w:type="spellStart"/>
       <w:r>
         <w:rPr>
           <w:rFonts w:ascii="Maiandra GD" w:hAnsi="Maiandra GD"/>
@@ -2509,6 +2748,7 @@
         </w:rPr>
         <w:t>.php</w:t>
       </w:r>
+      <w:proofErr w:type="spellEnd"/>
     </w:p>
     <w:p>
       <w:pPr>
@@ -2587,8 +2827,29 @@
           <w:szCs w:val="22"/>
           <w:lang w:val="es-ES"/>
         </w:rPr>
-        <w:t>: hercules/</w:t>
-      </w:r>
+        <w:t xml:space="preserve">: </w:t>
+      </w:r>
+      <w:proofErr w:type="spellStart"/>
+      <w:r>
+        <w:rPr>
+          <w:rFonts w:ascii="Maiandra GD" w:hAnsi="Maiandra GD"/>
+          <w:sz w:val="22"/>
+          <w:szCs w:val="22"/>
+          <w:lang w:val="es-ES"/>
+        </w:rPr>
+        <w:t>hercules</w:t>
+      </w:r>
+      <w:proofErr w:type="spellEnd"/>
+      <w:r>
+        <w:rPr>
+          <w:rFonts w:ascii="Maiandra GD" w:hAnsi="Maiandra GD"/>
+          <w:sz w:val="22"/>
+          <w:szCs w:val="22"/>
+          <w:lang w:val="es-ES"/>
+        </w:rPr>
+        <w:t>/</w:t>
+      </w:r>
+      <w:proofErr w:type="spellStart"/>
       <w:r>
         <w:rPr>
           <w:rFonts w:ascii="Maiandra GD" w:hAnsi="Maiandra GD"/>
@@ -2607,6 +2868,7 @@
         </w:rPr>
         <w:t>.php</w:t>
       </w:r>
+      <w:proofErr w:type="spellEnd"/>
     </w:p>
     <w:p>
       <w:pPr>
@@ -2686,16 +2948,77 @@
           <w:szCs w:val="22"/>
           <w:lang w:val="es-ES"/>
         </w:rPr>
-        <w:t>: hercules/</w:t>
-      </w:r>
-      <w:r>
-        <w:rPr>
-          <w:rFonts w:ascii="Maiandra GD" w:hAnsi="Maiandra GD"/>
-          <w:sz w:val="22"/>
-          <w:szCs w:val="22"/>
-          <w:lang w:val="es-ES"/>
-        </w:rPr>
-        <w:t>includes/comun/cabecera</w:t>
+        <w:t xml:space="preserve">: </w:t>
+      </w:r>
+      <w:proofErr w:type="spellStart"/>
+      <w:r>
+        <w:rPr>
+          <w:rFonts w:ascii="Maiandra GD" w:hAnsi="Maiandra GD"/>
+          <w:sz w:val="22"/>
+          <w:szCs w:val="22"/>
+          <w:lang w:val="es-ES"/>
+        </w:rPr>
+        <w:t>hercules</w:t>
+      </w:r>
+      <w:proofErr w:type="spellEnd"/>
+      <w:r>
+        <w:rPr>
+          <w:rFonts w:ascii="Maiandra GD" w:hAnsi="Maiandra GD"/>
+          <w:sz w:val="22"/>
+          <w:szCs w:val="22"/>
+          <w:lang w:val="es-ES"/>
+        </w:rPr>
+        <w:t>/</w:t>
+      </w:r>
+      <w:proofErr w:type="spellStart"/>
+      <w:r>
+        <w:rPr>
+          <w:rFonts w:ascii="Maiandra GD" w:hAnsi="Maiandra GD"/>
+          <w:sz w:val="22"/>
+          <w:szCs w:val="22"/>
+          <w:lang w:val="es-ES"/>
+        </w:rPr>
+        <w:t>includes</w:t>
+      </w:r>
+      <w:proofErr w:type="spellEnd"/>
+      <w:r>
+        <w:rPr>
+          <w:rFonts w:ascii="Maiandra GD" w:hAnsi="Maiandra GD"/>
+          <w:sz w:val="22"/>
+          <w:szCs w:val="22"/>
+          <w:lang w:val="es-ES"/>
+        </w:rPr>
+        <w:t>/</w:t>
+      </w:r>
+      <w:proofErr w:type="spellStart"/>
+      <w:r>
+        <w:rPr>
+          <w:rFonts w:ascii="Maiandra GD" w:hAnsi="Maiandra GD"/>
+          <w:sz w:val="22"/>
+          <w:szCs w:val="22"/>
+          <w:lang w:val="es-ES"/>
+        </w:rPr>
+        <w:t>comun</w:t>
+      </w:r>
+      <w:proofErr w:type="spellEnd"/>
+      <w:r>
+        <w:rPr>
+          <w:rFonts w:ascii="Maiandra GD" w:hAnsi="Maiandra GD"/>
+          <w:sz w:val="22"/>
+          <w:szCs w:val="22"/>
+          <w:lang w:val="es-ES"/>
+        </w:rPr>
+        <w:t>/</w:t>
+      </w:r>
+      <w:proofErr w:type="spellStart"/>
+      <w:r>
+        <w:rPr>
+          <w:rFonts w:ascii="Maiandra GD" w:hAnsi="Maiandra GD"/>
+          <w:sz w:val="22"/>
+          <w:szCs w:val="22"/>
+          <w:lang w:val="es-ES"/>
+        </w:rPr>
+        <w:t>cabecera</w:t>
       </w:r>
       <w:r>
         <w:rPr>
@@ -2706,6 +3029,7 @@
         </w:rPr>
         <w:t>.php</w:t>
       </w:r>
+      <w:proofErr w:type="spellEnd"/>
     </w:p>
     <w:p>
       <w:pPr>
@@ -2810,8 +3134,69 @@
           <w:szCs w:val="22"/>
           <w:lang w:val="es-ES"/>
         </w:rPr>
-        <w:t>: hercules/includes/comun/</w:t>
-      </w:r>
+        <w:t xml:space="preserve">: </w:t>
+      </w:r>
+      <w:proofErr w:type="spellStart"/>
+      <w:r>
+        <w:rPr>
+          <w:rFonts w:ascii="Maiandra GD" w:hAnsi="Maiandra GD"/>
+          <w:sz w:val="22"/>
+          <w:szCs w:val="22"/>
+          <w:lang w:val="es-ES"/>
+        </w:rPr>
+        <w:t>hercules</w:t>
+      </w:r>
+      <w:proofErr w:type="spellEnd"/>
+      <w:r>
+        <w:rPr>
+          <w:rFonts w:ascii="Maiandra GD" w:hAnsi="Maiandra GD"/>
+          <w:sz w:val="22"/>
+          <w:szCs w:val="22"/>
+          <w:lang w:val="es-ES"/>
+        </w:rPr>
+        <w:t>/</w:t>
+      </w:r>
+      <w:proofErr w:type="spellStart"/>
+      <w:r>
+        <w:rPr>
+          <w:rFonts w:ascii="Maiandra GD" w:hAnsi="Maiandra GD"/>
+          <w:sz w:val="22"/>
+          <w:szCs w:val="22"/>
+          <w:lang w:val="es-ES"/>
+        </w:rPr>
+        <w:t>includes</w:t>
+      </w:r>
+      <w:proofErr w:type="spellEnd"/>
+      <w:r>
+        <w:rPr>
+          <w:rFonts w:ascii="Maiandra GD" w:hAnsi="Maiandra GD"/>
+          <w:sz w:val="22"/>
+          <w:szCs w:val="22"/>
+          <w:lang w:val="es-ES"/>
+        </w:rPr>
+        <w:t>/</w:t>
+      </w:r>
+      <w:proofErr w:type="spellStart"/>
+      <w:r>
+        <w:rPr>
+          <w:rFonts w:ascii="Maiandra GD" w:hAnsi="Maiandra GD"/>
+          <w:sz w:val="22"/>
+          <w:szCs w:val="22"/>
+          <w:lang w:val="es-ES"/>
+        </w:rPr>
+        <w:t>comun</w:t>
+      </w:r>
+      <w:proofErr w:type="spellEnd"/>
+      <w:r>
+        <w:rPr>
+          <w:rFonts w:ascii="Maiandra GD" w:hAnsi="Maiandra GD"/>
+          <w:sz w:val="22"/>
+          <w:szCs w:val="22"/>
+          <w:lang w:val="es-ES"/>
+        </w:rPr>
+        <w:t>/</w:t>
+      </w:r>
+      <w:proofErr w:type="spellStart"/>
       <w:r>
         <w:rPr>
           <w:rFonts w:ascii="Maiandra GD" w:hAnsi="Maiandra GD"/>
@@ -2830,6 +3215,7 @@
         </w:rPr>
         <w:t>.php</w:t>
       </w:r>
+      <w:proofErr w:type="spellEnd"/>
     </w:p>
     <w:p>
       <w:pPr>
@@ -2973,8 +3359,59 @@
           <w:szCs w:val="22"/>
           <w:lang w:val="es-ES"/>
         </w:rPr>
-        <w:t>Cada transfer se encuentra en la ruta: hercules/includes/TOs</w:t>
-      </w:r>
+        <w:t xml:space="preserve">Cada transfer se encuentra en la ruta: </w:t>
+      </w:r>
+      <w:proofErr w:type="spellStart"/>
+      <w:r>
+        <w:rPr>
+          <w:rFonts w:ascii="Maiandra GD" w:hAnsi="Maiandra GD"/>
+          <w:sz w:val="22"/>
+          <w:szCs w:val="22"/>
+          <w:lang w:val="es-ES"/>
+        </w:rPr>
+        <w:t>hercules</w:t>
+      </w:r>
+      <w:proofErr w:type="spellEnd"/>
+      <w:r>
+        <w:rPr>
+          <w:rFonts w:ascii="Maiandra GD" w:hAnsi="Maiandra GD"/>
+          <w:sz w:val="22"/>
+          <w:szCs w:val="22"/>
+          <w:lang w:val="es-ES"/>
+        </w:rPr>
+        <w:t>/</w:t>
+      </w:r>
+      <w:proofErr w:type="spellStart"/>
+      <w:r>
+        <w:rPr>
+          <w:rFonts w:ascii="Maiandra GD" w:hAnsi="Maiandra GD"/>
+          <w:sz w:val="22"/>
+          <w:szCs w:val="22"/>
+          <w:lang w:val="es-ES"/>
+        </w:rPr>
+        <w:t>includes</w:t>
+      </w:r>
+      <w:proofErr w:type="spellEnd"/>
+      <w:r>
+        <w:rPr>
+          <w:rFonts w:ascii="Maiandra GD" w:hAnsi="Maiandra GD"/>
+          <w:sz w:val="22"/>
+          <w:szCs w:val="22"/>
+          <w:lang w:val="es-ES"/>
+        </w:rPr>
+        <w:t>/</w:t>
+      </w:r>
+      <w:proofErr w:type="spellStart"/>
+      <w:r>
+        <w:rPr>
+          <w:rFonts w:ascii="Maiandra GD" w:hAnsi="Maiandra GD"/>
+          <w:sz w:val="22"/>
+          <w:szCs w:val="22"/>
+          <w:lang w:val="es-ES"/>
+        </w:rPr>
+        <w:t>TOs</w:t>
+      </w:r>
+      <w:proofErr w:type="spellEnd"/>
     </w:p>
     <w:p>
       <w:pPr>
@@ -2992,6 +3429,7 @@
           <w:lang w:val="es-ES"/>
         </w:rPr>
       </w:pPr>
+      <w:proofErr w:type="spellStart"/>
       <w:r>
         <w:rPr>
           <w:rFonts w:ascii="Maiandra GD" w:hAnsi="Maiandra GD"/>
@@ -3003,6 +3441,7 @@
         </w:rPr>
         <w:t>alimentoTO</w:t>
       </w:r>
+      <w:proofErr w:type="spellEnd"/>
     </w:p>
     <w:p>
       <w:pPr>
@@ -3021,7 +3460,27 @@
           <w:szCs w:val="22"/>
           <w:lang w:val="es-ES"/>
         </w:rPr>
-        <w:t xml:space="preserve">Se encarga de almacenar los alimentos que estarán disponibles para que el usuario. Se relaciona con comidaTO a través de una tabla intermedia de la base de datos. Sus campos corresponden a los de la tabla </w:t>
+        <w:t xml:space="preserve">Se encarga de almacenar los alimentos que estarán disponibles para que el usuario. Se relaciona con </w:t>
+      </w:r>
+      <w:proofErr w:type="spellStart"/>
+      <w:r>
+        <w:rPr>
+          <w:rFonts w:ascii="Maiandra GD" w:hAnsi="Maiandra GD"/>
+          <w:sz w:val="22"/>
+          <w:szCs w:val="22"/>
+          <w:lang w:val="es-ES"/>
+        </w:rPr>
+        <w:t>comidaTO</w:t>
+      </w:r>
+      <w:proofErr w:type="spellEnd"/>
+      <w:r>
+        <w:rPr>
+          <w:rFonts w:ascii="Maiandra GD" w:hAnsi="Maiandra GD"/>
+          <w:sz w:val="22"/>
+          <w:szCs w:val="22"/>
+          <w:lang w:val="es-ES"/>
+        </w:rPr>
+        <w:t xml:space="preserve"> a través de una tabla intermedia de la base de datos. Sus campos corresponden a los de la tabla </w:t>
       </w:r>
       <w:r>
         <w:rPr>
@@ -3041,7 +3500,27 @@
           <w:szCs w:val="22"/>
           <w:lang w:val="es-ES"/>
         </w:rPr>
-        <w:t>de la base de datos. Además, se implementan las operaciones get y set de cada uno de estos campos. En principio, ningún usuario tiene acceso a dicho transfer, solo quien posea privilegios de administrador puede interactuar con este transfer.</w:t>
+        <w:t xml:space="preserve">de la base de datos. Además, se implementan las operaciones </w:t>
+      </w:r>
+      <w:proofErr w:type="spellStart"/>
+      <w:r>
+        <w:rPr>
+          <w:rFonts w:ascii="Maiandra GD" w:hAnsi="Maiandra GD"/>
+          <w:sz w:val="22"/>
+          <w:szCs w:val="22"/>
+          <w:lang w:val="es-ES"/>
+        </w:rPr>
+        <w:t>get</w:t>
+      </w:r>
+      <w:proofErr w:type="spellEnd"/>
+      <w:r>
+        <w:rPr>
+          <w:rFonts w:ascii="Maiandra GD" w:hAnsi="Maiandra GD"/>
+          <w:sz w:val="22"/>
+          <w:szCs w:val="22"/>
+          <w:lang w:val="es-ES"/>
+        </w:rPr>
+        <w:t xml:space="preserve"> y set de cada uno de estos campos. En principio, ningún usuario tiene acceso a dicho transfer, solo quien posea privilegios de administrador puede interactuar con este transfer.</w:t>
       </w:r>
     </w:p>
     <w:p>
@@ -3060,6 +3539,7 @@
           <w:lang w:val="es-ES"/>
         </w:rPr>
       </w:pPr>
+      <w:proofErr w:type="spellStart"/>
       <w:r>
         <w:rPr>
           <w:rFonts w:ascii="Maiandra GD" w:hAnsi="Maiandra GD"/>
@@ -3071,6 +3551,7 @@
         </w:rPr>
         <w:t>comidaTO</w:t>
       </w:r>
+      <w:proofErr w:type="spellEnd"/>
     </w:p>
     <w:p>
       <w:pPr>
@@ -3129,7 +3610,27 @@
           <w:szCs w:val="22"/>
           <w:lang w:val="es-ES"/>
         </w:rPr>
-        <w:t>, correspondiente a la base de datos. Las operaciones de get y set están implementadas</w:t>
+        <w:t xml:space="preserve">, correspondiente a la base de datos. Las operaciones de </w:t>
+      </w:r>
+      <w:proofErr w:type="spellStart"/>
+      <w:r>
+        <w:rPr>
+          <w:rFonts w:ascii="Maiandra GD" w:hAnsi="Maiandra GD"/>
+          <w:sz w:val="22"/>
+          <w:szCs w:val="22"/>
+          <w:lang w:val="es-ES"/>
+        </w:rPr>
+        <w:t>get</w:t>
+      </w:r>
+      <w:proofErr w:type="spellEnd"/>
+      <w:r>
+        <w:rPr>
+          <w:rFonts w:ascii="Maiandra GD" w:hAnsi="Maiandra GD"/>
+          <w:sz w:val="22"/>
+          <w:szCs w:val="22"/>
+          <w:lang w:val="es-ES"/>
+        </w:rPr>
+        <w:t xml:space="preserve"> y set están implementadas</w:t>
       </w:r>
       <w:r>
         <w:rPr>
@@ -3210,6 +3711,7 @@
           <w:lang w:val="es-ES"/>
         </w:rPr>
       </w:pPr>
+      <w:proofErr w:type="spellStart"/>
       <w:r>
         <w:rPr>
           <w:rFonts w:ascii="Maiandra GD" w:hAnsi="Maiandra GD"/>
@@ -3221,6 +3723,7 @@
         </w:rPr>
         <w:t>entrenamientoTO</w:t>
       </w:r>
+      <w:proofErr w:type="spellEnd"/>
     </w:p>
     <w:p>
       <w:pPr>
@@ -3310,7 +3813,27 @@
           <w:szCs w:val="22"/>
           <w:lang w:val="es-ES"/>
         </w:rPr>
-        <w:t>Las operaciones de get y set están implementadas.</w:t>
+        <w:t xml:space="preserve">Las operaciones de </w:t>
+      </w:r>
+      <w:proofErr w:type="spellStart"/>
+      <w:r>
+        <w:rPr>
+          <w:rFonts w:ascii="Maiandra GD" w:hAnsi="Maiandra GD"/>
+          <w:sz w:val="22"/>
+          <w:szCs w:val="22"/>
+          <w:lang w:val="es-ES"/>
+        </w:rPr>
+        <w:t>get</w:t>
+      </w:r>
+      <w:proofErr w:type="spellEnd"/>
+      <w:r>
+        <w:rPr>
+          <w:rFonts w:ascii="Maiandra GD" w:hAnsi="Maiandra GD"/>
+          <w:sz w:val="22"/>
+          <w:szCs w:val="22"/>
+          <w:lang w:val="es-ES"/>
+        </w:rPr>
+        <w:t xml:space="preserve"> y set están implementadas.</w:t>
       </w:r>
     </w:p>
     <w:p>
@@ -3329,6 +3852,7 @@
           <w:lang w:val="es-ES"/>
         </w:rPr>
       </w:pPr>
+      <w:proofErr w:type="spellStart"/>
       <w:r>
         <w:rPr>
           <w:rFonts w:ascii="Maiandra GD" w:hAnsi="Maiandra GD"/>
@@ -3340,6 +3864,7 @@
         </w:rPr>
         <w:t>recomendacionesTO</w:t>
       </w:r>
+      <w:proofErr w:type="spellEnd"/>
     </w:p>
     <w:p>
       <w:pPr>
@@ -3444,7 +3969,27 @@
           <w:szCs w:val="22"/>
           <w:lang w:val="es-ES"/>
         </w:rPr>
-        <w:t>correspondiente a la base de datos. Las operaciones de get y set están implementadas.</w:t>
+        <w:t xml:space="preserve">correspondiente a la base de datos. Las operaciones de </w:t>
+      </w:r>
+      <w:proofErr w:type="spellStart"/>
+      <w:r>
+        <w:rPr>
+          <w:rFonts w:ascii="Maiandra GD" w:hAnsi="Maiandra GD"/>
+          <w:sz w:val="22"/>
+          <w:szCs w:val="22"/>
+          <w:lang w:val="es-ES"/>
+        </w:rPr>
+        <w:t>get</w:t>
+      </w:r>
+      <w:proofErr w:type="spellEnd"/>
+      <w:r>
+        <w:rPr>
+          <w:rFonts w:ascii="Maiandra GD" w:hAnsi="Maiandra GD"/>
+          <w:sz w:val="22"/>
+          <w:szCs w:val="22"/>
+          <w:lang w:val="es-ES"/>
+        </w:rPr>
+        <w:t xml:space="preserve"> y set están implementadas.</w:t>
       </w:r>
       <w:r>
         <w:rPr>
@@ -3525,6 +4070,7 @@
           <w:lang w:val="es-ES"/>
         </w:rPr>
       </w:pPr>
+      <w:proofErr w:type="spellStart"/>
       <w:r>
         <w:rPr>
           <w:rFonts w:ascii="Maiandra GD" w:hAnsi="Maiandra GD"/>
@@ -3535,7 +4081,20 @@
           <w:szCs w:val="22"/>
           <w:lang w:val="es-ES"/>
         </w:rPr>
-        <w:t>comentariosTO: Pendiente de añadirse</w:t>
+        <w:t>comentariosTO</w:t>
+      </w:r>
+      <w:proofErr w:type="spellEnd"/>
+      <w:r>
+        <w:rPr>
+          <w:rFonts w:ascii="Maiandra GD" w:hAnsi="Maiandra GD"/>
+          <w:b/>
+          <w:bCs/>
+          <w:color w:val="FF0000"/>
+          <w:sz w:val="22"/>
+          <w:szCs w:val="22"/>
+          <w:lang w:val="es-ES"/>
+        </w:rPr>
+        <w:t>: Pendiente de añadirse</w:t>
       </w:r>
     </w:p>
     <w:p>
@@ -3640,7 +4199,27 @@
           <w:szCs w:val="22"/>
           <w:lang w:val="es-ES"/>
         </w:rPr>
-        <w:t xml:space="preserve">correspondiente a la base de datos. Las operaciones de get y set están implementadas. </w:t>
+        <w:t xml:space="preserve">correspondiente a la base de datos. Las operaciones de </w:t>
+      </w:r>
+      <w:proofErr w:type="spellStart"/>
+      <w:r>
+        <w:rPr>
+          <w:rFonts w:ascii="Maiandra GD" w:hAnsi="Maiandra GD"/>
+          <w:sz w:val="22"/>
+          <w:szCs w:val="22"/>
+          <w:lang w:val="es-ES"/>
+        </w:rPr>
+        <w:t>get</w:t>
+      </w:r>
+      <w:proofErr w:type="spellEnd"/>
+      <w:r>
+        <w:rPr>
+          <w:rFonts w:ascii="Maiandra GD" w:hAnsi="Maiandra GD"/>
+          <w:sz w:val="22"/>
+          <w:szCs w:val="22"/>
+          <w:lang w:val="es-ES"/>
+        </w:rPr>
+        <w:t xml:space="preserve"> y set están implementadas. </w:t>
       </w:r>
     </w:p>
     <w:p>
@@ -3682,7 +4261,33 @@
           <w:szCs w:val="22"/>
           <w:lang w:val="es-ES"/>
         </w:rPr>
-        <w:t xml:space="preserve"> Cambiar nombre (Actualmente TOUsuario)</w:t>
+        <w:t xml:space="preserve"> Cambiar nombre (Actualmente </w:t>
+      </w:r>
+      <w:proofErr w:type="spellStart"/>
+      <w:r>
+        <w:rPr>
+          <w:rFonts w:ascii="Maiandra GD" w:hAnsi="Maiandra GD"/>
+          <w:b/>
+          <w:bCs/>
+          <w:color w:val="FF0000"/>
+          <w:sz w:val="22"/>
+          <w:szCs w:val="22"/>
+          <w:lang w:val="es-ES"/>
+        </w:rPr>
+        <w:t>TOUsuario</w:t>
+      </w:r>
+      <w:proofErr w:type="spellEnd"/>
+      <w:r>
+        <w:rPr>
+          <w:rFonts w:ascii="Maiandra GD" w:hAnsi="Maiandra GD"/>
+          <w:b/>
+          <w:bCs/>
+          <w:color w:val="FF0000"/>
+          <w:sz w:val="22"/>
+          <w:szCs w:val="22"/>
+          <w:lang w:val="es-ES"/>
+        </w:rPr>
+        <w:t>)</w:t>
       </w:r>
     </w:p>
     <w:p>
@@ -3769,7 +4374,27 @@
           <w:szCs w:val="22"/>
           <w:lang w:val="es-ES"/>
         </w:rPr>
-        <w:t>correspondiente a la base de datos. Las operaciones de get y set están implementadas.</w:t>
+        <w:t xml:space="preserve">correspondiente a la base de datos. Las operaciones de </w:t>
+      </w:r>
+      <w:proofErr w:type="spellStart"/>
+      <w:r>
+        <w:rPr>
+          <w:rFonts w:ascii="Maiandra GD" w:hAnsi="Maiandra GD"/>
+          <w:sz w:val="22"/>
+          <w:szCs w:val="22"/>
+          <w:lang w:val="es-ES"/>
+        </w:rPr>
+        <w:t>get</w:t>
+      </w:r>
+      <w:proofErr w:type="spellEnd"/>
+      <w:r>
+        <w:rPr>
+          <w:rFonts w:ascii="Maiandra GD" w:hAnsi="Maiandra GD"/>
+          <w:sz w:val="22"/>
+          <w:szCs w:val="22"/>
+          <w:lang w:val="es-ES"/>
+        </w:rPr>
+        <w:t xml:space="preserve"> y set están implementadas.</w:t>
       </w:r>
     </w:p>
     <w:p>
@@ -3826,8 +4451,59 @@
           <w:szCs w:val="22"/>
           <w:lang w:val="es-ES"/>
         </w:rPr>
-        <w:t>se encuentra en la ruta: hercules/includes/DAOs</w:t>
-      </w:r>
+        <w:t xml:space="preserve">se encuentra en la ruta: </w:t>
+      </w:r>
+      <w:proofErr w:type="spellStart"/>
+      <w:r>
+        <w:rPr>
+          <w:rFonts w:ascii="Maiandra GD" w:hAnsi="Maiandra GD"/>
+          <w:sz w:val="22"/>
+          <w:szCs w:val="22"/>
+          <w:lang w:val="es-ES"/>
+        </w:rPr>
+        <w:t>hercules</w:t>
+      </w:r>
+      <w:proofErr w:type="spellEnd"/>
+      <w:r>
+        <w:rPr>
+          <w:rFonts w:ascii="Maiandra GD" w:hAnsi="Maiandra GD"/>
+          <w:sz w:val="22"/>
+          <w:szCs w:val="22"/>
+          <w:lang w:val="es-ES"/>
+        </w:rPr>
+        <w:t>/</w:t>
+      </w:r>
+      <w:proofErr w:type="spellStart"/>
+      <w:r>
+        <w:rPr>
+          <w:rFonts w:ascii="Maiandra GD" w:hAnsi="Maiandra GD"/>
+          <w:sz w:val="22"/>
+          <w:szCs w:val="22"/>
+          <w:lang w:val="es-ES"/>
+        </w:rPr>
+        <w:t>includes</w:t>
+      </w:r>
+      <w:proofErr w:type="spellEnd"/>
+      <w:r>
+        <w:rPr>
+          <w:rFonts w:ascii="Maiandra GD" w:hAnsi="Maiandra GD"/>
+          <w:sz w:val="22"/>
+          <w:szCs w:val="22"/>
+          <w:lang w:val="es-ES"/>
+        </w:rPr>
+        <w:t>/</w:t>
+      </w:r>
+      <w:proofErr w:type="spellStart"/>
+      <w:r>
+        <w:rPr>
+          <w:rFonts w:ascii="Maiandra GD" w:hAnsi="Maiandra GD"/>
+          <w:sz w:val="22"/>
+          <w:szCs w:val="22"/>
+          <w:lang w:val="es-ES"/>
+        </w:rPr>
+        <w:t>DAOs</w:t>
+      </w:r>
+      <w:proofErr w:type="spellEnd"/>
     </w:p>
     <w:p>
       <w:pPr>
@@ -3951,7 +4627,27 @@
           <w:szCs w:val="22"/>
           <w:lang w:val="es-ES"/>
         </w:rPr>
-        <w:t>Esta clase DAO aloja la conexión con la base de datos y de momento cuenta también con el método para realizar consultas. De esta clase extienden los distintos DAOs que se explicarán en los próximos apartados.</w:t>
+        <w:t xml:space="preserve">Esta clase DAO aloja la conexión con la base de datos y de momento cuenta también con el método para realizar consultas. De esta clase extienden los distintos </w:t>
+      </w:r>
+      <w:proofErr w:type="spellStart"/>
+      <w:r>
+        <w:rPr>
+          <w:rFonts w:ascii="Maiandra GD" w:hAnsi="Maiandra GD"/>
+          <w:sz w:val="22"/>
+          <w:szCs w:val="22"/>
+          <w:lang w:val="es-ES"/>
+        </w:rPr>
+        <w:t>DAOs</w:t>
+      </w:r>
+      <w:proofErr w:type="spellEnd"/>
+      <w:r>
+        <w:rPr>
+          <w:rFonts w:ascii="Maiandra GD" w:hAnsi="Maiandra GD"/>
+          <w:sz w:val="22"/>
+          <w:szCs w:val="22"/>
+          <w:lang w:val="es-ES"/>
+        </w:rPr>
+        <w:t xml:space="preserve"> que se explicarán en los próximos apartados.</w:t>
       </w:r>
     </w:p>
     <w:p>
@@ -3970,6 +4666,7 @@
           <w:lang w:val="es-ES"/>
         </w:rPr>
       </w:pPr>
+      <w:proofErr w:type="spellStart"/>
       <w:r>
         <w:rPr>
           <w:rFonts w:ascii="Maiandra GD" w:hAnsi="Maiandra GD"/>
@@ -3981,6 +4678,7 @@
         </w:rPr>
         <w:t>alimentoDAO</w:t>
       </w:r>
+      <w:proofErr w:type="spellEnd"/>
     </w:p>
     <w:p>
       <w:pPr>
@@ -4020,6 +4718,7 @@
           <w:lang w:val="es-ES"/>
         </w:rPr>
       </w:pPr>
+      <w:proofErr w:type="spellStart"/>
       <w:r>
         <w:rPr>
           <w:rFonts w:ascii="Maiandra GD" w:hAnsi="Maiandra GD"/>
@@ -4031,6 +4730,7 @@
         </w:rPr>
         <w:t>comidaDAO</w:t>
       </w:r>
+      <w:proofErr w:type="spellEnd"/>
     </w:p>
     <w:p>
       <w:pPr>
@@ -4070,6 +4770,7 @@
           <w:lang w:val="es-ES"/>
         </w:rPr>
       </w:pPr>
+      <w:proofErr w:type="spellStart"/>
       <w:r>
         <w:rPr>
           <w:rFonts w:ascii="Maiandra GD" w:hAnsi="Maiandra GD"/>
@@ -4081,6 +4782,7 @@
         </w:rPr>
         <w:t>entrenamientoDAO</w:t>
       </w:r>
+      <w:proofErr w:type="spellEnd"/>
     </w:p>
     <w:p>
       <w:pPr>
@@ -4141,6 +4843,7 @@
           <w:lang w:val="es-ES"/>
         </w:rPr>
       </w:pPr>
+      <w:proofErr w:type="spellStart"/>
       <w:r>
         <w:rPr>
           <w:rFonts w:ascii="Maiandra GD" w:hAnsi="Maiandra GD"/>
@@ -4151,7 +4854,20 @@
           <w:szCs w:val="22"/>
           <w:lang w:val="es-ES"/>
         </w:rPr>
-        <w:t>ejercicioDAO: ¿Se añadirá?</w:t>
+        <w:t>ejercicioDAO</w:t>
+      </w:r>
+      <w:proofErr w:type="spellEnd"/>
+      <w:r>
+        <w:rPr>
+          <w:rFonts w:ascii="Maiandra GD" w:hAnsi="Maiandra GD"/>
+          <w:b/>
+          <w:bCs/>
+          <w:color w:val="FF0000"/>
+          <w:sz w:val="22"/>
+          <w:szCs w:val="22"/>
+          <w:lang w:val="es-ES"/>
+        </w:rPr>
+        <w:t>: ¿Se añadirá?</w:t>
       </w:r>
     </w:p>
     <w:p>
@@ -4170,6 +4886,7 @@
           <w:lang w:val="es-ES"/>
         </w:rPr>
       </w:pPr>
+      <w:proofErr w:type="spellStart"/>
       <w:r>
         <w:rPr>
           <w:rFonts w:ascii="Maiandra GD" w:hAnsi="Maiandra GD"/>
@@ -4181,6 +4898,7 @@
         </w:rPr>
         <w:t>recomendacionesDAO</w:t>
       </w:r>
+      <w:proofErr w:type="spellEnd"/>
     </w:p>
     <w:p>
       <w:pPr>
@@ -4242,6 +4960,7 @@
           <w:lang w:val="es-ES"/>
         </w:rPr>
       </w:pPr>
+      <w:proofErr w:type="spellStart"/>
       <w:r>
         <w:rPr>
           <w:rFonts w:ascii="Maiandra GD" w:hAnsi="Maiandra GD"/>
@@ -4252,7 +4971,20 @@
           <w:szCs w:val="22"/>
           <w:lang w:val="es-ES"/>
         </w:rPr>
-        <w:t>comentariosDAO: Pendiente de añadir</w:t>
+        <w:t>comentariosDAO</w:t>
+      </w:r>
+      <w:proofErr w:type="spellEnd"/>
+      <w:r>
+        <w:rPr>
+          <w:rFonts w:ascii="Maiandra GD" w:hAnsi="Maiandra GD"/>
+          <w:b/>
+          <w:bCs/>
+          <w:color w:val="FF0000"/>
+          <w:sz w:val="22"/>
+          <w:szCs w:val="22"/>
+          <w:lang w:val="es-ES"/>
+        </w:rPr>
+        <w:t>: Pendiente de añadir</w:t>
       </w:r>
     </w:p>
     <w:p>
@@ -4353,6 +5085,7 @@
           <w:lang w:val="es-ES"/>
         </w:rPr>
       </w:pPr>
+      <w:proofErr w:type="spellStart"/>
       <w:r>
         <w:rPr>
           <w:rFonts w:ascii="Maiandra GD" w:hAnsi="Maiandra GD"/>
@@ -4364,6 +5097,7 @@
         </w:rPr>
         <w:t>usuarioDAO</w:t>
       </w:r>
+      <w:proofErr w:type="spellEnd"/>
     </w:p>
     <w:p>
       <w:pPr>
@@ -4505,8 +5239,49 @@
           <w:szCs w:val="22"/>
           <w:lang w:val="es-ES"/>
         </w:rPr>
-        <w:t>e encuentra en la ruta: hercules/includes/</w:t>
-      </w:r>
+        <w:t xml:space="preserve">e encuentra en la ruta: </w:t>
+      </w:r>
+      <w:proofErr w:type="spellStart"/>
+      <w:r>
+        <w:rPr>
+          <w:rFonts w:ascii="Maiandra GD" w:hAnsi="Maiandra GD"/>
+          <w:sz w:val="22"/>
+          <w:szCs w:val="22"/>
+          <w:lang w:val="es-ES"/>
+        </w:rPr>
+        <w:t>hercules</w:t>
+      </w:r>
+      <w:proofErr w:type="spellEnd"/>
+      <w:r>
+        <w:rPr>
+          <w:rFonts w:ascii="Maiandra GD" w:hAnsi="Maiandra GD"/>
+          <w:sz w:val="22"/>
+          <w:szCs w:val="22"/>
+          <w:lang w:val="es-ES"/>
+        </w:rPr>
+        <w:t>/</w:t>
+      </w:r>
+      <w:proofErr w:type="spellStart"/>
+      <w:r>
+        <w:rPr>
+          <w:rFonts w:ascii="Maiandra GD" w:hAnsi="Maiandra GD"/>
+          <w:sz w:val="22"/>
+          <w:szCs w:val="22"/>
+          <w:lang w:val="es-ES"/>
+        </w:rPr>
+        <w:t>includes</w:t>
+      </w:r>
+      <w:proofErr w:type="spellEnd"/>
+      <w:r>
+        <w:rPr>
+          <w:rFonts w:ascii="Maiandra GD" w:hAnsi="Maiandra GD"/>
+          <w:sz w:val="22"/>
+          <w:szCs w:val="22"/>
+          <w:lang w:val="es-ES"/>
+        </w:rPr>
+        <w:t>/</w:t>
+      </w:r>
+      <w:proofErr w:type="spellStart"/>
       <w:r>
         <w:rPr>
           <w:rFonts w:ascii="Maiandra GD" w:hAnsi="Maiandra GD"/>
@@ -4516,6 +5291,7 @@
         </w:rPr>
         <w:t>controller.php</w:t>
       </w:r>
+      <w:proofErr w:type="spellEnd"/>
     </w:p>
     <w:p>
       <w:pPr>
@@ -4534,7 +5310,67 @@
           <w:szCs w:val="22"/>
           <w:lang w:val="es-ES"/>
         </w:rPr>
-        <w:t xml:space="preserve">Como ya sabemos, el Controller actúa como intermediario entre la vista y las operaciones a más bajo nivel, se relaciona directamente con los DAOs. Por tanto, el Controller se encarga de instanciar cada uno de los DAOs y de invocar las distintas funciones de los DAOs. </w:t>
+        <w:t xml:space="preserve">Como ya sabemos, el Controller actúa como intermediario entre la vista y las operaciones a más bajo nivel, se relaciona directamente con los </w:t>
+      </w:r>
+      <w:proofErr w:type="spellStart"/>
+      <w:r>
+        <w:rPr>
+          <w:rFonts w:ascii="Maiandra GD" w:hAnsi="Maiandra GD"/>
+          <w:sz w:val="22"/>
+          <w:szCs w:val="22"/>
+          <w:lang w:val="es-ES"/>
+        </w:rPr>
+        <w:t>DAOs</w:t>
+      </w:r>
+      <w:proofErr w:type="spellEnd"/>
+      <w:r>
+        <w:rPr>
+          <w:rFonts w:ascii="Maiandra GD" w:hAnsi="Maiandra GD"/>
+          <w:sz w:val="22"/>
+          <w:szCs w:val="22"/>
+          <w:lang w:val="es-ES"/>
+        </w:rPr>
+        <w:t xml:space="preserve">. Por tanto, el Controller se encarga de instanciar cada uno de los </w:t>
+      </w:r>
+      <w:proofErr w:type="spellStart"/>
+      <w:r>
+        <w:rPr>
+          <w:rFonts w:ascii="Maiandra GD" w:hAnsi="Maiandra GD"/>
+          <w:sz w:val="22"/>
+          <w:szCs w:val="22"/>
+          <w:lang w:val="es-ES"/>
+        </w:rPr>
+        <w:t>DAOs</w:t>
+      </w:r>
+      <w:proofErr w:type="spellEnd"/>
+      <w:r>
+        <w:rPr>
+          <w:rFonts w:ascii="Maiandra GD" w:hAnsi="Maiandra GD"/>
+          <w:sz w:val="22"/>
+          <w:szCs w:val="22"/>
+          <w:lang w:val="es-ES"/>
+        </w:rPr>
+        <w:t xml:space="preserve"> y de invocar las distintas funciones de los </w:t>
+      </w:r>
+      <w:proofErr w:type="spellStart"/>
+      <w:r>
+        <w:rPr>
+          <w:rFonts w:ascii="Maiandra GD" w:hAnsi="Maiandra GD"/>
+          <w:sz w:val="22"/>
+          <w:szCs w:val="22"/>
+          <w:lang w:val="es-ES"/>
+        </w:rPr>
+        <w:t>DAOs</w:t>
+      </w:r>
+      <w:proofErr w:type="spellEnd"/>
+      <w:r>
+        <w:rPr>
+          <w:rFonts w:ascii="Maiandra GD" w:hAnsi="Maiandra GD"/>
+          <w:sz w:val="22"/>
+          <w:szCs w:val="22"/>
+          <w:lang w:val="es-ES"/>
+        </w:rPr>
+        <w:t xml:space="preserve">. </w:t>
       </w:r>
     </w:p>
     <w:p>
@@ -4808,7 +5644,23 @@
           <w:rFonts w:ascii="Maiandra GD" w:hAnsi="Maiandra GD"/>
           <w:lang w:val="es-ES"/>
         </w:rPr>
-        <w:t xml:space="preserve"> Su clave primaria es el nif.</w:t>
+        <w:t xml:space="preserve"> Su clave primaria es el </w:t>
+      </w:r>
+      <w:proofErr w:type="spellStart"/>
+      <w:r>
+        <w:rPr>
+          <w:rFonts w:ascii="Maiandra GD" w:hAnsi="Maiandra GD"/>
+          <w:lang w:val="es-ES"/>
+        </w:rPr>
+        <w:t>nif</w:t>
+      </w:r>
+      <w:proofErr w:type="spellEnd"/>
+      <w:r>
+        <w:rPr>
+          <w:rFonts w:ascii="Maiandra GD" w:hAnsi="Maiandra GD"/>
+          <w:lang w:val="es-ES"/>
+        </w:rPr>
+        <w:t>.</w:t>
       </w:r>
     </w:p>
     <w:p>
@@ -4898,6 +5750,7 @@
           <w:lang w:val="es-ES"/>
         </w:rPr>
       </w:pPr>
+      <w:proofErr w:type="spellStart"/>
       <w:r>
         <w:rPr>
           <w:rFonts w:ascii="Maiandra GD" w:hAnsi="Maiandra GD"/>
@@ -4920,6 +5773,7 @@
         </w:rPr>
         <w:t>.php</w:t>
       </w:r>
+      <w:proofErr w:type="spellEnd"/>
       <w:r>
         <w:rPr>
           <w:rFonts w:ascii="Maiandra GD" w:hAnsi="Maiandra GD"/>
@@ -4966,16 +5820,29 @@
           <w:lang w:val="es-ES"/>
         </w:rPr>
       </w:pPr>
-      <w:r>
-        <w:rPr>
-          <w:rFonts w:ascii="Maiandra GD" w:hAnsi="Maiandra GD"/>
-          <w:b/>
-          <w:bCs/>
-          <w:sz w:val="22"/>
-          <w:szCs w:val="22"/>
-          <w:lang w:val="es-ES"/>
-        </w:rPr>
-        <w:t xml:space="preserve">usuarioDAO.php: </w:t>
+      <w:proofErr w:type="spellStart"/>
+      <w:r>
+        <w:rPr>
+          <w:rFonts w:ascii="Maiandra GD" w:hAnsi="Maiandra GD"/>
+          <w:b/>
+          <w:bCs/>
+          <w:sz w:val="22"/>
+          <w:szCs w:val="22"/>
+          <w:lang w:val="es-ES"/>
+        </w:rPr>
+        <w:t>usuarioDAO.php</w:t>
+      </w:r>
+      <w:proofErr w:type="spellEnd"/>
+      <w:r>
+        <w:rPr>
+          <w:rFonts w:ascii="Maiandra GD" w:hAnsi="Maiandra GD"/>
+          <w:b/>
+          <w:bCs/>
+          <w:sz w:val="22"/>
+          <w:szCs w:val="22"/>
+          <w:lang w:val="es-ES"/>
+        </w:rPr>
+        <w:t xml:space="preserve">: </w:t>
       </w:r>
       <w:r>
         <w:rPr>
@@ -5259,16 +6126,29 @@
           <w:lang w:val="es-ES"/>
         </w:rPr>
       </w:pPr>
-      <w:r>
-        <w:rPr>
-          <w:rFonts w:ascii="Maiandra GD" w:hAnsi="Maiandra GD"/>
-          <w:b/>
-          <w:bCs/>
-          <w:sz w:val="22"/>
-          <w:szCs w:val="22"/>
-          <w:lang w:val="es-ES"/>
-        </w:rPr>
-        <w:t xml:space="preserve">usuarioTO.php: </w:t>
+      <w:proofErr w:type="spellStart"/>
+      <w:r>
+        <w:rPr>
+          <w:rFonts w:ascii="Maiandra GD" w:hAnsi="Maiandra GD"/>
+          <w:b/>
+          <w:bCs/>
+          <w:sz w:val="22"/>
+          <w:szCs w:val="22"/>
+          <w:lang w:val="es-ES"/>
+        </w:rPr>
+        <w:t>usuarioTO.php</w:t>
+      </w:r>
+      <w:proofErr w:type="spellEnd"/>
+      <w:r>
+        <w:rPr>
+          <w:rFonts w:ascii="Maiandra GD" w:hAnsi="Maiandra GD"/>
+          <w:b/>
+          <w:bCs/>
+          <w:sz w:val="22"/>
+          <w:szCs w:val="22"/>
+          <w:lang w:val="es-ES"/>
+        </w:rPr>
+        <w:t xml:space="preserve">: </w:t>
       </w:r>
       <w:r>
         <w:rPr>
@@ -5297,16 +6177,29 @@
           <w:lang w:val="es-ES"/>
         </w:rPr>
       </w:pPr>
-      <w:r>
-        <w:rPr>
-          <w:rFonts w:ascii="Maiandra GD" w:hAnsi="Maiandra GD"/>
-          <w:b/>
-          <w:bCs/>
-          <w:sz w:val="22"/>
-          <w:szCs w:val="22"/>
-          <w:lang w:val="es-ES"/>
-        </w:rPr>
-        <w:t xml:space="preserve">usuarioDAO.php: </w:t>
+      <w:proofErr w:type="spellStart"/>
+      <w:r>
+        <w:rPr>
+          <w:rFonts w:ascii="Maiandra GD" w:hAnsi="Maiandra GD"/>
+          <w:b/>
+          <w:bCs/>
+          <w:sz w:val="22"/>
+          <w:szCs w:val="22"/>
+          <w:lang w:val="es-ES"/>
+        </w:rPr>
+        <w:t>usuarioDAO.php</w:t>
+      </w:r>
+      <w:proofErr w:type="spellEnd"/>
+      <w:r>
+        <w:rPr>
+          <w:rFonts w:ascii="Maiandra GD" w:hAnsi="Maiandra GD"/>
+          <w:b/>
+          <w:bCs/>
+          <w:sz w:val="22"/>
+          <w:szCs w:val="22"/>
+          <w:lang w:val="es-ES"/>
+        </w:rPr>
+        <w:t xml:space="preserve">: </w:t>
       </w:r>
       <w:r>
         <w:rPr>
@@ -5639,16 +6532,29 @@
           <w:lang w:val="es-ES"/>
         </w:rPr>
       </w:pPr>
-      <w:r>
-        <w:rPr>
-          <w:rFonts w:ascii="Maiandra GD" w:hAnsi="Maiandra GD"/>
-          <w:b/>
-          <w:bCs/>
-          <w:sz w:val="22"/>
-          <w:szCs w:val="22"/>
-          <w:lang w:val="es-ES"/>
-        </w:rPr>
-        <w:t xml:space="preserve">entrenamientoTO: </w:t>
+      <w:proofErr w:type="spellStart"/>
+      <w:r>
+        <w:rPr>
+          <w:rFonts w:ascii="Maiandra GD" w:hAnsi="Maiandra GD"/>
+          <w:b/>
+          <w:bCs/>
+          <w:sz w:val="22"/>
+          <w:szCs w:val="22"/>
+          <w:lang w:val="es-ES"/>
+        </w:rPr>
+        <w:t>entrenamientoTO</w:t>
+      </w:r>
+      <w:proofErr w:type="spellEnd"/>
+      <w:r>
+        <w:rPr>
+          <w:rFonts w:ascii="Maiandra GD" w:hAnsi="Maiandra GD"/>
+          <w:b/>
+          <w:bCs/>
+          <w:sz w:val="22"/>
+          <w:szCs w:val="22"/>
+          <w:lang w:val="es-ES"/>
+        </w:rPr>
+        <w:t xml:space="preserve">: </w:t>
       </w:r>
       <w:r>
         <w:rPr>
@@ -5674,16 +6580,29 @@
           <w:lang w:val="es-ES"/>
         </w:rPr>
       </w:pPr>
-      <w:r>
-        <w:rPr>
-          <w:rFonts w:ascii="Maiandra GD" w:hAnsi="Maiandra GD"/>
-          <w:b/>
-          <w:bCs/>
-          <w:sz w:val="22"/>
-          <w:szCs w:val="22"/>
-          <w:lang w:val="es-ES"/>
-        </w:rPr>
-        <w:t>entrenamientoDAO:</w:t>
+      <w:proofErr w:type="spellStart"/>
+      <w:r>
+        <w:rPr>
+          <w:rFonts w:ascii="Maiandra GD" w:hAnsi="Maiandra GD"/>
+          <w:b/>
+          <w:bCs/>
+          <w:sz w:val="22"/>
+          <w:szCs w:val="22"/>
+          <w:lang w:val="es-ES"/>
+        </w:rPr>
+        <w:t>entrenamientoDAO</w:t>
+      </w:r>
+      <w:proofErr w:type="spellEnd"/>
+      <w:r>
+        <w:rPr>
+          <w:rFonts w:ascii="Maiandra GD" w:hAnsi="Maiandra GD"/>
+          <w:b/>
+          <w:bCs/>
+          <w:sz w:val="22"/>
+          <w:szCs w:val="22"/>
+          <w:lang w:val="es-ES"/>
+        </w:rPr>
+        <w:t>:</w:t>
       </w:r>
       <w:r>
         <w:rPr>
@@ -6060,16 +6979,29 @@
           <w:lang w:val="es-ES"/>
         </w:rPr>
       </w:pPr>
-      <w:r>
-        <w:rPr>
-          <w:rFonts w:ascii="Maiandra GD" w:hAnsi="Maiandra GD"/>
-          <w:b/>
-          <w:bCs/>
-          <w:sz w:val="22"/>
-          <w:szCs w:val="22"/>
-          <w:lang w:val="es-ES"/>
-        </w:rPr>
-        <w:t xml:space="preserve">entrenamientoTO: </w:t>
+      <w:proofErr w:type="spellStart"/>
+      <w:r>
+        <w:rPr>
+          <w:rFonts w:ascii="Maiandra GD" w:hAnsi="Maiandra GD"/>
+          <w:b/>
+          <w:bCs/>
+          <w:sz w:val="22"/>
+          <w:szCs w:val="22"/>
+          <w:lang w:val="es-ES"/>
+        </w:rPr>
+        <w:t>entrenamientoTO</w:t>
+      </w:r>
+      <w:proofErr w:type="spellEnd"/>
+      <w:r>
+        <w:rPr>
+          <w:rFonts w:ascii="Maiandra GD" w:hAnsi="Maiandra GD"/>
+          <w:b/>
+          <w:bCs/>
+          <w:sz w:val="22"/>
+          <w:szCs w:val="22"/>
+          <w:lang w:val="es-ES"/>
+        </w:rPr>
+        <w:t xml:space="preserve">: </w:t>
       </w:r>
       <w:r>
         <w:rPr>
@@ -6095,16 +7027,29 @@
           <w:lang w:val="es-ES"/>
         </w:rPr>
       </w:pPr>
-      <w:r>
-        <w:rPr>
-          <w:rFonts w:ascii="Maiandra GD" w:hAnsi="Maiandra GD"/>
-          <w:b/>
-          <w:bCs/>
-          <w:sz w:val="22"/>
-          <w:szCs w:val="22"/>
-          <w:lang w:val="es-ES"/>
-        </w:rPr>
-        <w:t>entrenamientoDAO:</w:t>
+      <w:proofErr w:type="spellStart"/>
+      <w:r>
+        <w:rPr>
+          <w:rFonts w:ascii="Maiandra GD" w:hAnsi="Maiandra GD"/>
+          <w:b/>
+          <w:bCs/>
+          <w:sz w:val="22"/>
+          <w:szCs w:val="22"/>
+          <w:lang w:val="es-ES"/>
+        </w:rPr>
+        <w:t>entrenamientoDAO</w:t>
+      </w:r>
+      <w:proofErr w:type="spellEnd"/>
+      <w:r>
+        <w:rPr>
+          <w:rFonts w:ascii="Maiandra GD" w:hAnsi="Maiandra GD"/>
+          <w:b/>
+          <w:bCs/>
+          <w:sz w:val="22"/>
+          <w:szCs w:val="22"/>
+          <w:lang w:val="es-ES"/>
+        </w:rPr>
+        <w:t>:</w:t>
       </w:r>
       <w:r>
         <w:rPr>
@@ -6311,16 +7256,29 @@
           <w:lang w:val="es-ES"/>
         </w:rPr>
       </w:pPr>
-      <w:r>
-        <w:rPr>
-          <w:rFonts w:ascii="Maiandra GD" w:hAnsi="Maiandra GD"/>
-          <w:b/>
-          <w:bCs/>
-          <w:sz w:val="22"/>
-          <w:szCs w:val="22"/>
-          <w:lang w:val="es-ES"/>
-        </w:rPr>
-        <w:t xml:space="preserve">comidaTO: </w:t>
+      <w:proofErr w:type="spellStart"/>
+      <w:r>
+        <w:rPr>
+          <w:rFonts w:ascii="Maiandra GD" w:hAnsi="Maiandra GD"/>
+          <w:b/>
+          <w:bCs/>
+          <w:sz w:val="22"/>
+          <w:szCs w:val="22"/>
+          <w:lang w:val="es-ES"/>
+        </w:rPr>
+        <w:t>comidaTO</w:t>
+      </w:r>
+      <w:proofErr w:type="spellEnd"/>
+      <w:r>
+        <w:rPr>
+          <w:rFonts w:ascii="Maiandra GD" w:hAnsi="Maiandra GD"/>
+          <w:b/>
+          <w:bCs/>
+          <w:sz w:val="22"/>
+          <w:szCs w:val="22"/>
+          <w:lang w:val="es-ES"/>
+        </w:rPr>
+        <w:t xml:space="preserve">: </w:t>
       </w:r>
       <w:r>
         <w:rPr>
@@ -6348,16 +7306,29 @@
           <w:lang w:val="es-ES"/>
         </w:rPr>
       </w:pPr>
-      <w:r>
-        <w:rPr>
-          <w:rFonts w:ascii="Maiandra GD" w:hAnsi="Maiandra GD"/>
-          <w:b/>
-          <w:bCs/>
-          <w:sz w:val="22"/>
-          <w:szCs w:val="22"/>
-          <w:lang w:val="es-ES"/>
-        </w:rPr>
-        <w:t xml:space="preserve">comidaDAO: </w:t>
+      <w:proofErr w:type="spellStart"/>
+      <w:r>
+        <w:rPr>
+          <w:rFonts w:ascii="Maiandra GD" w:hAnsi="Maiandra GD"/>
+          <w:b/>
+          <w:bCs/>
+          <w:sz w:val="22"/>
+          <w:szCs w:val="22"/>
+          <w:lang w:val="es-ES"/>
+        </w:rPr>
+        <w:t>comidaDAO</w:t>
+      </w:r>
+      <w:proofErr w:type="spellEnd"/>
+      <w:r>
+        <w:rPr>
+          <w:rFonts w:ascii="Maiandra GD" w:hAnsi="Maiandra GD"/>
+          <w:b/>
+          <w:bCs/>
+          <w:sz w:val="22"/>
+          <w:szCs w:val="22"/>
+          <w:lang w:val="es-ES"/>
+        </w:rPr>
+        <w:t xml:space="preserve">: </w:t>
       </w:r>
       <w:r>
         <w:rPr>
@@ -6750,25 +7721,25 @@
         </w:rPr>
         <w:t>Scripts que acceden a la tabla:</w:t>
       </w:r>
-    </w:p>
-    <w:p>
-      <w:pPr>
-        <w:rPr>
-          <w:rFonts w:ascii="Maiandra GD" w:hAnsi="Maiandra GD"/>
-          <w:b/>
-          <w:bCs/>
-          <w:color w:val="FF0000"/>
-          <w:sz w:val="22"/>
-          <w:szCs w:val="22"/>
-          <w:lang w:val="es-ES"/>
-        </w:rPr>
-      </w:pPr>
-      <w:r>
-        <w:rPr>
-          <w:rFonts w:ascii="Maiandra GD" w:hAnsi="Maiandra GD"/>
-          <w:b/>
-          <w:bCs/>
-          <w:color w:val="FF0000"/>
+      <w:bookmarkStart w:id="0" w:name="_GoBack"/>
+      <w:bookmarkEnd w:id="0"/>
+    </w:p>
+    <w:p>
+      <w:pPr>
+        <w:rPr>
+          <w:rFonts w:ascii="Maiandra GD" w:hAnsi="Maiandra GD"/>
+          <w:b/>
+          <w:bCs/>
+          <w:sz w:val="22"/>
+          <w:szCs w:val="22"/>
+          <w:lang w:val="es-ES"/>
+        </w:rPr>
+      </w:pPr>
+      <w:r>
+        <w:rPr>
+          <w:rFonts w:ascii="Maiandra GD" w:hAnsi="Maiandra GD"/>
+          <w:b/>
+          <w:bCs/>
           <w:sz w:val="22"/>
           <w:szCs w:val="22"/>
           <w:lang w:val="es-ES"/>
@@ -6787,29 +7758,39 @@
           <w:rFonts w:ascii="Maiandra GD" w:hAnsi="Maiandra GD"/>
           <w:b/>
           <w:bCs/>
-          <w:color w:val="FF0000"/>
           <w:sz w:val="22"/>
           <w:szCs w:val="22"/>
           <w:u w:val="single"/>
           <w:lang w:val="es-ES"/>
         </w:rPr>
       </w:pPr>
-      <w:r>
-        <w:rPr>
-          <w:rFonts w:ascii="Maiandra GD" w:hAnsi="Maiandra GD"/>
-          <w:b/>
-          <w:bCs/>
-          <w:color w:val="FF0000"/>
-          <w:sz w:val="22"/>
-          <w:szCs w:val="22"/>
-          <w:lang w:val="es-ES"/>
-        </w:rPr>
-        <w:t xml:space="preserve">comentarioTO: </w:t>
-      </w:r>
-      <w:r>
-        <w:rPr>
-          <w:rFonts w:ascii="Maiandra GD" w:hAnsi="Maiandra GD"/>
-          <w:color w:val="FF0000"/>
+      <w:proofErr w:type="spellStart"/>
+      <w:r>
+        <w:rPr>
+          <w:rFonts w:ascii="Maiandra GD" w:hAnsi="Maiandra GD"/>
+          <w:b/>
+          <w:bCs/>
+          <w:sz w:val="22"/>
+          <w:szCs w:val="22"/>
+          <w:lang w:val="es-ES"/>
+        </w:rPr>
+        <w:t>comentarioTO</w:t>
+      </w:r>
+      <w:proofErr w:type="spellEnd"/>
+      <w:r>
+        <w:rPr>
+          <w:rFonts w:ascii="Maiandra GD" w:hAnsi="Maiandra GD"/>
+          <w:b/>
+          <w:bCs/>
+          <w:sz w:val="22"/>
+          <w:szCs w:val="22"/>
+          <w:lang w:val="es-ES"/>
+        </w:rPr>
+        <w:t xml:space="preserve">: </w:t>
+      </w:r>
+      <w:r>
+        <w:rPr>
+          <w:rFonts w:ascii="Maiandra GD" w:hAnsi="Maiandra GD"/>
           <w:sz w:val="22"/>
           <w:szCs w:val="22"/>
           <w:lang w:val="es-ES"/>
@@ -6828,31 +7809,41 @@
           <w:rFonts w:ascii="Maiandra GD" w:hAnsi="Maiandra GD"/>
           <w:b/>
           <w:bCs/>
-          <w:color w:val="FF0000"/>
           <w:sz w:val="22"/>
           <w:szCs w:val="22"/>
           <w:u w:val="single"/>
           <w:lang w:val="es-ES"/>
         </w:rPr>
       </w:pPr>
-      <w:r>
-        <w:rPr>
-          <w:rFonts w:ascii="Maiandra GD" w:hAnsi="Maiandra GD"/>
-          <w:b/>
-          <w:bCs/>
-          <w:color w:val="FF0000"/>
-          <w:sz w:val="22"/>
-          <w:szCs w:val="22"/>
-          <w:lang w:val="es-ES"/>
-        </w:rPr>
-        <w:t>comentarioDAO:</w:t>
-      </w:r>
-      <w:r>
-        <w:rPr>
-          <w:rFonts w:ascii="Maiandra GD" w:hAnsi="Maiandra GD"/>
-          <w:b/>
-          <w:bCs/>
-          <w:color w:val="FF0000"/>
+      <w:proofErr w:type="spellStart"/>
+      <w:r>
+        <w:rPr>
+          <w:rFonts w:ascii="Maiandra GD" w:hAnsi="Maiandra GD"/>
+          <w:b/>
+          <w:bCs/>
+          <w:sz w:val="22"/>
+          <w:szCs w:val="22"/>
+          <w:lang w:val="es-ES"/>
+        </w:rPr>
+        <w:t>comentarioDAO</w:t>
+      </w:r>
+      <w:proofErr w:type="spellEnd"/>
+      <w:r>
+        <w:rPr>
+          <w:rFonts w:ascii="Maiandra GD" w:hAnsi="Maiandra GD"/>
+          <w:b/>
+          <w:bCs/>
+          <w:sz w:val="22"/>
+          <w:szCs w:val="22"/>
+          <w:lang w:val="es-ES"/>
+        </w:rPr>
+        <w:t>:</w:t>
+      </w:r>
+      <w:r>
+        <w:rPr>
+          <w:rFonts w:ascii="Maiandra GD" w:hAnsi="Maiandra GD"/>
+          <w:b/>
+          <w:bCs/>
           <w:sz w:val="22"/>
           <w:szCs w:val="22"/>
           <w:u w:val="single"/>
@@ -6863,7 +7854,6 @@
       <w:r>
         <w:rPr>
           <w:rFonts w:ascii="Maiandra GD" w:hAnsi="Maiandra GD"/>
-          <w:color w:val="FF0000"/>
           <w:sz w:val="22"/>
           <w:szCs w:val="22"/>
           <w:lang w:val="es-ES"/>
@@ -7034,8 +8024,18 @@
           <w:color w:val="FF0000"/>
           <w:lang w:val="es-ES"/>
         </w:rPr>
-        <w:t>En esta tabla falta campo idRecomendacion</w:t>
-      </w:r>
+        <w:t xml:space="preserve">En esta tabla falta campo </w:t>
+      </w:r>
+      <w:proofErr w:type="spellStart"/>
+      <w:r>
+        <w:rPr>
+          <w:rFonts w:ascii="Maiandra GD" w:hAnsi="Maiandra GD"/>
+          <w:color w:val="FF0000"/>
+          <w:lang w:val="es-ES"/>
+        </w:rPr>
+        <w:t>idRecomendacion</w:t>
+      </w:r>
+      <w:proofErr w:type="spellEnd"/>
     </w:p>
     <w:p>
       <w:pPr>
@@ -7092,16 +8092,29 @@
           <w:lang w:val="es-ES"/>
         </w:rPr>
       </w:pPr>
-      <w:r>
-        <w:rPr>
-          <w:rFonts w:ascii="Maiandra GD" w:hAnsi="Maiandra GD"/>
-          <w:b/>
-          <w:bCs/>
-          <w:sz w:val="22"/>
-          <w:szCs w:val="22"/>
-          <w:lang w:val="es-ES"/>
-        </w:rPr>
-        <w:t xml:space="preserve">recomendacionesTO: </w:t>
+      <w:proofErr w:type="spellStart"/>
+      <w:r>
+        <w:rPr>
+          <w:rFonts w:ascii="Maiandra GD" w:hAnsi="Maiandra GD"/>
+          <w:b/>
+          <w:bCs/>
+          <w:sz w:val="22"/>
+          <w:szCs w:val="22"/>
+          <w:lang w:val="es-ES"/>
+        </w:rPr>
+        <w:t>recomendacionesTO</w:t>
+      </w:r>
+      <w:proofErr w:type="spellEnd"/>
+      <w:r>
+        <w:rPr>
+          <w:rFonts w:ascii="Maiandra GD" w:hAnsi="Maiandra GD"/>
+          <w:b/>
+          <w:bCs/>
+          <w:sz w:val="22"/>
+          <w:szCs w:val="22"/>
+          <w:lang w:val="es-ES"/>
+        </w:rPr>
+        <w:t xml:space="preserve">: </w:t>
       </w:r>
       <w:r>
         <w:rPr>
@@ -7130,16 +8143,29 @@
           <w:lang w:val="es-ES"/>
         </w:rPr>
       </w:pPr>
-      <w:r>
-        <w:rPr>
-          <w:rFonts w:ascii="Maiandra GD" w:hAnsi="Maiandra GD"/>
-          <w:b/>
-          <w:bCs/>
-          <w:sz w:val="22"/>
-          <w:szCs w:val="22"/>
-          <w:lang w:val="es-ES"/>
-        </w:rPr>
-        <w:t>recomendacionesDAO:</w:t>
+      <w:proofErr w:type="spellStart"/>
+      <w:r>
+        <w:rPr>
+          <w:rFonts w:ascii="Maiandra GD" w:hAnsi="Maiandra GD"/>
+          <w:b/>
+          <w:bCs/>
+          <w:sz w:val="22"/>
+          <w:szCs w:val="22"/>
+          <w:lang w:val="es-ES"/>
+        </w:rPr>
+        <w:t>recomendacionesDAO</w:t>
+      </w:r>
+      <w:proofErr w:type="spellEnd"/>
+      <w:r>
+        <w:rPr>
+          <w:rFonts w:ascii="Maiandra GD" w:hAnsi="Maiandra GD"/>
+          <w:b/>
+          <w:bCs/>
+          <w:sz w:val="22"/>
+          <w:szCs w:val="22"/>
+          <w:lang w:val="es-ES"/>
+        </w:rPr>
+        <w:t>:</w:t>
       </w:r>
       <w:r>
         <w:rPr>
@@ -11665,7 +12691,7 @@
 </file>
 
 <file path=customXml/itemProps1.xml><?xml version="1.0" encoding="utf-8"?>
-<ds:datastoreItem xmlns:ds="http://schemas.openxmlformats.org/officeDocument/2006/customXml" ds:itemID="{46E31A3E-33C7-4439-BC44-46B7619A239A}">
+<ds:datastoreItem xmlns:ds="http://schemas.openxmlformats.org/officeDocument/2006/customXml" ds:itemID="{384696B3-E996-4479-A765-978A380BD5A3}">
   <ds:schemaRefs>
     <ds:schemaRef ds:uri="http://schemas.openxmlformats.org/officeDocument/2006/bibliography"/>
   </ds:schemaRefs>

</xml_diff>

<commit_message>
Memoria modificada por Emilio y Miriam
</commit_message>
<xml_diff>
--- a/Practica2MemoriaHercules.docx
+++ b/Practica2MemoriaHercules.docx
@@ -213,7 +213,25 @@
           <w:sz w:val="22"/>
           <w:szCs w:val="22"/>
         </w:rPr>
-        <w:t>Jaime Madriñán Fernández.</w:t>
+        <w:t xml:space="preserve">Jaime </w:t>
+      </w:r>
+      <w:proofErr w:type="spellStart"/>
+      <w:r>
+        <w:rPr>
+          <w:rFonts w:ascii="Maiandra GD" w:hAnsi="Maiandra GD"/>
+          <w:sz w:val="22"/>
+          <w:szCs w:val="22"/>
+        </w:rPr>
+        <w:t>Madriñán</w:t>
+      </w:r>
+      <w:proofErr w:type="spellEnd"/>
+      <w:r>
+        <w:rPr>
+          <w:rFonts w:ascii="Maiandra GD" w:hAnsi="Maiandra GD"/>
+          <w:sz w:val="22"/>
+          <w:szCs w:val="22"/>
+        </w:rPr>
+        <w:t xml:space="preserve"> Fernández.</w:t>
       </w:r>
     </w:p>
     <w:p>
@@ -5293,15 +5311,41 @@
           <w:sz w:val="22"/>
           <w:szCs w:val="22"/>
         </w:rPr>
-        <w:t>Recomendar un entrenamiento:</w:t>
-      </w:r>
-      <w:r>
-        <w:rPr>
-          <w:rFonts w:ascii="Maiandra GD" w:hAnsi="Maiandra GD"/>
-          <w:sz w:val="22"/>
-          <w:szCs w:val="22"/>
-        </w:rPr>
-        <w:t xml:space="preserve"> Esta recomendación se realiza </w:t>
+        <w:t>Proponer</w:t>
+      </w:r>
+      <w:r>
+        <w:rPr>
+          <w:rFonts w:ascii="Maiandra GD" w:hAnsi="Maiandra GD"/>
+          <w:b/>
+          <w:bCs/>
+          <w:sz w:val="22"/>
+          <w:szCs w:val="22"/>
+        </w:rPr>
+        <w:t xml:space="preserve"> un entrenamiento:</w:t>
+      </w:r>
+      <w:r>
+        <w:rPr>
+          <w:rFonts w:ascii="Maiandra GD" w:hAnsi="Maiandra GD"/>
+          <w:sz w:val="22"/>
+          <w:szCs w:val="22"/>
+        </w:rPr>
+        <w:t xml:space="preserve"> Esta </w:t>
+      </w:r>
+      <w:r>
+        <w:rPr>
+          <w:rFonts w:ascii="Maiandra GD" w:hAnsi="Maiandra GD"/>
+          <w:sz w:val="22"/>
+          <w:szCs w:val="22"/>
+        </w:rPr>
+        <w:t>propuesta</w:t>
+      </w:r>
+      <w:r>
+        <w:rPr>
+          <w:rFonts w:ascii="Maiandra GD" w:hAnsi="Maiandra GD"/>
+          <w:sz w:val="22"/>
+          <w:szCs w:val="22"/>
+        </w:rPr>
+        <w:t xml:space="preserve"> se realiza </w:t>
       </w:r>
       <w:r>
         <w:rPr>
@@ -5757,7 +5801,25 @@
           <w:sz w:val="22"/>
           <w:szCs w:val="22"/>
         </w:rPr>
-        <w:t>Respecto a las solicitudes, aparte de poder solicitar a un entrenador, se podrá ver si se ha enviado una solicitud a un entrenador o no (“solicitud enviada”), y además, si ese entrenador la ha aceptado “Ya soy tu entrenador/a”.</w:t>
+        <w:t xml:space="preserve">Respecto a las solicitudes, aparte de poder solicitar a un entrenador, se podrá ver si se ha enviado una solicitud a un entrenador o no (“solicitud enviada”), </w:t>
+      </w:r>
+      <w:proofErr w:type="gramStart"/>
+      <w:r>
+        <w:rPr>
+          <w:rFonts w:ascii="Maiandra GD" w:hAnsi="Maiandra GD"/>
+          <w:sz w:val="22"/>
+          <w:szCs w:val="22"/>
+        </w:rPr>
+        <w:t>y</w:t>
+      </w:r>
+      <w:proofErr w:type="gramEnd"/>
+      <w:r>
+        <w:rPr>
+          <w:rFonts w:ascii="Maiandra GD" w:hAnsi="Maiandra GD"/>
+          <w:sz w:val="22"/>
+          <w:szCs w:val="22"/>
+        </w:rPr>
+        <w:t xml:space="preserve"> además, si ese entrenador la ha aceptado “Ya soy tu entrenador/a”.</w:t>
       </w:r>
     </w:p>
     <w:p>
@@ -10039,6 +10101,29 @@
     </w:p>
     <w:p>
       <w:pPr>
+        <w:jc w:val="both"/>
+        <w:rPr>
+          <w:rFonts w:ascii="Maiandra GD" w:hAnsi="Maiandra GD"/>
+          <w:sz w:val="22"/>
+          <w:szCs w:val="22"/>
+        </w:rPr>
+      </w:pPr>
+    </w:p>
+    <w:p>
+      <w:pPr>
+        <w:jc w:val="both"/>
+        <w:rPr>
+          <w:rFonts w:ascii="Maiandra GD" w:hAnsi="Maiandra GD"/>
+          <w:sz w:val="22"/>
+          <w:szCs w:val="22"/>
+          <w:u w:val="single"/>
+        </w:rPr>
+      </w:pPr>
+      <w:bookmarkStart w:id="2" w:name="_GoBack"/>
+      <w:bookmarkEnd w:id="2"/>
+    </w:p>
+    <w:p>
+      <w:pPr>
         <w:pStyle w:val="Ttulo3"/>
         <w:numPr>
           <w:ilvl w:val="1"/>
@@ -10061,6 +10146,7 @@
           <w:sz w:val="22"/>
           <w:szCs w:val="22"/>
         </w:rPr>
+        <w:lastRenderedPageBreak/>
         <w:t>CONFIG</w:t>
       </w:r>
     </w:p>
@@ -10079,7 +10165,6 @@
           <w:sz w:val="22"/>
           <w:szCs w:val="22"/>
         </w:rPr>
-        <w:lastRenderedPageBreak/>
         <w:t xml:space="preserve">En esta clase definimos los parámetros de conexión a la base de datos, y también, instanciamos el </w:t>
       </w:r>
       <w:proofErr w:type="spellStart"/>
@@ -10100,6 +10185,16 @@
         </w:rPr>
         <w:t xml:space="preserve"> de la aplicación.</w:t>
       </w:r>
+    </w:p>
+    <w:p>
+      <w:pPr>
+        <w:jc w:val="both"/>
+        <w:rPr>
+          <w:rFonts w:ascii="Maiandra GD" w:hAnsi="Maiandra GD"/>
+          <w:sz w:val="22"/>
+          <w:szCs w:val="22"/>
+        </w:rPr>
+      </w:pPr>
     </w:p>
     <w:p>
       <w:pPr>
@@ -10173,161 +10268,44 @@
           <w:szCs w:val="22"/>
         </w:rPr>
       </w:pPr>
-      <w:r>
+    </w:p>
+    <w:p>
+      <w:pPr>
+        <w:rPr>
+          <w:rFonts w:ascii="Maiandra GD" w:hAnsi="Maiandra GD"/>
+          <w:color w:val="000000" w:themeColor="text1"/>
+          <w:sz w:val="22"/>
+          <w:szCs w:val="22"/>
+        </w:rPr>
+      </w:pPr>
+      <w:r>
+        <w:rPr>
+          <w:rFonts w:ascii="Maiandra GD" w:hAnsi="Maiandra GD"/>
+          <w:color w:val="000000" w:themeColor="text1"/>
+          <w:sz w:val="22"/>
+          <w:szCs w:val="22"/>
+        </w:rPr>
+        <w:t>Imagen con BD modelo entidad relación</w:t>
+      </w:r>
+    </w:p>
+    <w:p>
+      <w:pPr>
         <w:rPr>
           <w:rFonts w:ascii="Maiandra GD" w:hAnsi="Maiandra GD"/>
           <w:color w:val="FF0000"/>
           <w:sz w:val="22"/>
           <w:szCs w:val="22"/>
         </w:rPr>
-        <w:t>Imagen con BD modelo entidad relación.</w:t>
-      </w:r>
-    </w:p>
-    <w:p>
-      <w:pPr>
-        <w:pStyle w:val="Ttulo3"/>
-        <w:numPr>
-          <w:ilvl w:val="1"/>
-          <w:numId w:val="4"/>
-        </w:numPr>
-        <w:tabs>
-          <w:tab w:val="left" w:pos="426"/>
-        </w:tabs>
-        <w:ind w:left="142" w:hanging="207"/>
-        <w:rPr>
-          <w:rFonts w:ascii="Maiandra GD" w:hAnsi="Maiandra GD"/>
-          <w:b/>
-          <w:bCs/>
-          <w:sz w:val="22"/>
-          <w:szCs w:val="22"/>
-        </w:rPr>
-      </w:pPr>
-      <w:r>
-        <w:rPr>
-          <w:rFonts w:ascii="Maiandra GD" w:hAnsi="Maiandra GD"/>
-          <w:b/>
-          <w:bCs/>
-          <w:sz w:val="22"/>
-          <w:szCs w:val="22"/>
-        </w:rPr>
-        <w:t>Usuario</w:t>
-      </w:r>
-    </w:p>
-    <w:p>
-      <w:pPr>
-        <w:jc w:val="both"/>
-        <w:rPr>
-          <w:rFonts w:ascii="Maiandra GD" w:hAnsi="Maiandra GD"/>
-        </w:rPr>
-      </w:pPr>
-      <w:r>
-        <w:rPr>
-          <w:rFonts w:ascii="Maiandra GD" w:hAnsi="Maiandra GD"/>
-        </w:rPr>
-        <w:t xml:space="preserve">Esta tabla almacena los usuarios registrados en nuestra aplicación web. En ella se encuentran los usuarios del tipo: Cliente (0) y Entrenador (1), cuyo valor se especifica en el campo </w:t>
-      </w:r>
-      <w:proofErr w:type="spellStart"/>
-      <w:r>
-        <w:rPr>
-          <w:rFonts w:ascii="Maiandra GD" w:hAnsi="Maiandra GD"/>
-          <w:b/>
-          <w:bCs/>
-        </w:rPr>
-        <w:t>tipoUsuario</w:t>
-      </w:r>
-      <w:proofErr w:type="spellEnd"/>
-      <w:r>
-        <w:rPr>
-          <w:rFonts w:ascii="Maiandra GD" w:hAnsi="Maiandra GD"/>
-        </w:rPr>
-        <w:t xml:space="preserve">. Todo usuario debe rellenar los campos del 1 al 12, aunque para esta primera versión solo se rellenan los campos esenciales: </w:t>
-      </w:r>
-      <w:proofErr w:type="spellStart"/>
-      <w:r>
-        <w:rPr>
-          <w:rFonts w:ascii="Maiandra GD" w:hAnsi="Maiandra GD"/>
-        </w:rPr>
-        <w:t>nif</w:t>
-      </w:r>
-      <w:proofErr w:type="spellEnd"/>
-      <w:r>
-        <w:rPr>
-          <w:rFonts w:ascii="Maiandra GD" w:hAnsi="Maiandra GD"/>
-        </w:rPr>
-        <w:t>, nombre, contraseña, email. Los demás se incluirán en la próxima versión y nos permitirán realizar distintas consultas o mejorar a la aplicación a partir de los datos obtenidos.</w:t>
-      </w:r>
-    </w:p>
-    <w:p>
-      <w:pPr>
-        <w:jc w:val="both"/>
-        <w:rPr>
-          <w:rFonts w:ascii="Maiandra GD" w:hAnsi="Maiandra GD"/>
-        </w:rPr>
-      </w:pPr>
-      <w:r>
-        <w:rPr>
-          <w:rFonts w:ascii="Maiandra GD" w:hAnsi="Maiandra GD"/>
-        </w:rPr>
-        <w:t>Además, s</w:t>
-      </w:r>
-      <w:r>
-        <w:rPr>
-          <w:rFonts w:ascii="Maiandra GD" w:hAnsi="Maiandra GD"/>
-        </w:rPr>
-        <w:t>i el usuario es de tipo Entrenador</w:t>
-      </w:r>
-      <w:r>
-        <w:rPr>
-          <w:rFonts w:ascii="Maiandra GD" w:hAnsi="Maiandra GD"/>
-        </w:rPr>
-        <w:t>, deberá rellenar la información referente a los campos 14,15 y 16, es decir, titulación, especialidad y experiencia.</w:t>
-      </w:r>
-    </w:p>
-    <w:p>
-      <w:pPr>
-        <w:jc w:val="both"/>
-        <w:rPr>
-          <w:rFonts w:ascii="Maiandra GD" w:hAnsi="Maiandra GD"/>
-        </w:rPr>
-      </w:pPr>
-      <w:r>
-        <w:rPr>
-          <w:rFonts w:ascii="Maiandra GD" w:hAnsi="Maiandra GD"/>
-        </w:rPr>
-        <w:t>Es una tabla muy importante ya que se relaciona con gran parte del resto de las tablas para poder implementar las distintas funcionales de la aplicación.</w:t>
-      </w:r>
-      <w:r>
-        <w:rPr>
-          <w:rFonts w:ascii="Maiandra GD" w:hAnsi="Maiandra GD"/>
-        </w:rPr>
-        <w:t xml:space="preserve"> Su clave primaria es el </w:t>
-      </w:r>
-      <w:proofErr w:type="spellStart"/>
-      <w:r>
-        <w:rPr>
-          <w:rFonts w:ascii="Maiandra GD" w:hAnsi="Maiandra GD"/>
-        </w:rPr>
-        <w:t>nif</w:t>
-      </w:r>
-      <w:proofErr w:type="spellEnd"/>
-      <w:r>
-        <w:rPr>
-          <w:rFonts w:ascii="Maiandra GD" w:hAnsi="Maiandra GD"/>
-        </w:rPr>
-        <w:t>.</w:t>
-      </w:r>
-    </w:p>
-    <w:p>
+      </w:pPr>
       <w:r>
         <w:rPr>
           <w:noProof/>
-          <w:lang w:eastAsia="es-ES"/>
         </w:rPr>
         <w:drawing>
-          <wp:inline distT="0" distB="0" distL="0" distR="0" wp14:anchorId="6E823A84" wp14:editId="668FD594">
-            <wp:extent cx="5731510" cy="2896235"/>
-            <wp:effectExtent l="0" t="0" r="2540" b="0"/>
-            <wp:docPr id="2" name="Imagen 2"/>
+          <wp:inline distT="0" distB="0" distL="0" distR="0" wp14:anchorId="499AFCEB" wp14:editId="3F71E7D0">
+            <wp:extent cx="5657850" cy="3382154"/>
+            <wp:effectExtent l="0" t="0" r="0" b="8890"/>
+            <wp:docPr id="15" name="Imagen 15"/>
             <wp:cNvGraphicFramePr>
               <a:graphicFrameLocks xmlns:a="http://schemas.openxmlformats.org/drawingml/2006/main" noChangeAspect="1"/>
             </wp:cNvGraphicFramePr>
@@ -10338,283 +10316,33 @@
                     <pic:cNvPr id="1" name=""/>
                     <pic:cNvPicPr/>
                   </pic:nvPicPr>
-                  <pic:blipFill>
+                  <pic:blipFill rotWithShape="1">
                     <a:blip r:embed="rId9"/>
-                    <a:stretch>
-                      <a:fillRect/>
-                    </a:stretch>
+                    <a:srcRect l="3767" t="5122" r="16353" b="9986"/>
+                    <a:stretch/>
                   </pic:blipFill>
-                  <pic:spPr>
+                  <pic:spPr bwMode="auto">
                     <a:xfrm>
                       <a:off x="0" y="0"/>
-                      <a:ext cx="5731510" cy="2896235"/>
+                      <a:ext cx="5668138" cy="3388304"/>
                     </a:xfrm>
                     <a:prstGeom prst="rect">
                       <a:avLst/>
                     </a:prstGeom>
+                    <a:ln>
+                      <a:noFill/>
+                    </a:ln>
+                    <a:extLst>
+                      <a:ext uri="{53640926-AAD7-44D8-BBD7-CCE9431645EC}">
+                        <a14:shadowObscured xmlns:a14="http://schemas.microsoft.com/office/drawing/2010/main"/>
+                      </a:ext>
+                    </a:extLst>
                   </pic:spPr>
                 </pic:pic>
               </a:graphicData>
             </a:graphic>
           </wp:inline>
         </w:drawing>
-      </w:r>
-    </w:p>
-    <w:p>
-      <w:pPr>
-        <w:rPr>
-          <w:rFonts w:ascii="Maiandra GD" w:hAnsi="Maiandra GD"/>
-          <w:b/>
-          <w:bCs/>
-          <w:sz w:val="22"/>
-          <w:szCs w:val="22"/>
-          <w:u w:val="single"/>
-        </w:rPr>
-      </w:pPr>
-      <w:r>
-        <w:rPr>
-          <w:rFonts w:ascii="Maiandra GD" w:hAnsi="Maiandra GD"/>
-          <w:b/>
-          <w:bCs/>
-          <w:sz w:val="22"/>
-          <w:szCs w:val="22"/>
-          <w:u w:val="single"/>
-        </w:rPr>
-        <w:t>Scripts que acceden a la tabla:</w:t>
-      </w:r>
-    </w:p>
-    <w:p>
-      <w:pPr>
-        <w:pStyle w:val="Prrafodelista"/>
-        <w:numPr>
-          <w:ilvl w:val="0"/>
-          <w:numId w:val="1"/>
-        </w:numPr>
-        <w:rPr>
-          <w:rFonts w:ascii="Maiandra GD" w:hAnsi="Maiandra GD"/>
-          <w:sz w:val="22"/>
-          <w:szCs w:val="22"/>
-        </w:rPr>
-      </w:pPr>
-      <w:proofErr w:type="spellStart"/>
-      <w:r>
-        <w:rPr>
-          <w:rFonts w:ascii="Maiandra GD" w:hAnsi="Maiandra GD"/>
-          <w:b/>
-          <w:bCs/>
-          <w:sz w:val="22"/>
-          <w:szCs w:val="22"/>
-        </w:rPr>
-        <w:t>usuarioTO.php</w:t>
-      </w:r>
-      <w:proofErr w:type="spellEnd"/>
-      <w:r>
-        <w:rPr>
-          <w:rFonts w:ascii="Maiandra GD" w:hAnsi="Maiandra GD"/>
-          <w:b/>
-          <w:bCs/>
-          <w:sz w:val="22"/>
-          <w:szCs w:val="22"/>
-        </w:rPr>
-        <w:t>:</w:t>
-      </w:r>
-      <w:r>
-        <w:rPr>
-          <w:rFonts w:ascii="Maiandra GD" w:hAnsi="Maiandra GD"/>
-          <w:sz w:val="22"/>
-          <w:szCs w:val="22"/>
-        </w:rPr>
-        <w:t xml:space="preserve"> </w:t>
-      </w:r>
-      <w:bookmarkStart w:id="2" w:name="_Hlk36768674"/>
-      <w:r>
-        <w:rPr>
-          <w:rFonts w:ascii="Maiandra GD" w:hAnsi="Maiandra GD"/>
-          <w:sz w:val="22"/>
-          <w:szCs w:val="22"/>
-        </w:rPr>
-        <w:t>Consulta y modificación.</w:t>
-      </w:r>
-      <w:bookmarkEnd w:id="2"/>
-    </w:p>
-    <w:p>
-      <w:pPr>
-        <w:pStyle w:val="Prrafodelista"/>
-        <w:numPr>
-          <w:ilvl w:val="0"/>
-          <w:numId w:val="1"/>
-        </w:numPr>
-        <w:rPr>
-          <w:rFonts w:ascii="Maiandra GD" w:hAnsi="Maiandra GD"/>
-          <w:b/>
-          <w:bCs/>
-          <w:sz w:val="22"/>
-          <w:szCs w:val="22"/>
-        </w:rPr>
-      </w:pPr>
-      <w:proofErr w:type="spellStart"/>
-      <w:r>
-        <w:rPr>
-          <w:rFonts w:ascii="Maiandra GD" w:hAnsi="Maiandra GD"/>
-          <w:b/>
-          <w:bCs/>
-          <w:sz w:val="22"/>
-          <w:szCs w:val="22"/>
-        </w:rPr>
-        <w:t>usuarioDAO.php</w:t>
-      </w:r>
-      <w:proofErr w:type="spellEnd"/>
-      <w:r>
-        <w:rPr>
-          <w:rFonts w:ascii="Maiandra GD" w:hAnsi="Maiandra GD"/>
-          <w:b/>
-          <w:bCs/>
-          <w:sz w:val="22"/>
-          <w:szCs w:val="22"/>
-        </w:rPr>
-        <w:t xml:space="preserve">: </w:t>
-      </w:r>
-      <w:r>
-        <w:rPr>
-          <w:rFonts w:ascii="Maiandra GD" w:hAnsi="Maiandra GD"/>
-          <w:sz w:val="22"/>
-          <w:szCs w:val="22"/>
-        </w:rPr>
-        <w:t>Consulta.</w:t>
-      </w:r>
-    </w:p>
-    <w:p>
-      <w:pPr>
-        <w:pStyle w:val="Prrafodelista"/>
-        <w:numPr>
-          <w:ilvl w:val="0"/>
-          <w:numId w:val="1"/>
-        </w:numPr>
-        <w:rPr>
-          <w:rFonts w:ascii="Maiandra GD" w:hAnsi="Maiandra GD"/>
-          <w:b/>
-          <w:bCs/>
-          <w:sz w:val="22"/>
-          <w:szCs w:val="22"/>
-        </w:rPr>
-      </w:pPr>
-      <w:proofErr w:type="spellStart"/>
-      <w:r>
-        <w:rPr>
-          <w:rFonts w:ascii="Maiandra GD" w:hAnsi="Maiandra GD"/>
-          <w:b/>
-          <w:bCs/>
-          <w:sz w:val="22"/>
-          <w:szCs w:val="22"/>
-        </w:rPr>
-        <w:t>Controller.php</w:t>
-      </w:r>
-      <w:proofErr w:type="spellEnd"/>
-      <w:r>
-        <w:rPr>
-          <w:rFonts w:ascii="Maiandra GD" w:hAnsi="Maiandra GD"/>
-          <w:b/>
-          <w:bCs/>
-          <w:sz w:val="22"/>
-          <w:szCs w:val="22"/>
-        </w:rPr>
-        <w:t xml:space="preserve">: </w:t>
-      </w:r>
-      <w:r>
-        <w:rPr>
-          <w:rFonts w:ascii="Maiandra GD" w:hAnsi="Maiandra GD"/>
-          <w:sz w:val="22"/>
-          <w:szCs w:val="22"/>
-        </w:rPr>
-        <w:t>Consulta y modificación.</w:t>
-      </w:r>
-    </w:p>
-    <w:p>
-      <w:pPr>
-        <w:pStyle w:val="Prrafodelista"/>
-        <w:numPr>
-          <w:ilvl w:val="0"/>
-          <w:numId w:val="1"/>
-        </w:numPr>
-        <w:rPr>
-          <w:rFonts w:ascii="Maiandra GD" w:hAnsi="Maiandra GD"/>
-          <w:sz w:val="22"/>
-          <w:szCs w:val="22"/>
-        </w:rPr>
-      </w:pPr>
-      <w:proofErr w:type="spellStart"/>
-      <w:r>
-        <w:rPr>
-          <w:rFonts w:ascii="Maiandra GD" w:hAnsi="Maiandra GD"/>
-          <w:b/>
-          <w:bCs/>
-          <w:sz w:val="22"/>
-          <w:szCs w:val="22"/>
-        </w:rPr>
-        <w:t>Login.php</w:t>
-      </w:r>
-      <w:proofErr w:type="spellEnd"/>
-      <w:r>
-        <w:rPr>
-          <w:rFonts w:ascii="Maiandra GD" w:hAnsi="Maiandra GD"/>
-          <w:b/>
-          <w:bCs/>
-          <w:sz w:val="22"/>
-          <w:szCs w:val="22"/>
-        </w:rPr>
-        <w:t xml:space="preserve">: </w:t>
-      </w:r>
-      <w:r>
-        <w:rPr>
-          <w:rFonts w:ascii="Maiandra GD" w:hAnsi="Maiandra GD"/>
-          <w:sz w:val="22"/>
-          <w:szCs w:val="22"/>
-        </w:rPr>
-        <w:t>Consulta.</w:t>
-      </w:r>
-    </w:p>
-    <w:p>
-      <w:pPr>
-        <w:pStyle w:val="Prrafodelista"/>
-        <w:numPr>
-          <w:ilvl w:val="0"/>
-          <w:numId w:val="1"/>
-        </w:numPr>
-        <w:rPr>
-          <w:rFonts w:ascii="Maiandra GD" w:hAnsi="Maiandra GD"/>
-          <w:sz w:val="22"/>
-          <w:szCs w:val="22"/>
-        </w:rPr>
-      </w:pPr>
-      <w:proofErr w:type="spellStart"/>
-      <w:r>
-        <w:rPr>
-          <w:rFonts w:ascii="Maiandra GD" w:hAnsi="Maiandra GD"/>
-          <w:b/>
-          <w:bCs/>
-          <w:sz w:val="22"/>
-          <w:szCs w:val="22"/>
-        </w:rPr>
-        <w:t>Registro.php</w:t>
-      </w:r>
-      <w:proofErr w:type="spellEnd"/>
-      <w:r>
-        <w:rPr>
-          <w:rFonts w:ascii="Maiandra GD" w:hAnsi="Maiandra GD"/>
-          <w:b/>
-          <w:bCs/>
-          <w:sz w:val="22"/>
-          <w:szCs w:val="22"/>
-        </w:rPr>
-        <w:t xml:space="preserve">: </w:t>
-      </w:r>
-      <w:r>
-        <w:rPr>
-          <w:rFonts w:ascii="Maiandra GD" w:hAnsi="Maiandra GD"/>
-          <w:sz w:val="22"/>
-          <w:szCs w:val="22"/>
-        </w:rPr>
-        <w:t>Consulta y modificación.</w:t>
       </w:r>
     </w:p>
     <w:p>
@@ -10644,7 +10372,7 @@
           <w:sz w:val="22"/>
           <w:szCs w:val="22"/>
         </w:rPr>
-        <w:t>Usuarioentrenador</w:t>
+        <w:t>Usuario</w:t>
       </w:r>
     </w:p>
     <w:p>
@@ -10652,94 +10380,43 @@
         <w:jc w:val="both"/>
         <w:rPr>
           <w:rFonts w:ascii="Maiandra GD" w:hAnsi="Maiandra GD"/>
-          <w:sz w:val="22"/>
-          <w:szCs w:val="22"/>
-        </w:rPr>
-      </w:pPr>
-      <w:r>
-        <w:rPr>
-          <w:rFonts w:ascii="Maiandra GD" w:hAnsi="Maiandra GD"/>
-          <w:sz w:val="22"/>
-          <w:szCs w:val="22"/>
-        </w:rPr>
-        <w:lastRenderedPageBreak/>
-        <w:t>Esta tabla intermedia</w:t>
-      </w:r>
-      <w:r>
-        <w:rPr>
-          <w:rFonts w:ascii="Maiandra GD" w:hAnsi="Maiandra GD"/>
-          <w:sz w:val="22"/>
-          <w:szCs w:val="22"/>
-        </w:rPr>
-        <w:t xml:space="preserve"> tiene el propósito de</w:t>
-      </w:r>
-      <w:r>
-        <w:rPr>
-          <w:rFonts w:ascii="Maiandra GD" w:hAnsi="Maiandra GD"/>
-          <w:sz w:val="22"/>
-          <w:szCs w:val="22"/>
-        </w:rPr>
-        <w:t xml:space="preserve"> relacionar un usuario del tipo Cliente (0) con un usuario del tipo Entrenador (1). Contiene un id incremental </w:t>
-      </w:r>
-      <w:r>
-        <w:rPr>
-          <w:rFonts w:ascii="Maiandra GD" w:hAnsi="Maiandra GD"/>
-          <w:sz w:val="22"/>
-          <w:szCs w:val="22"/>
-        </w:rPr>
-        <w:t>y,</w:t>
-      </w:r>
-      <w:r>
-        <w:rPr>
-          <w:rFonts w:ascii="Maiandra GD" w:hAnsi="Maiandra GD"/>
-          <w:sz w:val="22"/>
-          <w:szCs w:val="22"/>
-        </w:rPr>
-        <w:t xml:space="preserve"> además, un campo </w:t>
-      </w:r>
-      <w:r>
-        <w:rPr>
-          <w:rFonts w:ascii="Maiandra GD" w:hAnsi="Maiandra GD"/>
-          <w:b/>
-          <w:bCs/>
-          <w:sz w:val="22"/>
-          <w:szCs w:val="22"/>
-        </w:rPr>
-        <w:t>estado</w:t>
-      </w:r>
-      <w:r>
-        <w:rPr>
-          <w:rFonts w:ascii="Maiandra GD" w:hAnsi="Maiandra GD"/>
-          <w:b/>
-          <w:bCs/>
-          <w:sz w:val="22"/>
-          <w:szCs w:val="22"/>
-        </w:rPr>
-        <w:t xml:space="preserve"> </w:t>
-      </w:r>
-      <w:r>
-        <w:rPr>
-          <w:rFonts w:ascii="Maiandra GD" w:hAnsi="Maiandra GD"/>
-          <w:sz w:val="22"/>
-          <w:szCs w:val="22"/>
-        </w:rPr>
-        <w:t>que puede ser “aceptado” o “pendiente”</w:t>
-      </w:r>
-      <w:r>
-        <w:rPr>
-          <w:rFonts w:ascii="Maiandra GD" w:hAnsi="Maiandra GD"/>
-          <w:sz w:val="22"/>
-          <w:szCs w:val="22"/>
-        </w:rPr>
-        <w:t xml:space="preserve">, para </w:t>
-      </w:r>
-      <w:r>
-        <w:rPr>
-          <w:rFonts w:ascii="Maiandra GD" w:hAnsi="Maiandra GD"/>
-          <w:sz w:val="22"/>
-          <w:szCs w:val="22"/>
-        </w:rPr>
-        <w:t>almacenar cuáles son los clientes que entrena un entrenador, y viceversa.</w:t>
+        </w:rPr>
+      </w:pPr>
+      <w:r>
+        <w:rPr>
+          <w:rFonts w:ascii="Maiandra GD" w:hAnsi="Maiandra GD"/>
+        </w:rPr>
+        <w:t xml:space="preserve">Esta tabla almacena los usuarios registrados en nuestra aplicación web. En ella se encuentran los usuarios del tipo: Cliente (0) y Entrenador (1), cuyo valor se especifica en el campo </w:t>
+      </w:r>
+      <w:proofErr w:type="spellStart"/>
+      <w:r>
+        <w:rPr>
+          <w:rFonts w:ascii="Maiandra GD" w:hAnsi="Maiandra GD"/>
+          <w:b/>
+          <w:bCs/>
+        </w:rPr>
+        <w:t>tipoUsuario</w:t>
+      </w:r>
+      <w:proofErr w:type="spellEnd"/>
+      <w:r>
+        <w:rPr>
+          <w:rFonts w:ascii="Maiandra GD" w:hAnsi="Maiandra GD"/>
+        </w:rPr>
+        <w:t xml:space="preserve">. Todo usuario debe rellenar los campos del 1 al 12, aunque para esta primera versión solo se rellenan los campos esenciales: </w:t>
+      </w:r>
+      <w:proofErr w:type="spellStart"/>
+      <w:r>
+        <w:rPr>
+          <w:rFonts w:ascii="Maiandra GD" w:hAnsi="Maiandra GD"/>
+        </w:rPr>
+        <w:t>nif</w:t>
+      </w:r>
+      <w:proofErr w:type="spellEnd"/>
+      <w:r>
+        <w:rPr>
+          <w:rFonts w:ascii="Maiandra GD" w:hAnsi="Maiandra GD"/>
+        </w:rPr>
+        <w:t>, nombre, contraseña, email. Los demás se incluirán en la próxima versión y nos permitirán realizar distintas consultas o mejorar a la aplicación a partir de los datos obtenidos.</w:t>
       </w:r>
     </w:p>
     <w:p>
@@ -10747,20 +10424,73 @@
         <w:jc w:val="both"/>
         <w:rPr>
           <w:rFonts w:ascii="Maiandra GD" w:hAnsi="Maiandra GD"/>
-          <w:sz w:val="22"/>
-          <w:szCs w:val="22"/>
-        </w:rPr>
-      </w:pPr>
+        </w:rPr>
+      </w:pPr>
+      <w:r>
+        <w:rPr>
+          <w:rFonts w:ascii="Maiandra GD" w:hAnsi="Maiandra GD"/>
+        </w:rPr>
+        <w:t>Además, s</w:t>
+      </w:r>
+      <w:r>
+        <w:rPr>
+          <w:rFonts w:ascii="Maiandra GD" w:hAnsi="Maiandra GD"/>
+        </w:rPr>
+        <w:t>i el usuario es de tipo Entrenador</w:t>
+      </w:r>
+      <w:r>
+        <w:rPr>
+          <w:rFonts w:ascii="Maiandra GD" w:hAnsi="Maiandra GD"/>
+        </w:rPr>
+        <w:t>, deberá rellenar la información referente a los campos 14,15 y 16, es decir, titulación, especialidad y experiencia.</w:t>
+      </w:r>
+    </w:p>
+    <w:p>
+      <w:pPr>
+        <w:jc w:val="both"/>
+        <w:rPr>
+          <w:rFonts w:ascii="Maiandra GD" w:hAnsi="Maiandra GD"/>
+        </w:rPr>
+      </w:pPr>
+      <w:r>
+        <w:rPr>
+          <w:rFonts w:ascii="Maiandra GD" w:hAnsi="Maiandra GD"/>
+        </w:rPr>
+        <w:t>Es una tabla muy importante ya que se relaciona con gran parte del resto de las tablas para poder implementar las distintas funcionales de la aplicación.</w:t>
+      </w:r>
+      <w:r>
+        <w:rPr>
+          <w:rFonts w:ascii="Maiandra GD" w:hAnsi="Maiandra GD"/>
+        </w:rPr>
+        <w:t xml:space="preserve"> Su clave primaria es el </w:t>
+      </w:r>
+      <w:proofErr w:type="spellStart"/>
+      <w:r>
+        <w:rPr>
+          <w:rFonts w:ascii="Maiandra GD" w:hAnsi="Maiandra GD"/>
+        </w:rPr>
+        <w:t>nif</w:t>
+      </w:r>
+      <w:proofErr w:type="spellEnd"/>
+      <w:r>
+        <w:rPr>
+          <w:rFonts w:ascii="Maiandra GD" w:hAnsi="Maiandra GD"/>
+        </w:rPr>
+        <w:t>.</w:t>
+      </w:r>
+    </w:p>
+    <w:p>
       <w:r>
         <w:rPr>
           <w:noProof/>
           <w:lang w:eastAsia="es-ES"/>
         </w:rPr>
+        <w:lastRenderedPageBreak/>
         <w:drawing>
-          <wp:inline distT="0" distB="0" distL="0" distR="0" wp14:anchorId="4B315626" wp14:editId="3EC2BD35">
-            <wp:extent cx="5731510" cy="774065"/>
-            <wp:effectExtent l="0" t="0" r="2540" b="6985"/>
-            <wp:docPr id="3" name="Imagen 3"/>
+          <wp:inline distT="0" distB="0" distL="0" distR="0" wp14:anchorId="6E823A84" wp14:editId="668FD594">
+            <wp:extent cx="5731510" cy="2896235"/>
+            <wp:effectExtent l="0" t="0" r="2540" b="0"/>
+            <wp:docPr id="2" name="Imagen 2"/>
             <wp:cNvGraphicFramePr>
               <a:graphicFrameLocks xmlns:a="http://schemas.openxmlformats.org/drawingml/2006/main" noChangeAspect="1"/>
             </wp:cNvGraphicFramePr>
@@ -10780,7 +10510,7 @@
                   <pic:spPr>
                     <a:xfrm>
                       <a:off x="0" y="0"/>
-                      <a:ext cx="5731510" cy="774065"/>
+                      <a:ext cx="5731510" cy="2896235"/>
                     </a:xfrm>
                     <a:prstGeom prst="rect">
                       <a:avLst/>
@@ -10829,19 +10559,18 @@
           <w:bCs/>
           <w:sz w:val="22"/>
           <w:szCs w:val="22"/>
-          <w:u w:val="single"/>
-        </w:rPr>
-      </w:pPr>
-      <w:proofErr w:type="spellStart"/>
-      <w:r>
-        <w:rPr>
-          <w:rFonts w:ascii="Maiandra GD" w:hAnsi="Maiandra GD"/>
-          <w:b/>
-          <w:bCs/>
-          <w:sz w:val="22"/>
-          <w:szCs w:val="22"/>
-        </w:rPr>
-        <w:t>usuarioTO.php</w:t>
+        </w:rPr>
+      </w:pPr>
+      <w:proofErr w:type="spellStart"/>
+      <w:r>
+        <w:rPr>
+          <w:rFonts w:ascii="Maiandra GD" w:hAnsi="Maiandra GD"/>
+          <w:b/>
+          <w:bCs/>
+          <w:sz w:val="22"/>
+          <w:szCs w:val="22"/>
+        </w:rPr>
+        <w:t>usuarioDAO.php</w:t>
       </w:r>
       <w:proofErr w:type="spellEnd"/>
       <w:r>
@@ -10860,7 +10589,7 @@
           <w:sz w:val="22"/>
           <w:szCs w:val="22"/>
         </w:rPr>
-        <w:t>consulta y modificación.</w:t>
+        <w:t>Consulta.</w:t>
       </w:r>
     </w:p>
     <w:p>
@@ -10872,23 +10601,20 @@
         </w:numPr>
         <w:rPr>
           <w:rFonts w:ascii="Maiandra GD" w:hAnsi="Maiandra GD"/>
-          <w:b/>
-          <w:bCs/>
-          <w:sz w:val="22"/>
-          <w:szCs w:val="22"/>
-          <w:u w:val="single"/>
-        </w:rPr>
-      </w:pPr>
-      <w:proofErr w:type="spellStart"/>
-      <w:r>
-        <w:rPr>
-          <w:rFonts w:ascii="Maiandra GD" w:hAnsi="Maiandra GD"/>
-          <w:b/>
-          <w:bCs/>
-          <w:sz w:val="22"/>
-          <w:szCs w:val="22"/>
-        </w:rPr>
-        <w:t>usuarioDAO.php</w:t>
+          <w:sz w:val="22"/>
+          <w:szCs w:val="22"/>
+        </w:rPr>
+      </w:pPr>
+      <w:proofErr w:type="spellStart"/>
+      <w:r>
+        <w:rPr>
+          <w:rFonts w:ascii="Maiandra GD" w:hAnsi="Maiandra GD"/>
+          <w:b/>
+          <w:bCs/>
+          <w:sz w:val="22"/>
+          <w:szCs w:val="22"/>
+        </w:rPr>
+        <w:t>Login.php</w:t>
       </w:r>
       <w:proofErr w:type="spellEnd"/>
       <w:r>
@@ -10907,7 +10633,7 @@
           <w:sz w:val="22"/>
           <w:szCs w:val="22"/>
         </w:rPr>
-        <w:t>consulta y modificación. Es posible modificar el estado.</w:t>
+        <w:t>Consulta.</w:t>
       </w:r>
     </w:p>
     <w:p>
@@ -10919,21 +10645,20 @@
         </w:numPr>
         <w:rPr>
           <w:rFonts w:ascii="Maiandra GD" w:hAnsi="Maiandra GD"/>
-          <w:b/>
-          <w:bCs/>
-          <w:color w:val="FF0000"/>
-        </w:rPr>
-      </w:pPr>
-      <w:proofErr w:type="spellStart"/>
-      <w:r>
-        <w:rPr>
-          <w:rFonts w:ascii="Maiandra GD" w:hAnsi="Maiandra GD"/>
-          <w:b/>
-          <w:bCs/>
-          <w:sz w:val="22"/>
-          <w:szCs w:val="22"/>
-        </w:rPr>
-        <w:t>Entrenadores.php</w:t>
+          <w:sz w:val="22"/>
+          <w:szCs w:val="22"/>
+        </w:rPr>
+      </w:pPr>
+      <w:proofErr w:type="spellStart"/>
+      <w:r>
+        <w:rPr>
+          <w:rFonts w:ascii="Maiandra GD" w:hAnsi="Maiandra GD"/>
+          <w:b/>
+          <w:bCs/>
+          <w:sz w:val="22"/>
+          <w:szCs w:val="22"/>
+        </w:rPr>
+        <w:t>Registro.php</w:t>
       </w:r>
       <w:proofErr w:type="spellEnd"/>
       <w:r>
@@ -10952,18 +10677,18 @@
           <w:sz w:val="22"/>
           <w:szCs w:val="22"/>
         </w:rPr>
-        <w:t>Consulta y modificación</w:t>
-      </w:r>
-      <w:r>
-        <w:rPr>
-          <w:rFonts w:ascii="Maiandra GD" w:hAnsi="Maiandra GD"/>
-          <w:sz w:val="22"/>
-          <w:szCs w:val="22"/>
-        </w:rPr>
-        <w:t>.</w:t>
-      </w:r>
-      <w:bookmarkStart w:id="3" w:name="_GoBack"/>
-      <w:bookmarkEnd w:id="3"/>
+        <w:t>Consulta y modificación.</w:t>
+      </w:r>
+    </w:p>
+    <w:p>
+      <w:pPr>
+        <w:pStyle w:val="Prrafodelista"/>
+        <w:rPr>
+          <w:rFonts w:ascii="Maiandra GD" w:hAnsi="Maiandra GD"/>
+          <w:sz w:val="22"/>
+          <w:szCs w:val="22"/>
+        </w:rPr>
+      </w:pPr>
     </w:p>
     <w:p>
       <w:pPr>
@@ -10992,7 +10717,7 @@
           <w:sz w:val="22"/>
           <w:szCs w:val="22"/>
         </w:rPr>
-        <w:t>Ejercicio</w:t>
+        <w:t>Usuarioentrenador</w:t>
       </w:r>
     </w:p>
     <w:p>
@@ -11010,88 +10735,104 @@
           <w:sz w:val="22"/>
           <w:szCs w:val="22"/>
         </w:rPr>
-        <w:t xml:space="preserve">La tabla </w:t>
-      </w:r>
-      <w:r>
-        <w:rPr>
-          <w:rFonts w:ascii="Maiandra GD" w:hAnsi="Maiandra GD"/>
-          <w:sz w:val="22"/>
-          <w:szCs w:val="22"/>
-        </w:rPr>
-        <w:t>ejercicio</w:t>
-      </w:r>
-      <w:r>
-        <w:rPr>
-          <w:rFonts w:ascii="Maiandra GD" w:hAnsi="Maiandra GD"/>
-          <w:sz w:val="22"/>
-          <w:szCs w:val="22"/>
-        </w:rPr>
-        <w:t xml:space="preserve">, es una tabla que aloja los distintos </w:t>
-      </w:r>
-      <w:r>
-        <w:rPr>
-          <w:rFonts w:ascii="Maiandra GD" w:hAnsi="Maiandra GD"/>
-          <w:sz w:val="22"/>
-          <w:szCs w:val="22"/>
-        </w:rPr>
-        <w:t>ejercicios</w:t>
-      </w:r>
-      <w:r>
-        <w:rPr>
-          <w:rFonts w:ascii="Maiandra GD" w:hAnsi="Maiandra GD"/>
-          <w:sz w:val="22"/>
-          <w:szCs w:val="22"/>
-        </w:rPr>
-        <w:t xml:space="preserve"> que estarán disponibles para el usuario. El usuario tendrá acceso a estos alimentos a través de la tabla intermedia </w:t>
-      </w:r>
-      <w:proofErr w:type="spellStart"/>
-      <w:r>
-        <w:rPr>
-          <w:rFonts w:ascii="Maiandra GD" w:hAnsi="Maiandra GD"/>
-          <w:b/>
-          <w:bCs/>
-          <w:sz w:val="22"/>
-          <w:szCs w:val="22"/>
-        </w:rPr>
-        <w:t>entrenamientoejercicio</w:t>
-      </w:r>
-      <w:proofErr w:type="spellEnd"/>
-      <w:r>
-        <w:rPr>
-          <w:rFonts w:ascii="Maiandra GD" w:hAnsi="Maiandra GD"/>
-          <w:sz w:val="22"/>
-          <w:szCs w:val="22"/>
-        </w:rPr>
-        <w:t>, a la que accederá cuando quiera registrar/modificar/eliminar u</w:t>
-      </w:r>
-      <w:r>
-        <w:rPr>
-          <w:rFonts w:ascii="Maiandra GD" w:hAnsi="Maiandra GD"/>
-          <w:sz w:val="22"/>
-          <w:szCs w:val="22"/>
-        </w:rPr>
-        <w:t>n entrenamiento</w:t>
-      </w:r>
-      <w:r>
-        <w:rPr>
-          <w:rFonts w:ascii="Maiandra GD" w:hAnsi="Maiandra GD"/>
-          <w:sz w:val="22"/>
-          <w:szCs w:val="22"/>
-        </w:rPr>
-        <w:t>. Esta tabla solo puede modificarla el usuario con privilegios de administrador.</w:t>
-      </w:r>
-    </w:p>
-    <w:p>
+        <w:t>Esta tabla intermedia</w:t>
+      </w:r>
+      <w:r>
+        <w:rPr>
+          <w:rFonts w:ascii="Maiandra GD" w:hAnsi="Maiandra GD"/>
+          <w:sz w:val="22"/>
+          <w:szCs w:val="22"/>
+        </w:rPr>
+        <w:t xml:space="preserve"> tiene el propósito de</w:t>
+      </w:r>
+      <w:r>
+        <w:rPr>
+          <w:rFonts w:ascii="Maiandra GD" w:hAnsi="Maiandra GD"/>
+          <w:sz w:val="22"/>
+          <w:szCs w:val="22"/>
+        </w:rPr>
+        <w:t xml:space="preserve"> relacionar un usuario del tipo Cliente (0) con un usuario del tipo Entrenador (1). Contiene un id incremental </w:t>
+      </w:r>
+      <w:r>
+        <w:rPr>
+          <w:rFonts w:ascii="Maiandra GD" w:hAnsi="Maiandra GD"/>
+          <w:sz w:val="22"/>
+          <w:szCs w:val="22"/>
+        </w:rPr>
+        <w:t>y,</w:t>
+      </w:r>
+      <w:r>
+        <w:rPr>
+          <w:rFonts w:ascii="Maiandra GD" w:hAnsi="Maiandra GD"/>
+          <w:sz w:val="22"/>
+          <w:szCs w:val="22"/>
+        </w:rPr>
+        <w:t xml:space="preserve"> además, un campo </w:t>
+      </w:r>
+      <w:r>
+        <w:rPr>
+          <w:rFonts w:ascii="Maiandra GD" w:hAnsi="Maiandra GD"/>
+          <w:b/>
+          <w:bCs/>
+          <w:sz w:val="22"/>
+          <w:szCs w:val="22"/>
+        </w:rPr>
+        <w:t>estado</w:t>
+      </w:r>
+      <w:r>
+        <w:rPr>
+          <w:rFonts w:ascii="Maiandra GD" w:hAnsi="Maiandra GD"/>
+          <w:b/>
+          <w:bCs/>
+          <w:sz w:val="22"/>
+          <w:szCs w:val="22"/>
+        </w:rPr>
+        <w:t xml:space="preserve"> </w:t>
+      </w:r>
+      <w:r>
+        <w:rPr>
+          <w:rFonts w:ascii="Maiandra GD" w:hAnsi="Maiandra GD"/>
+          <w:sz w:val="22"/>
+          <w:szCs w:val="22"/>
+        </w:rPr>
+        <w:t>que puede ser “aceptado” o “pendiente”</w:t>
+      </w:r>
+      <w:r>
+        <w:rPr>
+          <w:rFonts w:ascii="Maiandra GD" w:hAnsi="Maiandra GD"/>
+          <w:sz w:val="22"/>
+          <w:szCs w:val="22"/>
+        </w:rPr>
+        <w:t xml:space="preserve">, para </w:t>
+      </w:r>
+      <w:r>
+        <w:rPr>
+          <w:rFonts w:ascii="Maiandra GD" w:hAnsi="Maiandra GD"/>
+          <w:sz w:val="22"/>
+          <w:szCs w:val="22"/>
+        </w:rPr>
+        <w:t>almacenar cuáles son los clientes que entrena un entrenador, y viceversa.</w:t>
+      </w:r>
+    </w:p>
+    <w:p>
+      <w:pPr>
+        <w:jc w:val="both"/>
+        <w:rPr>
+          <w:rFonts w:ascii="Maiandra GD" w:hAnsi="Maiandra GD"/>
+          <w:sz w:val="22"/>
+          <w:szCs w:val="22"/>
+        </w:rPr>
+      </w:pPr>
       <w:r>
         <w:rPr>
           <w:noProof/>
           <w:lang w:eastAsia="es-ES"/>
         </w:rPr>
         <w:drawing>
-          <wp:inline distT="0" distB="0" distL="0" distR="0" wp14:anchorId="1BA54CF1" wp14:editId="62934FDE">
-            <wp:extent cx="5731510" cy="1139190"/>
-            <wp:effectExtent l="0" t="0" r="2540" b="3810"/>
-            <wp:docPr id="4" name="Imagen 4"/>
+          <wp:inline distT="0" distB="0" distL="0" distR="0" wp14:anchorId="4B315626" wp14:editId="3EC2BD35">
+            <wp:extent cx="5731510" cy="774065"/>
+            <wp:effectExtent l="0" t="0" r="2540" b="6985"/>
+            <wp:docPr id="3" name="Imagen 3"/>
             <wp:cNvGraphicFramePr>
               <a:graphicFrameLocks xmlns:a="http://schemas.openxmlformats.org/drawingml/2006/main" noChangeAspect="1"/>
             </wp:cNvGraphicFramePr>
@@ -11111,7 +10852,7 @@
                   <pic:spPr>
                     <a:xfrm>
                       <a:off x="0" y="0"/>
-                      <a:ext cx="5731510" cy="1139190"/>
+                      <a:ext cx="5731510" cy="774065"/>
                     </a:xfrm>
                     <a:prstGeom prst="rect">
                       <a:avLst/>
@@ -11156,49 +10897,42 @@
         </w:numPr>
         <w:rPr>
           <w:rFonts w:ascii="Maiandra GD" w:hAnsi="Maiandra GD"/>
-          <w:sz w:val="22"/>
-          <w:szCs w:val="22"/>
-        </w:rPr>
-      </w:pPr>
-      <w:proofErr w:type="spellStart"/>
-      <w:r>
-        <w:rPr>
-          <w:rFonts w:ascii="Maiandra GD" w:hAnsi="Maiandra GD"/>
-          <w:b/>
-          <w:bCs/>
-          <w:sz w:val="22"/>
-          <w:szCs w:val="22"/>
-        </w:rPr>
-        <w:t>ejercicioTO</w:t>
-      </w:r>
-      <w:r>
-        <w:rPr>
-          <w:rFonts w:ascii="Maiandra GD" w:hAnsi="Maiandra GD"/>
-          <w:b/>
-          <w:bCs/>
-          <w:sz w:val="22"/>
-          <w:szCs w:val="22"/>
-        </w:rPr>
-        <w:t>.php</w:t>
-      </w:r>
-      <w:proofErr w:type="spellEnd"/>
-      <w:r>
-        <w:rPr>
-          <w:rFonts w:ascii="Maiandra GD" w:hAnsi="Maiandra GD"/>
-          <w:b/>
-          <w:bCs/>
-          <w:sz w:val="22"/>
-          <w:szCs w:val="22"/>
-        </w:rPr>
-        <w:t>:</w:t>
-      </w:r>
-      <w:r>
-        <w:rPr>
-          <w:rFonts w:ascii="Maiandra GD" w:hAnsi="Maiandra GD"/>
-          <w:sz w:val="22"/>
-          <w:szCs w:val="22"/>
-        </w:rPr>
-        <w:t xml:space="preserve"> Consulta y modificación.</w:t>
+          <w:b/>
+          <w:bCs/>
+          <w:sz w:val="22"/>
+          <w:szCs w:val="22"/>
+          <w:u w:val="single"/>
+        </w:rPr>
+      </w:pPr>
+      <w:proofErr w:type="spellStart"/>
+      <w:r>
+        <w:rPr>
+          <w:rFonts w:ascii="Maiandra GD" w:hAnsi="Maiandra GD"/>
+          <w:b/>
+          <w:bCs/>
+          <w:sz w:val="22"/>
+          <w:szCs w:val="22"/>
+        </w:rPr>
+        <w:t>usuarioDAO.php</w:t>
+      </w:r>
+      <w:proofErr w:type="spellEnd"/>
+      <w:r>
+        <w:rPr>
+          <w:rFonts w:ascii="Maiandra GD" w:hAnsi="Maiandra GD"/>
+          <w:b/>
+          <w:bCs/>
+          <w:sz w:val="22"/>
+          <w:szCs w:val="22"/>
+        </w:rPr>
+        <w:t xml:space="preserve">: </w:t>
+      </w:r>
+      <w:r>
+        <w:rPr>
+          <w:rFonts w:ascii="Maiandra GD" w:hAnsi="Maiandra GD"/>
+          <w:sz w:val="22"/>
+          <w:szCs w:val="22"/>
+        </w:rPr>
+        <w:t>consulta y modificación. Es posible modificar el estado.</w:t>
       </w:r>
     </w:p>
     <w:p>
@@ -11212,30 +10946,19 @@
           <w:rFonts w:ascii="Maiandra GD" w:hAnsi="Maiandra GD"/>
           <w:b/>
           <w:bCs/>
-          <w:sz w:val="22"/>
-          <w:szCs w:val="22"/>
-        </w:rPr>
-      </w:pPr>
-      <w:proofErr w:type="spellStart"/>
-      <w:r>
-        <w:rPr>
-          <w:rFonts w:ascii="Maiandra GD" w:hAnsi="Maiandra GD"/>
-          <w:b/>
-          <w:bCs/>
-          <w:sz w:val="22"/>
-          <w:szCs w:val="22"/>
-        </w:rPr>
-        <w:t>ejercicio</w:t>
-      </w:r>
-      <w:r>
-        <w:rPr>
-          <w:rFonts w:ascii="Maiandra GD" w:hAnsi="Maiandra GD"/>
-          <w:b/>
-          <w:bCs/>
-          <w:sz w:val="22"/>
-          <w:szCs w:val="22"/>
-        </w:rPr>
-        <w:t>DAO.php</w:t>
+          <w:color w:val="FF0000"/>
+        </w:rPr>
+      </w:pPr>
+      <w:proofErr w:type="spellStart"/>
+      <w:r>
+        <w:rPr>
+          <w:rFonts w:ascii="Maiandra GD" w:hAnsi="Maiandra GD"/>
+          <w:b/>
+          <w:bCs/>
+          <w:sz w:val="22"/>
+          <w:szCs w:val="22"/>
+        </w:rPr>
+        <w:t>Entrenadores.php</w:t>
       </w:r>
       <w:proofErr w:type="spellEnd"/>
       <w:r>
@@ -11254,48 +10977,26 @@
           <w:sz w:val="22"/>
           <w:szCs w:val="22"/>
         </w:rPr>
-        <w:t>Consulta.</w:t>
-      </w:r>
-    </w:p>
-    <w:p>
-      <w:pPr>
-        <w:rPr>
-          <w:rFonts w:ascii="Maiandra GD" w:hAnsi="Maiandra GD"/>
-          <w:b/>
-          <w:bCs/>
-          <w:sz w:val="22"/>
-          <w:szCs w:val="22"/>
-          <w:u w:val="single"/>
-        </w:rPr>
-      </w:pPr>
-    </w:p>
-    <w:p>
-      <w:pPr>
-        <w:rPr>
-          <w:rFonts w:ascii="Maiandra GD" w:hAnsi="Maiandra GD"/>
+        <w:t>Consulta y modificación</w:t>
+      </w:r>
+      <w:r>
+        <w:rPr>
+          <w:rFonts w:ascii="Maiandra GD" w:hAnsi="Maiandra GD"/>
+          <w:sz w:val="22"/>
+          <w:szCs w:val="22"/>
+        </w:rPr>
+        <w:t>.</w:t>
+      </w:r>
+    </w:p>
+    <w:p>
+      <w:pPr>
+        <w:rPr>
+          <w:rFonts w:ascii="Maiandra GD" w:hAnsi="Maiandra GD"/>
+          <w:b/>
+          <w:bCs/>
           <w:color w:val="FF0000"/>
-          <w:sz w:val="22"/>
-          <w:szCs w:val="22"/>
-        </w:rPr>
-      </w:pPr>
-      <w:r>
-        <w:rPr>
-          <w:rFonts w:ascii="Maiandra GD" w:hAnsi="Maiandra GD"/>
-          <w:color w:val="FF0000"/>
-          <w:sz w:val="22"/>
-          <w:szCs w:val="22"/>
-        </w:rPr>
-        <w:t xml:space="preserve">…. </w:t>
-      </w:r>
-      <w:r>
-        <w:rPr>
-          <w:rFonts w:ascii="Maiandra GD" w:hAnsi="Maiandra GD"/>
-          <w:color w:val="FF0000"/>
-          <w:sz w:val="22"/>
-          <w:szCs w:val="22"/>
-        </w:rPr>
-        <w:t>(Añadir scripts restantes e Indicar si se consultan o también se modifican)</w:t>
-      </w:r>
+        </w:rPr>
+      </w:pPr>
     </w:p>
     <w:p>
       <w:pPr>
@@ -11324,41 +11025,123 @@
           <w:sz w:val="22"/>
           <w:szCs w:val="22"/>
         </w:rPr>
-        <w:t>Entrenamiento</w:t>
-      </w:r>
-    </w:p>
-    <w:p>
-      <w:pPr>
-        <w:rPr>
-          <w:color w:val="FF0000"/>
-        </w:rPr>
-      </w:pPr>
-      <w:r>
-        <w:rPr>
-          <w:color w:val="FF0000"/>
-        </w:rPr>
-        <w:t>…. (Explicar en qué consiste la tabla/campos y relaciones, su propósito.</w:t>
-      </w:r>
-    </w:p>
-    <w:p>
-      <w:pPr>
-        <w:rPr>
-          <w:rFonts w:ascii="Maiandra GD" w:hAnsi="Maiandra GD"/>
-          <w:color w:val="FF0000"/>
-          <w:sz w:val="22"/>
-          <w:szCs w:val="22"/>
-        </w:rPr>
-      </w:pPr>
+        <w:t>Ejercicio</w:t>
+      </w:r>
+    </w:p>
+    <w:p>
+      <w:pPr>
+        <w:jc w:val="both"/>
+        <w:rPr>
+          <w:rFonts w:ascii="Maiandra GD" w:hAnsi="Maiandra GD"/>
+          <w:sz w:val="22"/>
+          <w:szCs w:val="22"/>
+        </w:rPr>
+      </w:pPr>
+      <w:r>
+        <w:rPr>
+          <w:rFonts w:ascii="Maiandra GD" w:hAnsi="Maiandra GD"/>
+          <w:sz w:val="22"/>
+          <w:szCs w:val="22"/>
+        </w:rPr>
+        <w:t xml:space="preserve">La tabla </w:t>
+      </w:r>
+      <w:r>
+        <w:rPr>
+          <w:rFonts w:ascii="Maiandra GD" w:hAnsi="Maiandra GD"/>
+          <w:sz w:val="22"/>
+          <w:szCs w:val="22"/>
+        </w:rPr>
+        <w:t>ejercicio</w:t>
+      </w:r>
+      <w:r>
+        <w:rPr>
+          <w:rFonts w:ascii="Maiandra GD" w:hAnsi="Maiandra GD"/>
+          <w:sz w:val="22"/>
+          <w:szCs w:val="22"/>
+        </w:rPr>
+        <w:t xml:space="preserve">, es una tabla que aloja los distintos </w:t>
+      </w:r>
+      <w:r>
+        <w:rPr>
+          <w:rFonts w:ascii="Maiandra GD" w:hAnsi="Maiandra GD"/>
+          <w:sz w:val="22"/>
+          <w:szCs w:val="22"/>
+        </w:rPr>
+        <w:t>ejercicios</w:t>
+      </w:r>
+      <w:r>
+        <w:rPr>
+          <w:rFonts w:ascii="Maiandra GD" w:hAnsi="Maiandra GD"/>
+          <w:sz w:val="22"/>
+          <w:szCs w:val="22"/>
+        </w:rPr>
+        <w:t xml:space="preserve"> que estarán disponibles para el usuario. El usuario tendrá acceso a estos </w:t>
+      </w:r>
+      <w:r>
+        <w:rPr>
+          <w:rFonts w:ascii="Maiandra GD" w:hAnsi="Maiandra GD"/>
+          <w:sz w:val="22"/>
+          <w:szCs w:val="22"/>
+        </w:rPr>
+        <w:t>ejercicios</w:t>
+      </w:r>
+      <w:r>
+        <w:rPr>
+          <w:rFonts w:ascii="Maiandra GD" w:hAnsi="Maiandra GD"/>
+          <w:sz w:val="22"/>
+          <w:szCs w:val="22"/>
+        </w:rPr>
+        <w:t xml:space="preserve"> a través de la tabla intermedia </w:t>
+      </w:r>
+      <w:proofErr w:type="spellStart"/>
+      <w:r>
+        <w:rPr>
+          <w:rFonts w:ascii="Maiandra GD" w:hAnsi="Maiandra GD"/>
+          <w:b/>
+          <w:bCs/>
+          <w:sz w:val="22"/>
+          <w:szCs w:val="22"/>
+        </w:rPr>
+        <w:t>entrenamientoejercicio</w:t>
+      </w:r>
+      <w:proofErr w:type="spellEnd"/>
+      <w:r>
+        <w:rPr>
+          <w:rFonts w:ascii="Maiandra GD" w:hAnsi="Maiandra GD"/>
+          <w:sz w:val="22"/>
+          <w:szCs w:val="22"/>
+        </w:rPr>
+        <w:t>, a la que accederá cuando quiera registrar/modificar/eliminar u</w:t>
+      </w:r>
+      <w:r>
+        <w:rPr>
+          <w:rFonts w:ascii="Maiandra GD" w:hAnsi="Maiandra GD"/>
+          <w:sz w:val="22"/>
+          <w:szCs w:val="22"/>
+        </w:rPr>
+        <w:t>n entrenamiento</w:t>
+      </w:r>
+      <w:r>
+        <w:rPr>
+          <w:rFonts w:ascii="Maiandra GD" w:hAnsi="Maiandra GD"/>
+          <w:sz w:val="22"/>
+          <w:szCs w:val="22"/>
+        </w:rPr>
+        <w:t>. Esta tabla solo puede modificarla el usuario con privilegios de administrador.</w:t>
+      </w:r>
+    </w:p>
+    <w:p>
       <w:r>
         <w:rPr>
           <w:noProof/>
           <w:lang w:eastAsia="es-ES"/>
         </w:rPr>
+        <w:lastRenderedPageBreak/>
         <w:drawing>
-          <wp:inline distT="0" distB="0" distL="0" distR="0" wp14:anchorId="70D37257" wp14:editId="610079D7">
-            <wp:extent cx="5731510" cy="763905"/>
-            <wp:effectExtent l="0" t="0" r="2540" b="0"/>
-            <wp:docPr id="5" name="Imagen 5"/>
+          <wp:inline distT="0" distB="0" distL="0" distR="0" wp14:anchorId="1BA54CF1" wp14:editId="62934FDE">
+            <wp:extent cx="5731510" cy="1139190"/>
+            <wp:effectExtent l="0" t="0" r="2540" b="3810"/>
+            <wp:docPr id="4" name="Imagen 4"/>
             <wp:cNvGraphicFramePr>
               <a:graphicFrameLocks xmlns:a="http://schemas.openxmlformats.org/drawingml/2006/main" noChangeAspect="1"/>
             </wp:cNvGraphicFramePr>
@@ -11378,7 +11161,7 @@
                   <pic:spPr>
                     <a:xfrm>
                       <a:off x="0" y="0"/>
-                      <a:ext cx="5731510" cy="763905"/>
+                      <a:ext cx="5731510" cy="1139190"/>
                     </a:xfrm>
                     <a:prstGeom prst="rect">
                       <a:avLst/>
@@ -11423,21 +11206,32 @@
         </w:numPr>
         <w:rPr>
           <w:rFonts w:ascii="Maiandra GD" w:hAnsi="Maiandra GD"/>
-          <w:sz w:val="22"/>
-          <w:szCs w:val="22"/>
-        </w:rPr>
-      </w:pPr>
-      <w:proofErr w:type="spellStart"/>
-      <w:r>
-        <w:rPr>
-          <w:rFonts w:ascii="Maiandra GD" w:hAnsi="Maiandra GD"/>
-          <w:b/>
-          <w:bCs/>
-          <w:sz w:val="22"/>
-          <w:szCs w:val="22"/>
-        </w:rPr>
-        <w:lastRenderedPageBreak/>
-        <w:t>entrenamientoTO</w:t>
+          <w:b/>
+          <w:bCs/>
+          <w:sz w:val="22"/>
+          <w:szCs w:val="22"/>
+        </w:rPr>
+      </w:pPr>
+      <w:proofErr w:type="spellStart"/>
+      <w:r>
+        <w:rPr>
+          <w:rFonts w:ascii="Maiandra GD" w:hAnsi="Maiandra GD"/>
+          <w:b/>
+          <w:bCs/>
+          <w:sz w:val="22"/>
+          <w:szCs w:val="22"/>
+        </w:rPr>
+        <w:t>ejercicio</w:t>
+      </w:r>
+      <w:r>
+        <w:rPr>
+          <w:rFonts w:ascii="Maiandra GD" w:hAnsi="Maiandra GD"/>
+          <w:b/>
+          <w:bCs/>
+          <w:sz w:val="22"/>
+          <w:szCs w:val="22"/>
+        </w:rPr>
+        <w:t>DAO.php</w:t>
       </w:r>
       <w:proofErr w:type="spellEnd"/>
       <w:r>
@@ -11456,99 +11250,20 @@
           <w:sz w:val="22"/>
           <w:szCs w:val="22"/>
         </w:rPr>
-        <w:t>Consulta y modificación.</w:t>
-      </w:r>
-    </w:p>
-    <w:p>
-      <w:pPr>
-        <w:pStyle w:val="Prrafodelista"/>
-        <w:numPr>
-          <w:ilvl w:val="0"/>
-          <w:numId w:val="1"/>
-        </w:numPr>
-        <w:rPr>
-          <w:rFonts w:ascii="Maiandra GD" w:hAnsi="Maiandra GD"/>
-          <w:sz w:val="22"/>
-          <w:szCs w:val="22"/>
-        </w:rPr>
-      </w:pPr>
-      <w:proofErr w:type="spellStart"/>
-      <w:r>
-        <w:rPr>
-          <w:rFonts w:ascii="Maiandra GD" w:hAnsi="Maiandra GD"/>
-          <w:b/>
-          <w:bCs/>
-          <w:sz w:val="22"/>
-          <w:szCs w:val="22"/>
-        </w:rPr>
-        <w:t>entrenamientoDAO</w:t>
-      </w:r>
-      <w:proofErr w:type="spellEnd"/>
-      <w:r>
-        <w:rPr>
-          <w:rFonts w:ascii="Maiandra GD" w:hAnsi="Maiandra GD"/>
-          <w:b/>
-          <w:bCs/>
-          <w:sz w:val="22"/>
-          <w:szCs w:val="22"/>
-        </w:rPr>
-        <w:t>:</w:t>
-      </w:r>
-      <w:r>
-        <w:rPr>
-          <w:rFonts w:ascii="Maiandra GD" w:hAnsi="Maiandra GD"/>
-          <w:sz w:val="22"/>
-          <w:szCs w:val="22"/>
-        </w:rPr>
-        <w:t xml:space="preserve"> Consulta.</w:t>
-      </w:r>
-    </w:p>
-    <w:p>
-      <w:pPr>
-        <w:rPr>
-          <w:rFonts w:ascii="Maiandra GD" w:hAnsi="Maiandra GD"/>
-          <w:color w:val="FF0000"/>
-          <w:sz w:val="22"/>
-          <w:szCs w:val="22"/>
-        </w:rPr>
-      </w:pPr>
-      <w:r>
-        <w:rPr>
-          <w:rFonts w:ascii="Maiandra GD" w:hAnsi="Maiandra GD"/>
-          <w:color w:val="FF0000"/>
-          <w:sz w:val="22"/>
-          <w:szCs w:val="22"/>
-        </w:rPr>
-        <w:t xml:space="preserve">…. </w:t>
-      </w:r>
-      <w:r>
-        <w:rPr>
-          <w:rFonts w:ascii="Maiandra GD" w:hAnsi="Maiandra GD"/>
-          <w:color w:val="FF0000"/>
-          <w:sz w:val="22"/>
-          <w:szCs w:val="22"/>
-        </w:rPr>
-        <w:t>(Añadir scripts restantes e Indicar si se consultan o también se modifican)</w:t>
-      </w:r>
-    </w:p>
-    <w:p>
-      <w:pPr>
-        <w:rPr>
-          <w:rFonts w:ascii="Maiandra GD" w:hAnsi="Maiandra GD"/>
-          <w:color w:val="FF0000"/>
-          <w:sz w:val="22"/>
-          <w:szCs w:val="22"/>
-        </w:rPr>
-      </w:pPr>
-      <w:r>
-        <w:rPr>
-          <w:rFonts w:ascii="Maiandra GD" w:hAnsi="Maiandra GD"/>
-          <w:color w:val="FF0000"/>
-          <w:sz w:val="22"/>
-          <w:szCs w:val="22"/>
-        </w:rPr>
-        <w:t>….</w:t>
-      </w:r>
+        <w:t>Consulta.</w:t>
+      </w:r>
+    </w:p>
+    <w:p>
+      <w:pPr>
+        <w:rPr>
+          <w:rFonts w:ascii="Maiandra GD" w:hAnsi="Maiandra GD"/>
+          <w:b/>
+          <w:bCs/>
+          <w:sz w:val="22"/>
+          <w:szCs w:val="22"/>
+          <w:u w:val="single"/>
+        </w:rPr>
+      </w:pPr>
     </w:p>
     <w:p>
       <w:pPr>
@@ -11577,7 +11292,91 @@
           <w:sz w:val="22"/>
           <w:szCs w:val="22"/>
         </w:rPr>
-        <w:t>Entrenamientoejercicio</w:t>
+        <w:t>Entrenamiento</w:t>
+      </w:r>
+    </w:p>
+    <w:p>
+      <w:r>
+        <w:rPr>
+          <w:rFonts w:ascii="Maiandra GD" w:hAnsi="Maiandra GD"/>
+          <w:sz w:val="22"/>
+          <w:szCs w:val="22"/>
+        </w:rPr>
+        <w:t xml:space="preserve">La tabla </w:t>
+      </w:r>
+      <w:r>
+        <w:rPr>
+          <w:rFonts w:ascii="Maiandra GD" w:hAnsi="Maiandra GD"/>
+          <w:sz w:val="22"/>
+          <w:szCs w:val="22"/>
+        </w:rPr>
+        <w:t xml:space="preserve">entrenamiento contiene los distintos entrenamientos que el usuario entrenador ha registrado para un cliente seleccionado. El </w:t>
+      </w:r>
+      <w:proofErr w:type="spellStart"/>
+      <w:r>
+        <w:rPr>
+          <w:rFonts w:ascii="Maiandra GD" w:hAnsi="Maiandra GD"/>
+          <w:sz w:val="22"/>
+          <w:szCs w:val="22"/>
+        </w:rPr>
+        <w:t>idEntrenamiento</w:t>
+      </w:r>
+      <w:proofErr w:type="spellEnd"/>
+      <w:r>
+        <w:rPr>
+          <w:rFonts w:ascii="Maiandra GD" w:hAnsi="Maiandra GD"/>
+          <w:sz w:val="22"/>
+          <w:szCs w:val="22"/>
+        </w:rPr>
+        <w:t xml:space="preserve"> se autoincrementa cada vez que se registra un nuevo entrenamiento, además, de que este campo se utiliza para la tabla intermedia </w:t>
+      </w:r>
+      <w:proofErr w:type="spellStart"/>
+      <w:r>
+        <w:rPr>
+          <w:rFonts w:ascii="Maiandra GD" w:hAnsi="Maiandra GD"/>
+          <w:b/>
+          <w:bCs/>
+          <w:sz w:val="22"/>
+          <w:szCs w:val="22"/>
+        </w:rPr>
+        <w:t>entren</w:t>
+      </w:r>
+      <w:r>
+        <w:rPr>
+          <w:rFonts w:ascii="Maiandra GD" w:hAnsi="Maiandra GD"/>
+          <w:b/>
+          <w:bCs/>
+          <w:sz w:val="22"/>
+          <w:szCs w:val="22"/>
+        </w:rPr>
+        <w:t>a</w:t>
+      </w:r>
+      <w:r>
+        <w:rPr>
+          <w:rFonts w:ascii="Maiandra GD" w:hAnsi="Maiandra GD"/>
+          <w:b/>
+          <w:bCs/>
+          <w:sz w:val="22"/>
+          <w:szCs w:val="22"/>
+        </w:rPr>
+        <w:t>mientoejercicio</w:t>
+      </w:r>
+      <w:proofErr w:type="spellEnd"/>
+      <w:r>
+        <w:rPr>
+          <w:rFonts w:ascii="Maiandra GD" w:hAnsi="Maiandra GD"/>
+          <w:sz w:val="22"/>
+          <w:szCs w:val="22"/>
+        </w:rPr>
+        <w:t xml:space="preserve"> para asociar la información adicional de los ejercicios seleccionados.</w:t>
+      </w:r>
+      <w:r>
+        <w:rPr>
+          <w:rFonts w:ascii="Maiandra GD" w:hAnsi="Maiandra GD"/>
+          <w:sz w:val="22"/>
+          <w:szCs w:val="22"/>
+        </w:rPr>
+        <w:t xml:space="preserve"> El campo nombre es el nombre del entrenamiento. El campo fecha es la fecha prevista para realizar el entrenamiento. El campo repeticiones nos indican el número de repeticiones a realizar en cada ejercicio.</w:t>
       </w:r>
     </w:p>
     <w:p>
@@ -11588,26 +11387,13 @@
       </w:pPr>
       <w:r>
         <w:rPr>
-          <w:color w:val="FF0000"/>
-        </w:rPr>
-        <w:t>…. (Explicar en qué consiste la tabla/campos y relaciones, su propósito.</w:t>
-      </w:r>
-    </w:p>
-    <w:p/>
-    <w:p>
-      <w:pPr>
-        <w:jc w:val="both"/>
-      </w:pPr>
-      <w:r>
-        <w:rPr>
           <w:noProof/>
-          <w:lang w:eastAsia="es-ES"/>
         </w:rPr>
         <w:drawing>
-          <wp:inline distT="0" distB="0" distL="0" distR="0" wp14:anchorId="5705B455" wp14:editId="2F2FE39C">
-            <wp:extent cx="5731510" cy="932180"/>
-            <wp:effectExtent l="0" t="0" r="2540" b="1270"/>
-            <wp:docPr id="6" name="Imagen 6"/>
+          <wp:inline distT="0" distB="0" distL="0" distR="0" wp14:anchorId="1868C9BB" wp14:editId="2DC3236A">
+            <wp:extent cx="5528373" cy="880745"/>
+            <wp:effectExtent l="0" t="0" r="0" b="0"/>
+            <wp:docPr id="1" name="Imagen 1"/>
             <wp:cNvGraphicFramePr>
               <a:graphicFrameLocks xmlns:a="http://schemas.openxmlformats.org/drawingml/2006/main" noChangeAspect="1"/>
             </wp:cNvGraphicFramePr>
@@ -11618,20 +11404,27 @@
                     <pic:cNvPr id="1" name=""/>
                     <pic:cNvPicPr/>
                   </pic:nvPicPr>
-                  <pic:blipFill>
+                  <pic:blipFill rotWithShape="1">
                     <a:blip r:embed="rId13"/>
-                    <a:stretch>
-                      <a:fillRect/>
-                    </a:stretch>
+                    <a:srcRect l="18899" t="26184" r="1746" b="51340"/>
+                    <a:stretch/>
                   </pic:blipFill>
-                  <pic:spPr>
+                  <pic:spPr bwMode="auto">
                     <a:xfrm>
                       <a:off x="0" y="0"/>
-                      <a:ext cx="5731510" cy="932180"/>
+                      <a:ext cx="5619617" cy="895281"/>
                     </a:xfrm>
                     <a:prstGeom prst="rect">
                       <a:avLst/>
                     </a:prstGeom>
+                    <a:ln>
+                      <a:noFill/>
+                    </a:ln>
+                    <a:extLst>
+                      <a:ext uri="{53640926-AAD7-44D8-BBD7-CCE9431645EC}">
+                        <a14:shadowObscured xmlns:a14="http://schemas.microsoft.com/office/drawing/2010/main"/>
+                      </a:ext>
+                    </a:extLst>
                   </pic:spPr>
                 </pic:pic>
               </a:graphicData>
@@ -11644,6 +11437,16 @@
       <w:pPr>
         <w:rPr>
           <w:rFonts w:ascii="Maiandra GD" w:hAnsi="Maiandra GD"/>
+          <w:color w:val="FF0000"/>
+          <w:sz w:val="22"/>
+          <w:szCs w:val="22"/>
+        </w:rPr>
+      </w:pPr>
+    </w:p>
+    <w:p>
+      <w:pPr>
+        <w:rPr>
+          <w:rFonts w:ascii="Maiandra GD" w:hAnsi="Maiandra GD"/>
           <w:b/>
           <w:bCs/>
           <w:sz w:val="22"/>
@@ -11665,50 +11468,141 @@
     </w:p>
     <w:p>
       <w:pPr>
-        <w:rPr>
-          <w:rFonts w:ascii="Maiandra GD" w:hAnsi="Maiandra GD"/>
-          <w:color w:val="FF0000"/>
-          <w:sz w:val="22"/>
-          <w:szCs w:val="22"/>
-        </w:rPr>
-      </w:pPr>
-      <w:r>
-        <w:rPr>
-          <w:rFonts w:ascii="Maiandra GD" w:hAnsi="Maiandra GD"/>
-          <w:color w:val="FF0000"/>
-          <w:sz w:val="22"/>
-          <w:szCs w:val="22"/>
-        </w:rPr>
-        <w:t xml:space="preserve">…. </w:t>
-      </w:r>
-      <w:r>
-        <w:rPr>
-          <w:rFonts w:ascii="Maiandra GD" w:hAnsi="Maiandra GD"/>
-          <w:color w:val="FF0000"/>
-          <w:sz w:val="22"/>
-          <w:szCs w:val="22"/>
-        </w:rPr>
-        <w:t>(Añadir scripts restantes e Indicar si se consultan o también se modifican)</w:t>
-      </w:r>
-    </w:p>
-    <w:p>
-      <w:pPr>
-        <w:rPr>
-          <w:rFonts w:ascii="Maiandra GD" w:hAnsi="Maiandra GD"/>
-          <w:color w:val="FF0000"/>
-          <w:sz w:val="22"/>
-          <w:szCs w:val="22"/>
-        </w:rPr>
-      </w:pPr>
-      <w:r>
-        <w:rPr>
-          <w:rFonts w:ascii="Maiandra GD" w:hAnsi="Maiandra GD"/>
-          <w:color w:val="FF0000"/>
-          <w:sz w:val="22"/>
-          <w:szCs w:val="22"/>
-        </w:rPr>
-        <w:t>….</w:t>
-      </w:r>
+        <w:pStyle w:val="Prrafodelista"/>
+        <w:numPr>
+          <w:ilvl w:val="0"/>
+          <w:numId w:val="1"/>
+        </w:numPr>
+        <w:rPr>
+          <w:rFonts w:ascii="Maiandra GD" w:hAnsi="Maiandra GD"/>
+          <w:sz w:val="22"/>
+          <w:szCs w:val="22"/>
+        </w:rPr>
+      </w:pPr>
+      <w:proofErr w:type="spellStart"/>
+      <w:r>
+        <w:rPr>
+          <w:rFonts w:ascii="Maiandra GD" w:hAnsi="Maiandra GD"/>
+          <w:b/>
+          <w:bCs/>
+          <w:sz w:val="22"/>
+          <w:szCs w:val="22"/>
+        </w:rPr>
+        <w:t>entrenamientoDAO</w:t>
+      </w:r>
+      <w:proofErr w:type="spellEnd"/>
+      <w:r>
+        <w:rPr>
+          <w:rFonts w:ascii="Maiandra GD" w:hAnsi="Maiandra GD"/>
+          <w:b/>
+          <w:bCs/>
+          <w:sz w:val="22"/>
+          <w:szCs w:val="22"/>
+        </w:rPr>
+        <w:t>:</w:t>
+      </w:r>
+      <w:r>
+        <w:rPr>
+          <w:rFonts w:ascii="Maiandra GD" w:hAnsi="Maiandra GD"/>
+          <w:sz w:val="22"/>
+          <w:szCs w:val="22"/>
+        </w:rPr>
+        <w:t xml:space="preserve"> Consulta.</w:t>
+      </w:r>
+    </w:p>
+    <w:p>
+      <w:pPr>
+        <w:pStyle w:val="Prrafodelista"/>
+        <w:numPr>
+          <w:ilvl w:val="0"/>
+          <w:numId w:val="1"/>
+        </w:numPr>
+        <w:rPr>
+          <w:rFonts w:ascii="Maiandra GD" w:hAnsi="Maiandra GD"/>
+          <w:sz w:val="22"/>
+          <w:szCs w:val="22"/>
+        </w:rPr>
+      </w:pPr>
+      <w:proofErr w:type="spellStart"/>
+      <w:r>
+        <w:rPr>
+          <w:rFonts w:ascii="Maiandra GD" w:hAnsi="Maiandra GD"/>
+          <w:b/>
+          <w:bCs/>
+          <w:sz w:val="22"/>
+          <w:szCs w:val="22"/>
+        </w:rPr>
+        <w:t>registrarEntrenamientos.</w:t>
+      </w:r>
+      <w:r>
+        <w:rPr>
+          <w:rFonts w:ascii="Maiandra GD" w:hAnsi="Maiandra GD"/>
+          <w:sz w:val="22"/>
+          <w:szCs w:val="22"/>
+        </w:rPr>
+        <w:t>php</w:t>
+      </w:r>
+      <w:proofErr w:type="spellEnd"/>
+      <w:r>
+        <w:rPr>
+          <w:rFonts w:ascii="Maiandra GD" w:hAnsi="Maiandra GD"/>
+          <w:sz w:val="22"/>
+          <w:szCs w:val="22"/>
+        </w:rPr>
+        <w:t>: Modificación.</w:t>
+      </w:r>
+    </w:p>
+    <w:p>
+      <w:pPr>
+        <w:pStyle w:val="Prrafodelista"/>
+        <w:numPr>
+          <w:ilvl w:val="0"/>
+          <w:numId w:val="1"/>
+        </w:numPr>
+        <w:rPr>
+          <w:rFonts w:ascii="Maiandra GD" w:hAnsi="Maiandra GD"/>
+          <w:sz w:val="22"/>
+          <w:szCs w:val="22"/>
+        </w:rPr>
+      </w:pPr>
+      <w:proofErr w:type="spellStart"/>
+      <w:r>
+        <w:rPr>
+          <w:rFonts w:ascii="Maiandra GD" w:hAnsi="Maiandra GD"/>
+          <w:b/>
+          <w:bCs/>
+          <w:sz w:val="22"/>
+          <w:szCs w:val="22"/>
+        </w:rPr>
+        <w:t>perfilMisEntrenamientos.</w:t>
+      </w:r>
+      <w:r>
+        <w:rPr>
+          <w:rFonts w:ascii="Maiandra GD" w:hAnsi="Maiandra GD"/>
+          <w:sz w:val="22"/>
+          <w:szCs w:val="22"/>
+        </w:rPr>
+        <w:t>php</w:t>
+      </w:r>
+      <w:proofErr w:type="spellEnd"/>
+      <w:r>
+        <w:rPr>
+          <w:rFonts w:ascii="Maiandra GD" w:hAnsi="Maiandra GD"/>
+          <w:sz w:val="22"/>
+          <w:szCs w:val="22"/>
+        </w:rPr>
+        <w:t>: Consulta.</w:t>
+      </w:r>
+    </w:p>
+    <w:p>
+      <w:pPr>
+        <w:pStyle w:val="Prrafodelista"/>
+        <w:rPr>
+          <w:rFonts w:ascii="Maiandra GD" w:hAnsi="Maiandra GD"/>
+          <w:sz w:val="22"/>
+          <w:szCs w:val="22"/>
+        </w:rPr>
+      </w:pPr>
     </w:p>
     <w:p>
       <w:pPr>
@@ -11737,144 +11631,86 @@
           <w:sz w:val="22"/>
           <w:szCs w:val="22"/>
         </w:rPr>
-        <w:t>Alimento</w:t>
-      </w:r>
-    </w:p>
-    <w:p>
-      <w:pPr>
-        <w:jc w:val="both"/>
-        <w:rPr>
-          <w:rFonts w:ascii="Maiandra GD" w:hAnsi="Maiandra GD"/>
-          <w:sz w:val="22"/>
-          <w:szCs w:val="22"/>
-        </w:rPr>
-      </w:pPr>
-      <w:r>
-        <w:rPr>
-          <w:rFonts w:ascii="Maiandra GD" w:hAnsi="Maiandra GD"/>
-          <w:sz w:val="22"/>
-          <w:szCs w:val="22"/>
-        </w:rPr>
-        <w:t xml:space="preserve">La tabla alimento, es una tabla que aloja los distintos alimentos que estarán disponibles para el usuario. El usuario tendrá acceso a estos alimentos a través de la tabla intermedia </w:t>
-      </w:r>
-      <w:proofErr w:type="spellStart"/>
-      <w:r>
-        <w:rPr>
-          <w:rFonts w:ascii="Maiandra GD" w:hAnsi="Maiandra GD"/>
-          <w:b/>
-          <w:bCs/>
-          <w:sz w:val="22"/>
-          <w:szCs w:val="22"/>
-        </w:rPr>
-        <w:t>alimentocomida</w:t>
-      </w:r>
-      <w:proofErr w:type="spellEnd"/>
-      <w:r>
-        <w:rPr>
-          <w:rFonts w:ascii="Maiandra GD" w:hAnsi="Maiandra GD"/>
-          <w:sz w:val="22"/>
-          <w:szCs w:val="22"/>
-        </w:rPr>
-        <w:t xml:space="preserve">, a la que accederá cuando quiera registrar/modificar/eliminar una comida. </w:t>
-      </w:r>
-      <w:r>
-        <w:rPr>
-          <w:rFonts w:ascii="Maiandra GD" w:hAnsi="Maiandra GD"/>
-          <w:sz w:val="22"/>
-          <w:szCs w:val="22"/>
-        </w:rPr>
-        <w:t>La</w:t>
-      </w:r>
-      <w:r>
-        <w:rPr>
-          <w:rFonts w:ascii="Maiandra GD" w:hAnsi="Maiandra GD"/>
-          <w:sz w:val="22"/>
-          <w:szCs w:val="22"/>
-        </w:rPr>
-        <w:t xml:space="preserve"> tabla</w:t>
-      </w:r>
-      <w:r>
-        <w:rPr>
-          <w:rFonts w:ascii="Maiandra GD" w:hAnsi="Maiandra GD"/>
-          <w:sz w:val="22"/>
-          <w:szCs w:val="22"/>
-        </w:rPr>
-        <w:t xml:space="preserve"> alimento</w:t>
-      </w:r>
-      <w:r>
-        <w:rPr>
-          <w:rFonts w:ascii="Maiandra GD" w:hAnsi="Maiandra GD"/>
-          <w:sz w:val="22"/>
-          <w:szCs w:val="22"/>
-        </w:rPr>
-        <w:t xml:space="preserve"> solo puede modificarla el usuario con privilegios de administrador.</w:t>
-      </w:r>
-    </w:p>
-    <w:p>
-      <w:pPr>
-        <w:jc w:val="both"/>
-        <w:rPr>
-          <w:rFonts w:ascii="Maiandra GD" w:hAnsi="Maiandra GD"/>
-          <w:sz w:val="22"/>
-          <w:szCs w:val="22"/>
-        </w:rPr>
-      </w:pPr>
-      <w:r>
-        <w:rPr>
-          <w:rFonts w:ascii="Maiandra GD" w:hAnsi="Maiandra GD"/>
-          <w:sz w:val="22"/>
-          <w:szCs w:val="22"/>
-        </w:rPr>
-        <w:t xml:space="preserve">Está compuesta por: un </w:t>
-      </w:r>
-      <w:proofErr w:type="spellStart"/>
-      <w:r>
-        <w:rPr>
-          <w:rFonts w:ascii="Maiandra GD" w:hAnsi="Maiandra GD"/>
-          <w:sz w:val="22"/>
-          <w:szCs w:val="22"/>
-        </w:rPr>
-        <w:t>idAlimento</w:t>
-      </w:r>
-      <w:proofErr w:type="spellEnd"/>
-      <w:r>
-        <w:rPr>
-          <w:rFonts w:ascii="Maiandra GD" w:hAnsi="Maiandra GD"/>
-          <w:sz w:val="22"/>
-          <w:szCs w:val="22"/>
-        </w:rPr>
-        <w:t xml:space="preserve">, que es clave primaria y a su vez tendrá utilidad en la tabla intermediaria </w:t>
-      </w:r>
-      <w:proofErr w:type="spellStart"/>
-      <w:r>
-        <w:rPr>
-          <w:rFonts w:ascii="Maiandra GD" w:hAnsi="Maiandra GD"/>
-          <w:sz w:val="22"/>
-          <w:szCs w:val="22"/>
-        </w:rPr>
-        <w:t>alimentocomida</w:t>
-      </w:r>
-      <w:proofErr w:type="spellEnd"/>
-      <w:r>
-        <w:rPr>
-          <w:rFonts w:ascii="Maiandra GD" w:hAnsi="Maiandra GD"/>
-          <w:sz w:val="22"/>
-          <w:szCs w:val="22"/>
-        </w:rPr>
-        <w:t xml:space="preserve">, y los distintos campos que son descripciones de ese alimento. Datos de interés para el usuario en cuestión. </w:t>
+        <w:t>Entrenamientoejercicio</w:t>
+      </w:r>
+    </w:p>
+    <w:p>
+      <w:pPr>
+        <w:rPr>
+          <w:color w:val="FF0000"/>
+        </w:rPr>
+      </w:pPr>
+      <w:r>
+        <w:rPr>
+          <w:rFonts w:ascii="Maiandra GD" w:hAnsi="Maiandra GD"/>
+          <w:sz w:val="22"/>
+          <w:szCs w:val="22"/>
+        </w:rPr>
+        <w:t xml:space="preserve">La tabla </w:t>
+      </w:r>
+      <w:proofErr w:type="spellStart"/>
+      <w:r>
+        <w:rPr>
+          <w:rFonts w:ascii="Maiandra GD" w:hAnsi="Maiandra GD"/>
+          <w:sz w:val="22"/>
+          <w:szCs w:val="22"/>
+        </w:rPr>
+        <w:t>entrenamient</w:t>
+      </w:r>
+      <w:r>
+        <w:rPr>
+          <w:rFonts w:ascii="Maiandra GD" w:hAnsi="Maiandra GD"/>
+          <w:sz w:val="22"/>
+          <w:szCs w:val="22"/>
+        </w:rPr>
+        <w:t>oejercicio</w:t>
+      </w:r>
+      <w:proofErr w:type="spellEnd"/>
+      <w:r>
+        <w:rPr>
+          <w:rFonts w:ascii="Maiandra GD" w:hAnsi="Maiandra GD"/>
+          <w:sz w:val="22"/>
+          <w:szCs w:val="22"/>
+        </w:rPr>
+        <w:t xml:space="preserve"> </w:t>
+      </w:r>
+      <w:r>
+        <w:rPr>
+          <w:rFonts w:ascii="Maiandra GD" w:hAnsi="Maiandra GD"/>
+          <w:sz w:val="22"/>
+          <w:szCs w:val="22"/>
+        </w:rPr>
+        <w:t xml:space="preserve">es la tabla intermedia que vincula un entrenamiento con sus respectivos ejercicios a través de sus </w:t>
+      </w:r>
+      <w:proofErr w:type="spellStart"/>
+      <w:r>
+        <w:rPr>
+          <w:rFonts w:ascii="Maiandra GD" w:hAnsi="Maiandra GD"/>
+          <w:sz w:val="22"/>
+          <w:szCs w:val="22"/>
+        </w:rPr>
+        <w:t>ids</w:t>
+      </w:r>
+      <w:proofErr w:type="spellEnd"/>
+      <w:r>
+        <w:rPr>
+          <w:rFonts w:ascii="Maiandra GD" w:hAnsi="Maiandra GD"/>
+          <w:sz w:val="22"/>
+          <w:szCs w:val="22"/>
+        </w:rPr>
+        <w:t>.</w:t>
       </w:r>
     </w:p>
     <w:p>
       <w:r>
         <w:rPr>
           <w:noProof/>
-          <w:lang w:eastAsia="es-ES"/>
         </w:rPr>
         <w:drawing>
-          <wp:inline distT="0" distB="0" distL="0" distR="0" wp14:anchorId="19505C27" wp14:editId="5749BB80">
-            <wp:extent cx="5731510" cy="1065530"/>
-            <wp:effectExtent l="0" t="0" r="2540" b="1270"/>
-            <wp:docPr id="7" name="Imagen 7"/>
+          <wp:inline distT="0" distB="0" distL="0" distR="0" wp14:anchorId="5D3F2CA1" wp14:editId="651A989A">
+            <wp:extent cx="5511800" cy="496239"/>
+            <wp:effectExtent l="0" t="0" r="0" b="0"/>
+            <wp:docPr id="13" name="Imagen 13"/>
             <wp:cNvGraphicFramePr>
               <a:graphicFrameLocks xmlns:a="http://schemas.openxmlformats.org/drawingml/2006/main" noChangeAspect="1"/>
             </wp:cNvGraphicFramePr>
@@ -11885,20 +11721,27 @@
                     <pic:cNvPr id="1" name=""/>
                     <pic:cNvPicPr/>
                   </pic:nvPicPr>
-                  <pic:blipFill>
+                  <pic:blipFill rotWithShape="1">
                     <a:blip r:embed="rId14"/>
-                    <a:stretch>
-                      <a:fillRect/>
-                    </a:stretch>
+                    <a:srcRect l="19396" t="25682" r="11660" b="63284"/>
+                    <a:stretch/>
                   </pic:blipFill>
-                  <pic:spPr>
+                  <pic:spPr bwMode="auto">
                     <a:xfrm>
                       <a:off x="0" y="0"/>
-                      <a:ext cx="5731510" cy="1065530"/>
+                      <a:ext cx="5605780" cy="504700"/>
                     </a:xfrm>
                     <a:prstGeom prst="rect">
                       <a:avLst/>
                     </a:prstGeom>
+                    <a:ln>
+                      <a:noFill/>
+                    </a:ln>
+                    <a:extLst>
+                      <a:ext uri="{53640926-AAD7-44D8-BBD7-CCE9431645EC}">
+                        <a14:shadowObscured xmlns:a14="http://schemas.microsoft.com/office/drawing/2010/main"/>
+                      </a:ext>
+                    </a:extLst>
                   </pic:spPr>
                 </pic:pic>
               </a:graphicData>
@@ -11909,6 +11752,11 @@
     </w:p>
     <w:p>
       <w:pPr>
+        <w:jc w:val="both"/>
+      </w:pPr>
+    </w:p>
+    <w:p>
+      <w:pPr>
         <w:rPr>
           <w:rFonts w:ascii="Maiandra GD" w:hAnsi="Maiandra GD"/>
           <w:b/>
@@ -11939,20 +11787,24 @@
         </w:numPr>
         <w:rPr>
           <w:rFonts w:ascii="Maiandra GD" w:hAnsi="Maiandra GD"/>
-          <w:sz w:val="22"/>
-          <w:szCs w:val="22"/>
-        </w:rPr>
-      </w:pPr>
-      <w:proofErr w:type="spellStart"/>
-      <w:r>
-        <w:rPr>
-          <w:rFonts w:ascii="Maiandra GD" w:hAnsi="Maiandra GD"/>
-          <w:b/>
-          <w:bCs/>
-          <w:sz w:val="22"/>
-          <w:szCs w:val="22"/>
-        </w:rPr>
-        <w:t>alimentoTO</w:t>
+          <w:b/>
+          <w:bCs/>
+          <w:sz w:val="22"/>
+          <w:szCs w:val="22"/>
+          <w:u w:val="single"/>
+        </w:rPr>
+      </w:pPr>
+      <w:proofErr w:type="spellStart"/>
+      <w:r>
+        <w:rPr>
+          <w:rFonts w:ascii="Maiandra GD" w:hAnsi="Maiandra GD"/>
+          <w:b/>
+          <w:bCs/>
+          <w:sz w:val="22"/>
+          <w:szCs w:val="22"/>
+        </w:rPr>
+        <w:lastRenderedPageBreak/>
+        <w:t>entrenamientoDAO.php</w:t>
       </w:r>
       <w:proofErr w:type="spellEnd"/>
       <w:r>
@@ -11983,30 +11835,23 @@
         </w:numPr>
         <w:rPr>
           <w:rFonts w:ascii="Maiandra GD" w:hAnsi="Maiandra GD"/>
-          <w:sz w:val="22"/>
-          <w:szCs w:val="22"/>
-        </w:rPr>
-      </w:pPr>
-      <w:proofErr w:type="spellStart"/>
-      <w:r>
-        <w:rPr>
-          <w:rFonts w:ascii="Maiandra GD" w:hAnsi="Maiandra GD"/>
-          <w:b/>
-          <w:bCs/>
-          <w:sz w:val="22"/>
-          <w:szCs w:val="22"/>
-        </w:rPr>
-        <w:t>alimento</w:t>
-      </w:r>
-      <w:r>
-        <w:rPr>
-          <w:rFonts w:ascii="Maiandra GD" w:hAnsi="Maiandra GD"/>
-          <w:b/>
-          <w:bCs/>
-          <w:sz w:val="22"/>
-          <w:szCs w:val="22"/>
-        </w:rPr>
-        <w:t>DAO</w:t>
+          <w:b/>
+          <w:bCs/>
+          <w:sz w:val="22"/>
+          <w:szCs w:val="22"/>
+          <w:u w:val="single"/>
+        </w:rPr>
+      </w:pPr>
+      <w:proofErr w:type="spellStart"/>
+      <w:r>
+        <w:rPr>
+          <w:rFonts w:ascii="Maiandra GD" w:hAnsi="Maiandra GD"/>
+          <w:b/>
+          <w:bCs/>
+          <w:sz w:val="22"/>
+          <w:szCs w:val="22"/>
+        </w:rPr>
+        <w:t>ejercicioDAO.php</w:t>
       </w:r>
       <w:proofErr w:type="spellEnd"/>
       <w:r>
@@ -12022,55 +11867,42 @@
       <w:r>
         <w:rPr>
           <w:rFonts w:ascii="Maiandra GD" w:hAnsi="Maiandra GD"/>
-          <w:sz w:val="22"/>
-          <w:szCs w:val="22"/>
-        </w:rPr>
-        <w:t xml:space="preserve"> Consulta.</w:t>
+          <w:b/>
+          <w:bCs/>
+          <w:sz w:val="22"/>
+          <w:szCs w:val="22"/>
+        </w:rPr>
+        <w:t xml:space="preserve"> </w:t>
+      </w:r>
+      <w:r>
+        <w:rPr>
+          <w:rFonts w:ascii="Maiandra GD" w:hAnsi="Maiandra GD"/>
+          <w:sz w:val="22"/>
+          <w:szCs w:val="22"/>
+        </w:rPr>
+        <w:t>Consulta</w:t>
+      </w:r>
+      <w:r>
+        <w:rPr>
+          <w:rFonts w:ascii="Maiandra GD" w:hAnsi="Maiandra GD"/>
+          <w:sz w:val="22"/>
+          <w:szCs w:val="22"/>
+        </w:rPr>
+        <w:t>.</w:t>
       </w:r>
     </w:p>
     <w:p>
       <w:pPr>
         <w:pStyle w:val="Prrafodelista"/>
-        <w:numPr>
-          <w:ilvl w:val="0"/>
-          <w:numId w:val="1"/>
-        </w:numPr>
-        <w:rPr>
-          <w:rFonts w:ascii="Maiandra GD" w:hAnsi="Maiandra GD"/>
-          <w:sz w:val="22"/>
-          <w:szCs w:val="22"/>
-        </w:rPr>
-      </w:pPr>
-      <w:proofErr w:type="spellStart"/>
-      <w:r>
-        <w:rPr>
-          <w:rFonts w:ascii="Maiandra GD" w:hAnsi="Maiandra GD"/>
-          <w:b/>
-          <w:bCs/>
-          <w:sz w:val="22"/>
-          <w:szCs w:val="22"/>
-        </w:rPr>
-        <w:t>comidaDAO</w:t>
-      </w:r>
-      <w:proofErr w:type="spellEnd"/>
-      <w:r>
-        <w:rPr>
-          <w:rFonts w:ascii="Maiandra GD" w:hAnsi="Maiandra GD"/>
-          <w:b/>
-          <w:bCs/>
-          <w:sz w:val="22"/>
-          <w:szCs w:val="22"/>
-        </w:rPr>
-        <w:t>:</w:t>
-      </w:r>
-      <w:r>
-        <w:rPr>
-          <w:rFonts w:ascii="Maiandra GD" w:hAnsi="Maiandra GD"/>
-          <w:sz w:val="22"/>
-          <w:szCs w:val="22"/>
-        </w:rPr>
-        <w:t xml:space="preserve"> Consulta.</w:t>
-      </w:r>
+        <w:rPr>
+          <w:rFonts w:ascii="Maiandra GD" w:hAnsi="Maiandra GD"/>
+          <w:b/>
+          <w:bCs/>
+          <w:sz w:val="22"/>
+          <w:szCs w:val="22"/>
+          <w:u w:val="single"/>
+        </w:rPr>
+      </w:pPr>
     </w:p>
     <w:p>
       <w:pPr>
@@ -12099,7 +11931,7 @@
           <w:sz w:val="22"/>
           <w:szCs w:val="22"/>
         </w:rPr>
-        <w:t>Comida</w:t>
+        <w:t>Alimento</w:t>
       </w:r>
     </w:p>
     <w:p>
@@ -12107,149 +11939,123 @@
         <w:jc w:val="both"/>
         <w:rPr>
           <w:rFonts w:ascii="Maiandra GD" w:hAnsi="Maiandra GD"/>
-          <w:color w:val="FF0000"/>
-          <w:sz w:val="22"/>
-          <w:szCs w:val="22"/>
-        </w:rPr>
-      </w:pPr>
-      <w:r>
-        <w:rPr>
-          <w:rFonts w:ascii="Maiandra GD" w:hAnsi="Maiandra GD"/>
-          <w:sz w:val="22"/>
-          <w:szCs w:val="22"/>
-        </w:rPr>
-        <w:lastRenderedPageBreak/>
-        <w:t xml:space="preserve">La tabla </w:t>
-      </w:r>
-      <w:r>
-        <w:rPr>
-          <w:rFonts w:ascii="Maiandra GD" w:hAnsi="Maiandra GD"/>
-          <w:sz w:val="22"/>
-          <w:szCs w:val="22"/>
-        </w:rPr>
-        <w:t>comida</w:t>
-      </w:r>
-      <w:r>
-        <w:rPr>
-          <w:rFonts w:ascii="Maiandra GD" w:hAnsi="Maiandra GD"/>
-          <w:sz w:val="22"/>
-          <w:szCs w:val="22"/>
-        </w:rPr>
-        <w:t xml:space="preserve">, es una tabla </w:t>
-      </w:r>
-      <w:r>
-        <w:rPr>
-          <w:rFonts w:ascii="Maiandra GD" w:hAnsi="Maiandra GD"/>
-          <w:sz w:val="22"/>
-          <w:szCs w:val="22"/>
-        </w:rPr>
-        <w:t>con la que el cli</w:t>
-      </w:r>
-      <w:r>
-        <w:rPr>
-          <w:rFonts w:ascii="Maiandra GD" w:hAnsi="Maiandra GD"/>
-          <w:sz w:val="22"/>
-          <w:szCs w:val="22"/>
-        </w:rPr>
-        <w:t xml:space="preserve">ente interactúa, para registrar (más adelante </w:t>
-      </w:r>
-      <w:r>
-        <w:rPr>
-          <w:rFonts w:ascii="Maiandra GD" w:hAnsi="Maiandra GD"/>
-          <w:sz w:val="22"/>
-          <w:szCs w:val="22"/>
-        </w:rPr>
-        <w:t xml:space="preserve">también </w:t>
-      </w:r>
-      <w:r>
-        <w:rPr>
-          <w:rFonts w:ascii="Maiandra GD" w:hAnsi="Maiandra GD"/>
-          <w:sz w:val="22"/>
-          <w:szCs w:val="22"/>
-        </w:rPr>
-        <w:t xml:space="preserve">modificar y/o </w:t>
-      </w:r>
-      <w:r>
-        <w:rPr>
-          <w:rFonts w:ascii="Maiandra GD" w:hAnsi="Maiandra GD"/>
-          <w:sz w:val="22"/>
-          <w:szCs w:val="22"/>
-        </w:rPr>
-        <w:t>eliminar</w:t>
-      </w:r>
-      <w:r>
-        <w:rPr>
-          <w:rFonts w:ascii="Maiandra GD" w:hAnsi="Maiandra GD"/>
-          <w:sz w:val="22"/>
-          <w:szCs w:val="22"/>
-        </w:rPr>
-        <w:t>)</w:t>
-      </w:r>
-      <w:r>
-        <w:rPr>
-          <w:rFonts w:ascii="Maiandra GD" w:hAnsi="Maiandra GD"/>
-          <w:sz w:val="22"/>
-          <w:szCs w:val="22"/>
-        </w:rPr>
-        <w:t xml:space="preserve"> </w:t>
-      </w:r>
-      <w:r>
-        <w:rPr>
-          <w:rFonts w:ascii="Maiandra GD" w:hAnsi="Maiandra GD"/>
-          <w:sz w:val="22"/>
-          <w:szCs w:val="22"/>
-        </w:rPr>
-        <w:t xml:space="preserve">las comidas y poseer más adelante un histórico de las mismas. Su clave primaria es el </w:t>
-      </w:r>
-      <w:proofErr w:type="spellStart"/>
-      <w:r>
-        <w:rPr>
-          <w:rFonts w:ascii="Maiandra GD" w:hAnsi="Maiandra GD"/>
-          <w:sz w:val="22"/>
-          <w:szCs w:val="22"/>
-        </w:rPr>
-        <w:t>idComida</w:t>
-      </w:r>
-      <w:proofErr w:type="spellEnd"/>
-      <w:r>
-        <w:rPr>
-          <w:rFonts w:ascii="Maiandra GD" w:hAnsi="Maiandra GD"/>
-          <w:sz w:val="22"/>
-          <w:szCs w:val="22"/>
-        </w:rPr>
-        <w:t xml:space="preserve"> (que se autoincrementa cada vez que se añade una comida a la tabla)</w:t>
-      </w:r>
-      <w:r>
-        <w:rPr>
-          <w:rFonts w:ascii="Maiandra GD" w:hAnsi="Maiandra GD"/>
-          <w:sz w:val="22"/>
-          <w:szCs w:val="22"/>
-        </w:rPr>
-        <w:t xml:space="preserve"> y además, tiene el campo día (para conocer la fecha de registro), el tipo (que pod</w:t>
-      </w:r>
-      <w:r>
-        <w:rPr>
-          <w:rFonts w:ascii="Maiandra GD" w:hAnsi="Maiandra GD"/>
-          <w:sz w:val="22"/>
-          <w:szCs w:val="22"/>
-        </w:rPr>
-        <w:t>rá ser desayuno, comida o cena) y el usuario, que es una clave ex</w:t>
-      </w:r>
-      <w:r>
-        <w:rPr>
-          <w:rFonts w:ascii="Maiandra GD" w:hAnsi="Maiandra GD"/>
-          <w:sz w:val="22"/>
-          <w:szCs w:val="22"/>
-        </w:rPr>
-        <w:t>terna que hace referencia al NIF</w:t>
-      </w:r>
-      <w:r>
-        <w:rPr>
-          <w:rFonts w:ascii="Maiandra GD" w:hAnsi="Maiandra GD"/>
-          <w:sz w:val="22"/>
-          <w:szCs w:val="22"/>
-        </w:rPr>
-        <w:t xml:space="preserve"> del usuario cliente que tenga la sesión iniciada.</w:t>
+          <w:sz w:val="22"/>
+          <w:szCs w:val="22"/>
+        </w:rPr>
+      </w:pPr>
+      <w:r>
+        <w:rPr>
+          <w:rFonts w:ascii="Maiandra GD" w:hAnsi="Maiandra GD"/>
+          <w:sz w:val="22"/>
+          <w:szCs w:val="22"/>
+        </w:rPr>
+        <w:t xml:space="preserve">La tabla alimento, es una tabla que aloja los distintos alimentos que estarán disponibles para el usuario. El usuario tendrá acceso a estos alimentos a través de la tabla intermedia </w:t>
+      </w:r>
+      <w:proofErr w:type="spellStart"/>
+      <w:r>
+        <w:rPr>
+          <w:rFonts w:ascii="Maiandra GD" w:hAnsi="Maiandra GD"/>
+          <w:b/>
+          <w:bCs/>
+          <w:sz w:val="22"/>
+          <w:szCs w:val="22"/>
+        </w:rPr>
+        <w:t>alimentocomida</w:t>
+      </w:r>
+      <w:proofErr w:type="spellEnd"/>
+      <w:r>
+        <w:rPr>
+          <w:rFonts w:ascii="Maiandra GD" w:hAnsi="Maiandra GD"/>
+          <w:sz w:val="22"/>
+          <w:szCs w:val="22"/>
+        </w:rPr>
+        <w:t xml:space="preserve">, a la que accederá cuando quiera registrar/modificar/eliminar una comida. </w:t>
+      </w:r>
+      <w:r>
+        <w:rPr>
+          <w:rFonts w:ascii="Maiandra GD" w:hAnsi="Maiandra GD"/>
+          <w:sz w:val="22"/>
+          <w:szCs w:val="22"/>
+        </w:rPr>
+        <w:t>La</w:t>
+      </w:r>
+      <w:r>
+        <w:rPr>
+          <w:rFonts w:ascii="Maiandra GD" w:hAnsi="Maiandra GD"/>
+          <w:sz w:val="22"/>
+          <w:szCs w:val="22"/>
+        </w:rPr>
+        <w:t xml:space="preserve"> tabla</w:t>
+      </w:r>
+      <w:r>
+        <w:rPr>
+          <w:rFonts w:ascii="Maiandra GD" w:hAnsi="Maiandra GD"/>
+          <w:sz w:val="22"/>
+          <w:szCs w:val="22"/>
+        </w:rPr>
+        <w:t xml:space="preserve"> alimento</w:t>
+      </w:r>
+      <w:r>
+        <w:rPr>
+          <w:rFonts w:ascii="Maiandra GD" w:hAnsi="Maiandra GD"/>
+          <w:sz w:val="22"/>
+          <w:szCs w:val="22"/>
+        </w:rPr>
+        <w:t xml:space="preserve"> solo puede modificarla el usuario con privilegios de administrador.</w:t>
+      </w:r>
+    </w:p>
+    <w:p>
+      <w:pPr>
+        <w:jc w:val="both"/>
+        <w:rPr>
+          <w:rFonts w:ascii="Maiandra GD" w:hAnsi="Maiandra GD"/>
+          <w:sz w:val="22"/>
+          <w:szCs w:val="22"/>
+        </w:rPr>
+      </w:pPr>
+      <w:r>
+        <w:rPr>
+          <w:rFonts w:ascii="Maiandra GD" w:hAnsi="Maiandra GD"/>
+          <w:sz w:val="22"/>
+          <w:szCs w:val="22"/>
+        </w:rPr>
+        <w:t xml:space="preserve">Está compuesta por: un </w:t>
+      </w:r>
+      <w:proofErr w:type="spellStart"/>
+      <w:r>
+        <w:rPr>
+          <w:rFonts w:ascii="Maiandra GD" w:hAnsi="Maiandra GD"/>
+          <w:sz w:val="22"/>
+          <w:szCs w:val="22"/>
+        </w:rPr>
+        <w:t>idAlimento</w:t>
+      </w:r>
+      <w:proofErr w:type="spellEnd"/>
+      <w:r>
+        <w:rPr>
+          <w:rFonts w:ascii="Maiandra GD" w:hAnsi="Maiandra GD"/>
+          <w:sz w:val="22"/>
+          <w:szCs w:val="22"/>
+        </w:rPr>
+        <w:t xml:space="preserve">, que es clave primaria y a su vez tendrá utilidad en la tabla intermediaria </w:t>
+      </w:r>
+      <w:proofErr w:type="spellStart"/>
+      <w:r>
+        <w:rPr>
+          <w:rFonts w:ascii="Maiandra GD" w:hAnsi="Maiandra GD"/>
+          <w:sz w:val="22"/>
+          <w:szCs w:val="22"/>
+        </w:rPr>
+        <w:t>alimentocomida</w:t>
+      </w:r>
+      <w:proofErr w:type="spellEnd"/>
+      <w:r>
+        <w:rPr>
+          <w:rFonts w:ascii="Maiandra GD" w:hAnsi="Maiandra GD"/>
+          <w:sz w:val="22"/>
+          <w:szCs w:val="22"/>
+        </w:rPr>
+        <w:t xml:space="preserve">, y los distintos campos que son descripciones de ese alimento. Datos de interés para el usuario en cuestión. </w:t>
       </w:r>
     </w:p>
     <w:p>
@@ -12259,10 +12065,10 @@
           <w:lang w:eastAsia="es-ES"/>
         </w:rPr>
         <w:drawing>
-          <wp:inline distT="0" distB="0" distL="0" distR="0" wp14:anchorId="7C91E8B7" wp14:editId="6AB1CAF4">
-            <wp:extent cx="5731510" cy="867410"/>
-            <wp:effectExtent l="0" t="0" r="2540" b="8890"/>
-            <wp:docPr id="8" name="Imagen 8"/>
+          <wp:inline distT="0" distB="0" distL="0" distR="0" wp14:anchorId="19505C27" wp14:editId="5749BB80">
+            <wp:extent cx="5731510" cy="1065530"/>
+            <wp:effectExtent l="0" t="0" r="2540" b="1270"/>
+            <wp:docPr id="7" name="Imagen 7"/>
             <wp:cNvGraphicFramePr>
               <a:graphicFrameLocks xmlns:a="http://schemas.openxmlformats.org/drawingml/2006/main" noChangeAspect="1"/>
             </wp:cNvGraphicFramePr>
@@ -12282,7 +12088,7 @@
                   <pic:spPr>
                     <a:xfrm>
                       <a:off x="0" y="0"/>
-                      <a:ext cx="5731510" cy="867410"/>
+                      <a:ext cx="5731510" cy="1065530"/>
                     </a:xfrm>
                     <a:prstGeom prst="rect">
                       <a:avLst/>
@@ -12327,49 +12133,49 @@
         </w:numPr>
         <w:rPr>
           <w:rFonts w:ascii="Maiandra GD" w:hAnsi="Maiandra GD"/>
-          <w:b/>
-          <w:bCs/>
-          <w:sz w:val="22"/>
-          <w:szCs w:val="22"/>
-        </w:rPr>
-      </w:pPr>
-      <w:proofErr w:type="spellStart"/>
-      <w:r>
-        <w:rPr>
-          <w:rFonts w:ascii="Maiandra GD" w:hAnsi="Maiandra GD"/>
-          <w:b/>
-          <w:bCs/>
-          <w:sz w:val="22"/>
-          <w:szCs w:val="22"/>
-        </w:rPr>
-        <w:t>comidaTO</w:t>
-      </w:r>
-      <w:proofErr w:type="spellEnd"/>
-      <w:r>
-        <w:rPr>
-          <w:rFonts w:ascii="Maiandra GD" w:hAnsi="Maiandra GD"/>
-          <w:b/>
-          <w:bCs/>
-          <w:sz w:val="22"/>
-          <w:szCs w:val="22"/>
-        </w:rPr>
-        <w:t xml:space="preserve">: </w:t>
-      </w:r>
-      <w:r>
-        <w:rPr>
-          <w:rFonts w:ascii="Maiandra GD" w:hAnsi="Maiandra GD"/>
-          <w:sz w:val="22"/>
-          <w:szCs w:val="22"/>
-        </w:rPr>
-        <w:t>M</w:t>
-      </w:r>
-      <w:r>
-        <w:rPr>
-          <w:rFonts w:ascii="Maiandra GD" w:hAnsi="Maiandra GD"/>
-          <w:sz w:val="22"/>
-          <w:szCs w:val="22"/>
-        </w:rPr>
-        <w:t>odificación.</w:t>
+          <w:sz w:val="22"/>
+          <w:szCs w:val="22"/>
+        </w:rPr>
+      </w:pPr>
+      <w:proofErr w:type="spellStart"/>
+      <w:r>
+        <w:rPr>
+          <w:rFonts w:ascii="Maiandra GD" w:hAnsi="Maiandra GD"/>
+          <w:b/>
+          <w:bCs/>
+          <w:sz w:val="22"/>
+          <w:szCs w:val="22"/>
+        </w:rPr>
+        <w:t>alimento</w:t>
+      </w:r>
+      <w:r>
+        <w:rPr>
+          <w:rFonts w:ascii="Maiandra GD" w:hAnsi="Maiandra GD"/>
+          <w:b/>
+          <w:bCs/>
+          <w:sz w:val="22"/>
+          <w:szCs w:val="22"/>
+        </w:rPr>
+        <w:t>DAO</w:t>
+      </w:r>
+      <w:proofErr w:type="spellEnd"/>
+      <w:r>
+        <w:rPr>
+          <w:rFonts w:ascii="Maiandra GD" w:hAnsi="Maiandra GD"/>
+          <w:b/>
+          <w:bCs/>
+          <w:sz w:val="22"/>
+          <w:szCs w:val="22"/>
+        </w:rPr>
+        <w:t>:</w:t>
+      </w:r>
+      <w:r>
+        <w:rPr>
+          <w:rFonts w:ascii="Maiandra GD" w:hAnsi="Maiandra GD"/>
+          <w:sz w:val="22"/>
+          <w:szCs w:val="22"/>
+        </w:rPr>
+        <w:t xml:space="preserve"> Consulta.</w:t>
       </w:r>
     </w:p>
     <w:p>
@@ -12381,8 +12187,6 @@
         </w:numPr>
         <w:rPr>
           <w:rFonts w:ascii="Maiandra GD" w:hAnsi="Maiandra GD"/>
-          <w:b/>
-          <w:bCs/>
           <w:sz w:val="22"/>
           <w:szCs w:val="22"/>
         </w:rPr>
@@ -12407,31 +12211,15 @@
           <w:sz w:val="22"/>
           <w:szCs w:val="22"/>
         </w:rPr>
-        <w:t xml:space="preserve">: </w:t>
-      </w:r>
-      <w:r>
-        <w:rPr>
-          <w:rFonts w:ascii="Maiandra GD" w:hAnsi="Maiandra GD"/>
-          <w:sz w:val="22"/>
-          <w:szCs w:val="22"/>
-        </w:rPr>
-        <w:t>Consulta</w:t>
-      </w:r>
-      <w:r>
-        <w:rPr>
-          <w:rFonts w:ascii="Maiandra GD" w:hAnsi="Maiandra GD"/>
-          <w:sz w:val="22"/>
-          <w:szCs w:val="22"/>
-        </w:rPr>
-        <w:t xml:space="preserve"> y modificación</w:t>
-      </w:r>
-      <w:r>
-        <w:rPr>
-          <w:rFonts w:ascii="Maiandra GD" w:hAnsi="Maiandra GD"/>
-          <w:sz w:val="22"/>
-          <w:szCs w:val="22"/>
-        </w:rPr>
-        <w:t>.</w:t>
+        <w:t>:</w:t>
+      </w:r>
+      <w:r>
+        <w:rPr>
+          <w:rFonts w:ascii="Maiandra GD" w:hAnsi="Maiandra GD"/>
+          <w:sz w:val="22"/>
+          <w:szCs w:val="22"/>
+        </w:rPr>
+        <w:t xml:space="preserve"> Consulta.</w:t>
       </w:r>
     </w:p>
     <w:p>
@@ -12461,7 +12249,7 @@
           <w:sz w:val="22"/>
           <w:szCs w:val="22"/>
         </w:rPr>
-        <w:t>Alimentocomida</w:t>
+        <w:t>Comida</w:t>
       </w:r>
     </w:p>
     <w:p>
@@ -12469,35 +12257,179 @@
         <w:jc w:val="both"/>
         <w:rPr>
           <w:rFonts w:ascii="Maiandra GD" w:hAnsi="Maiandra GD"/>
-          <w:sz w:val="22"/>
-          <w:szCs w:val="22"/>
-        </w:rPr>
-      </w:pPr>
-      <w:r>
-        <w:rPr>
-          <w:rFonts w:ascii="Maiandra GD" w:hAnsi="Maiandra GD"/>
-          <w:sz w:val="22"/>
-          <w:szCs w:val="22"/>
-        </w:rPr>
-        <w:t>El propósito de esta tabla intermedia es relacionar los alimentos disponibles con las comidas que un usuario registra. Al ser una relación de muchos a muchos se ha creado esta tabla intermedia.</w:t>
-      </w:r>
-    </w:p>
-    <w:p>
-      <w:pPr>
-        <w:tabs>
-          <w:tab w:val="left" w:pos="8172"/>
-        </w:tabs>
-      </w:pPr>
+          <w:color w:val="FF0000"/>
+          <w:sz w:val="22"/>
+          <w:szCs w:val="22"/>
+        </w:rPr>
+      </w:pPr>
+      <w:r>
+        <w:rPr>
+          <w:rFonts w:ascii="Maiandra GD" w:hAnsi="Maiandra GD"/>
+          <w:sz w:val="22"/>
+          <w:szCs w:val="22"/>
+        </w:rPr>
+        <w:t xml:space="preserve">La tabla </w:t>
+      </w:r>
+      <w:r>
+        <w:rPr>
+          <w:rFonts w:ascii="Maiandra GD" w:hAnsi="Maiandra GD"/>
+          <w:sz w:val="22"/>
+          <w:szCs w:val="22"/>
+        </w:rPr>
+        <w:t>comida</w:t>
+      </w:r>
+      <w:r>
+        <w:rPr>
+          <w:rFonts w:ascii="Maiandra GD" w:hAnsi="Maiandra GD"/>
+          <w:sz w:val="22"/>
+          <w:szCs w:val="22"/>
+        </w:rPr>
+        <w:t xml:space="preserve">, es una tabla </w:t>
+      </w:r>
+      <w:r>
+        <w:rPr>
+          <w:rFonts w:ascii="Maiandra GD" w:hAnsi="Maiandra GD"/>
+          <w:sz w:val="22"/>
+          <w:szCs w:val="22"/>
+        </w:rPr>
+        <w:t>con la que el cli</w:t>
+      </w:r>
+      <w:r>
+        <w:rPr>
+          <w:rFonts w:ascii="Maiandra GD" w:hAnsi="Maiandra GD"/>
+          <w:sz w:val="22"/>
+          <w:szCs w:val="22"/>
+        </w:rPr>
+        <w:t xml:space="preserve">ente interactúa, para registrar (más adelante </w:t>
+      </w:r>
+      <w:r>
+        <w:rPr>
+          <w:rFonts w:ascii="Maiandra GD" w:hAnsi="Maiandra GD"/>
+          <w:sz w:val="22"/>
+          <w:szCs w:val="22"/>
+        </w:rPr>
+        <w:t xml:space="preserve">también </w:t>
+      </w:r>
+      <w:r>
+        <w:rPr>
+          <w:rFonts w:ascii="Maiandra GD" w:hAnsi="Maiandra GD"/>
+          <w:sz w:val="22"/>
+          <w:szCs w:val="22"/>
+        </w:rPr>
+        <w:t xml:space="preserve">modificar y/o </w:t>
+      </w:r>
+      <w:r>
+        <w:rPr>
+          <w:rFonts w:ascii="Maiandra GD" w:hAnsi="Maiandra GD"/>
+          <w:sz w:val="22"/>
+          <w:szCs w:val="22"/>
+        </w:rPr>
+        <w:t>eliminar</w:t>
+      </w:r>
+      <w:r>
+        <w:rPr>
+          <w:rFonts w:ascii="Maiandra GD" w:hAnsi="Maiandra GD"/>
+          <w:sz w:val="22"/>
+          <w:szCs w:val="22"/>
+        </w:rPr>
+        <w:t>)</w:t>
+      </w:r>
+      <w:r>
+        <w:rPr>
+          <w:rFonts w:ascii="Maiandra GD" w:hAnsi="Maiandra GD"/>
+          <w:sz w:val="22"/>
+          <w:szCs w:val="22"/>
+        </w:rPr>
+        <w:t xml:space="preserve"> </w:t>
+      </w:r>
+      <w:r>
+        <w:rPr>
+          <w:rFonts w:ascii="Maiandra GD" w:hAnsi="Maiandra GD"/>
+          <w:sz w:val="22"/>
+          <w:szCs w:val="22"/>
+        </w:rPr>
+        <w:t xml:space="preserve">las comidas y poseer más adelante un histórico de las mismas. Su clave primaria es el </w:t>
+      </w:r>
+      <w:proofErr w:type="spellStart"/>
+      <w:r>
+        <w:rPr>
+          <w:rFonts w:ascii="Maiandra GD" w:hAnsi="Maiandra GD"/>
+          <w:sz w:val="22"/>
+          <w:szCs w:val="22"/>
+        </w:rPr>
+        <w:t>idComida</w:t>
+      </w:r>
+      <w:proofErr w:type="spellEnd"/>
+      <w:r>
+        <w:rPr>
+          <w:rFonts w:ascii="Maiandra GD" w:hAnsi="Maiandra GD"/>
+          <w:sz w:val="22"/>
+          <w:szCs w:val="22"/>
+        </w:rPr>
+        <w:t xml:space="preserve"> (que se autoincrementa cada vez que se añade una comida a la tabla)</w:t>
+      </w:r>
+      <w:r>
+        <w:rPr>
+          <w:rFonts w:ascii="Maiandra GD" w:hAnsi="Maiandra GD"/>
+          <w:sz w:val="22"/>
+          <w:szCs w:val="22"/>
+        </w:rPr>
+        <w:t xml:space="preserve"> </w:t>
+      </w:r>
+      <w:proofErr w:type="gramStart"/>
+      <w:r>
+        <w:rPr>
+          <w:rFonts w:ascii="Maiandra GD" w:hAnsi="Maiandra GD"/>
+          <w:sz w:val="22"/>
+          <w:szCs w:val="22"/>
+        </w:rPr>
+        <w:t>y</w:t>
+      </w:r>
+      <w:proofErr w:type="gramEnd"/>
+      <w:r>
+        <w:rPr>
+          <w:rFonts w:ascii="Maiandra GD" w:hAnsi="Maiandra GD"/>
+          <w:sz w:val="22"/>
+          <w:szCs w:val="22"/>
+        </w:rPr>
+        <w:t xml:space="preserve"> además, tiene el campo día (para conocer la fecha de registro), el tipo (que pod</w:t>
+      </w:r>
+      <w:r>
+        <w:rPr>
+          <w:rFonts w:ascii="Maiandra GD" w:hAnsi="Maiandra GD"/>
+          <w:sz w:val="22"/>
+          <w:szCs w:val="22"/>
+        </w:rPr>
+        <w:t>rá ser desayuno, comida o cena) y el usuario, que es una clave ex</w:t>
+      </w:r>
+      <w:r>
+        <w:rPr>
+          <w:rFonts w:ascii="Maiandra GD" w:hAnsi="Maiandra GD"/>
+          <w:sz w:val="22"/>
+          <w:szCs w:val="22"/>
+        </w:rPr>
+        <w:t>terna que hace referencia al NIF</w:t>
+      </w:r>
+      <w:r>
+        <w:rPr>
+          <w:rFonts w:ascii="Maiandra GD" w:hAnsi="Maiandra GD"/>
+          <w:sz w:val="22"/>
+          <w:szCs w:val="22"/>
+        </w:rPr>
+        <w:t xml:space="preserve"> del usuario cliente que tenga la sesión iniciada.</w:t>
+      </w:r>
+    </w:p>
+    <w:p>
       <w:r>
         <w:rPr>
           <w:noProof/>
           <w:lang w:eastAsia="es-ES"/>
         </w:rPr>
         <w:drawing>
-          <wp:inline distT="0" distB="0" distL="0" distR="0" wp14:anchorId="3D8AF662" wp14:editId="1377EC71">
-            <wp:extent cx="5731510" cy="621665"/>
-            <wp:effectExtent l="0" t="0" r="2540" b="6985"/>
-            <wp:docPr id="9" name="Imagen 9"/>
+          <wp:inline distT="0" distB="0" distL="0" distR="0" wp14:anchorId="7C91E8B7" wp14:editId="6AB1CAF4">
+            <wp:extent cx="5731510" cy="867410"/>
+            <wp:effectExtent l="0" t="0" r="2540" b="8890"/>
+            <wp:docPr id="8" name="Imagen 8"/>
             <wp:cNvGraphicFramePr>
               <a:graphicFrameLocks xmlns:a="http://schemas.openxmlformats.org/drawingml/2006/main" noChangeAspect="1"/>
             </wp:cNvGraphicFramePr>
@@ -12517,7 +12449,7 @@
                   <pic:spPr>
                     <a:xfrm>
                       <a:off x="0" y="0"/>
-                      <a:ext cx="5731510" cy="621665"/>
+                      <a:ext cx="5731510" cy="867410"/>
                     </a:xfrm>
                     <a:prstGeom prst="rect">
                       <a:avLst/>
@@ -12593,12 +12525,75 @@
       <w:r>
         <w:rPr>
           <w:rFonts w:ascii="Maiandra GD" w:hAnsi="Maiandra GD"/>
-          <w:bCs/>
-          <w:sz w:val="22"/>
-          <w:szCs w:val="22"/>
-        </w:rPr>
-        <w:t>Modificación.</w:t>
-      </w:r>
+          <w:sz w:val="22"/>
+          <w:szCs w:val="22"/>
+        </w:rPr>
+        <w:t>Consulta</w:t>
+      </w:r>
+      <w:r>
+        <w:rPr>
+          <w:rFonts w:ascii="Maiandra GD" w:hAnsi="Maiandra GD"/>
+          <w:sz w:val="22"/>
+          <w:szCs w:val="22"/>
+        </w:rPr>
+        <w:t xml:space="preserve"> y modificación</w:t>
+      </w:r>
+      <w:r>
+        <w:rPr>
+          <w:rFonts w:ascii="Maiandra GD" w:hAnsi="Maiandra GD"/>
+          <w:sz w:val="22"/>
+          <w:szCs w:val="22"/>
+        </w:rPr>
+        <w:t>.</w:t>
+      </w:r>
+    </w:p>
+    <w:p>
+      <w:pPr>
+        <w:pStyle w:val="Prrafodelista"/>
+        <w:rPr>
+          <w:rFonts w:ascii="Maiandra GD" w:hAnsi="Maiandra GD"/>
+          <w:b/>
+          <w:bCs/>
+          <w:sz w:val="22"/>
+          <w:szCs w:val="22"/>
+        </w:rPr>
+      </w:pPr>
+    </w:p>
+    <w:p>
+      <w:pPr>
+        <w:pStyle w:val="Prrafodelista"/>
+        <w:rPr>
+          <w:rFonts w:ascii="Maiandra GD" w:hAnsi="Maiandra GD"/>
+          <w:b/>
+          <w:bCs/>
+          <w:sz w:val="22"/>
+          <w:szCs w:val="22"/>
+        </w:rPr>
+      </w:pPr>
+    </w:p>
+    <w:p>
+      <w:pPr>
+        <w:pStyle w:val="Prrafodelista"/>
+        <w:rPr>
+          <w:rFonts w:ascii="Maiandra GD" w:hAnsi="Maiandra GD"/>
+          <w:b/>
+          <w:bCs/>
+          <w:sz w:val="22"/>
+          <w:szCs w:val="22"/>
+        </w:rPr>
+      </w:pPr>
+    </w:p>
+    <w:p>
+      <w:pPr>
+        <w:pStyle w:val="Prrafodelista"/>
+        <w:rPr>
+          <w:rFonts w:ascii="Maiandra GD" w:hAnsi="Maiandra GD"/>
+          <w:b/>
+          <w:bCs/>
+          <w:sz w:val="22"/>
+          <w:szCs w:val="22"/>
+        </w:rPr>
+      </w:pPr>
     </w:p>
     <w:p>
       <w:pPr>
@@ -12627,7 +12622,26 @@
           <w:sz w:val="22"/>
           <w:szCs w:val="22"/>
         </w:rPr>
-        <w:t>Comentario</w:t>
+        <w:lastRenderedPageBreak/>
+        <w:t>Alimentocomida</w:t>
+      </w:r>
+    </w:p>
+    <w:p>
+      <w:pPr>
+        <w:jc w:val="both"/>
+        <w:rPr>
+          <w:rFonts w:ascii="Maiandra GD" w:hAnsi="Maiandra GD"/>
+          <w:sz w:val="22"/>
+          <w:szCs w:val="22"/>
+        </w:rPr>
+      </w:pPr>
+      <w:r>
+        <w:rPr>
+          <w:rFonts w:ascii="Maiandra GD" w:hAnsi="Maiandra GD"/>
+          <w:sz w:val="22"/>
+          <w:szCs w:val="22"/>
+        </w:rPr>
+        <w:t>El propósito de esta tabla intermedia es relacionar los alimentos disponibles con las comidas que un usuario registra. Al ser una relación de muchos a muchos se ha creado esta tabla intermedia.</w:t>
       </w:r>
     </w:p>
     <w:p>
@@ -12635,82 +12649,6 @@
         <w:tabs>
           <w:tab w:val="left" w:pos="8172"/>
         </w:tabs>
-        <w:jc w:val="both"/>
-        <w:rPr>
-          <w:rFonts w:ascii="Maiandra GD" w:hAnsi="Maiandra GD"/>
-          <w:sz w:val="22"/>
-          <w:szCs w:val="22"/>
-        </w:rPr>
-      </w:pPr>
-      <w:r>
-        <w:rPr>
-          <w:rFonts w:ascii="Maiandra GD" w:hAnsi="Maiandra GD"/>
-          <w:sz w:val="22"/>
-          <w:szCs w:val="22"/>
-        </w:rPr>
-        <w:t>El propósito de esta tabla es registrar los comentarios (valoraciones) que realiza un cliente a su entrenador. De ahí que uno de los campos sea “valoración”, para dar una puntuación a su entrenador.</w:t>
-      </w:r>
-      <w:r>
-        <w:rPr>
-          <w:rFonts w:ascii="Maiandra GD" w:hAnsi="Maiandra GD"/>
-          <w:sz w:val="22"/>
-          <w:szCs w:val="22"/>
-        </w:rPr>
-        <w:t xml:space="preserve"> Su clave primaria es </w:t>
-      </w:r>
-      <w:proofErr w:type="spellStart"/>
-      <w:r>
-        <w:rPr>
-          <w:rFonts w:ascii="Maiandra GD" w:hAnsi="Maiandra GD"/>
-          <w:sz w:val="22"/>
-          <w:szCs w:val="22"/>
-        </w:rPr>
-        <w:t>idComentario</w:t>
-      </w:r>
-      <w:proofErr w:type="spellEnd"/>
-      <w:r>
-        <w:rPr>
-          <w:rFonts w:ascii="Maiandra GD" w:hAnsi="Maiandra GD"/>
-          <w:sz w:val="22"/>
-          <w:szCs w:val="22"/>
-        </w:rPr>
-        <w:t xml:space="preserve"> y posee distintos campos para conocer la fecha de la valoración, el texto (comentario) que hace el usuario, y la valoración en forma de puntuación</w:t>
-      </w:r>
-      <w:r>
-        <w:rPr>
-          <w:rFonts w:ascii="Maiandra GD" w:hAnsi="Maiandra GD"/>
-          <w:sz w:val="22"/>
-          <w:szCs w:val="22"/>
-        </w:rPr>
-        <w:t xml:space="preserve"> (del 1 al 5) para su entrenador.</w:t>
-      </w:r>
-    </w:p>
-    <w:p>
-      <w:pPr>
-        <w:tabs>
-          <w:tab w:val="left" w:pos="8172"/>
-        </w:tabs>
-        <w:jc w:val="both"/>
-        <w:rPr>
-          <w:rFonts w:ascii="Maiandra GD" w:hAnsi="Maiandra GD"/>
-          <w:sz w:val="22"/>
-          <w:szCs w:val="22"/>
-        </w:rPr>
-      </w:pPr>
-      <w:r>
-        <w:rPr>
-          <w:rFonts w:ascii="Maiandra GD" w:hAnsi="Maiandra GD"/>
-          <w:sz w:val="22"/>
-          <w:szCs w:val="22"/>
-        </w:rPr>
-        <w:t>Las funcionalidades de esta tabla no están implementadas en esta práctica.</w:t>
-      </w:r>
-    </w:p>
-    <w:p>
-      <w:pPr>
-        <w:tabs>
-          <w:tab w:val="left" w:pos="8172"/>
-        </w:tabs>
       </w:pPr>
       <w:r>
         <w:rPr>
@@ -12718,10 +12656,10 @@
           <w:lang w:eastAsia="es-ES"/>
         </w:rPr>
         <w:drawing>
-          <wp:inline distT="0" distB="0" distL="0" distR="0" wp14:anchorId="1D82E1A9" wp14:editId="6A2D4B1A">
-            <wp:extent cx="5731510" cy="1071245"/>
-            <wp:effectExtent l="0" t="0" r="2540" b="0"/>
-            <wp:docPr id="10" name="Imagen 10"/>
+          <wp:inline distT="0" distB="0" distL="0" distR="0" wp14:anchorId="3D8AF662" wp14:editId="1377EC71">
+            <wp:extent cx="5731510" cy="621665"/>
+            <wp:effectExtent l="0" t="0" r="2540" b="6985"/>
+            <wp:docPr id="9" name="Imagen 9"/>
             <wp:cNvGraphicFramePr>
               <a:graphicFrameLocks xmlns:a="http://schemas.openxmlformats.org/drawingml/2006/main" noChangeAspect="1"/>
             </wp:cNvGraphicFramePr>
@@ -12741,6 +12679,242 @@
                   <pic:spPr>
                     <a:xfrm>
                       <a:off x="0" y="0"/>
+                      <a:ext cx="5731510" cy="621665"/>
+                    </a:xfrm>
+                    <a:prstGeom prst="rect">
+                      <a:avLst/>
+                    </a:prstGeom>
+                  </pic:spPr>
+                </pic:pic>
+              </a:graphicData>
+            </a:graphic>
+          </wp:inline>
+        </w:drawing>
+      </w:r>
+    </w:p>
+    <w:p>
+      <w:pPr>
+        <w:rPr>
+          <w:rFonts w:ascii="Maiandra GD" w:hAnsi="Maiandra GD"/>
+          <w:b/>
+          <w:bCs/>
+          <w:sz w:val="22"/>
+          <w:szCs w:val="22"/>
+          <w:u w:val="single"/>
+        </w:rPr>
+      </w:pPr>
+      <w:r>
+        <w:rPr>
+          <w:rFonts w:ascii="Maiandra GD" w:hAnsi="Maiandra GD"/>
+          <w:b/>
+          <w:bCs/>
+          <w:sz w:val="22"/>
+          <w:szCs w:val="22"/>
+          <w:u w:val="single"/>
+        </w:rPr>
+        <w:t>Scripts que acceden a la tabla:</w:t>
+      </w:r>
+    </w:p>
+    <w:p>
+      <w:pPr>
+        <w:pStyle w:val="Prrafodelista"/>
+        <w:numPr>
+          <w:ilvl w:val="0"/>
+          <w:numId w:val="1"/>
+        </w:numPr>
+        <w:rPr>
+          <w:rFonts w:ascii="Maiandra GD" w:hAnsi="Maiandra GD"/>
+          <w:b/>
+          <w:bCs/>
+          <w:sz w:val="22"/>
+          <w:szCs w:val="22"/>
+        </w:rPr>
+      </w:pPr>
+      <w:proofErr w:type="spellStart"/>
+      <w:r>
+        <w:rPr>
+          <w:rFonts w:ascii="Maiandra GD" w:hAnsi="Maiandra GD"/>
+          <w:b/>
+          <w:bCs/>
+          <w:sz w:val="22"/>
+          <w:szCs w:val="22"/>
+        </w:rPr>
+        <w:t>comidaDAO</w:t>
+      </w:r>
+      <w:proofErr w:type="spellEnd"/>
+      <w:r>
+        <w:rPr>
+          <w:rFonts w:ascii="Maiandra GD" w:hAnsi="Maiandra GD"/>
+          <w:b/>
+          <w:bCs/>
+          <w:sz w:val="22"/>
+          <w:szCs w:val="22"/>
+        </w:rPr>
+        <w:t xml:space="preserve">: </w:t>
+      </w:r>
+      <w:r>
+        <w:rPr>
+          <w:rFonts w:ascii="Maiandra GD" w:hAnsi="Maiandra GD"/>
+          <w:bCs/>
+          <w:sz w:val="22"/>
+          <w:szCs w:val="22"/>
+        </w:rPr>
+        <w:t>Modificación.</w:t>
+      </w:r>
+    </w:p>
+    <w:p>
+      <w:pPr>
+        <w:pStyle w:val="Prrafodelista"/>
+        <w:rPr>
+          <w:rFonts w:ascii="Maiandra GD" w:hAnsi="Maiandra GD"/>
+          <w:b/>
+          <w:bCs/>
+          <w:sz w:val="22"/>
+          <w:szCs w:val="22"/>
+        </w:rPr>
+      </w:pPr>
+    </w:p>
+    <w:p>
+      <w:pPr>
+        <w:pStyle w:val="Ttulo3"/>
+        <w:numPr>
+          <w:ilvl w:val="1"/>
+          <w:numId w:val="4"/>
+        </w:numPr>
+        <w:tabs>
+          <w:tab w:val="left" w:pos="426"/>
+        </w:tabs>
+        <w:ind w:left="142" w:hanging="207"/>
+        <w:rPr>
+          <w:rFonts w:ascii="Maiandra GD" w:hAnsi="Maiandra GD"/>
+          <w:b/>
+          <w:bCs/>
+          <w:sz w:val="22"/>
+          <w:szCs w:val="22"/>
+        </w:rPr>
+      </w:pPr>
+      <w:r>
+        <w:rPr>
+          <w:rFonts w:ascii="Maiandra GD" w:hAnsi="Maiandra GD"/>
+          <w:b/>
+          <w:bCs/>
+          <w:sz w:val="22"/>
+          <w:szCs w:val="22"/>
+        </w:rPr>
+        <w:t>Comentario</w:t>
+      </w:r>
+    </w:p>
+    <w:p>
+      <w:pPr>
+        <w:tabs>
+          <w:tab w:val="left" w:pos="8172"/>
+        </w:tabs>
+        <w:jc w:val="both"/>
+        <w:rPr>
+          <w:rFonts w:ascii="Maiandra GD" w:hAnsi="Maiandra GD"/>
+          <w:sz w:val="22"/>
+          <w:szCs w:val="22"/>
+        </w:rPr>
+      </w:pPr>
+      <w:r>
+        <w:rPr>
+          <w:rFonts w:ascii="Maiandra GD" w:hAnsi="Maiandra GD"/>
+          <w:sz w:val="22"/>
+          <w:szCs w:val="22"/>
+        </w:rPr>
+        <w:t>El propósito de esta tabla es registrar los comentarios (valoraciones) que realiza un cliente a su entrenador. De ahí que uno de los campos sea “valoración”, para dar una puntuación a su entrenador.</w:t>
+      </w:r>
+      <w:r>
+        <w:rPr>
+          <w:rFonts w:ascii="Maiandra GD" w:hAnsi="Maiandra GD"/>
+          <w:sz w:val="22"/>
+          <w:szCs w:val="22"/>
+        </w:rPr>
+        <w:t xml:space="preserve"> Su clave primaria es </w:t>
+      </w:r>
+      <w:proofErr w:type="spellStart"/>
+      <w:r>
+        <w:rPr>
+          <w:rFonts w:ascii="Maiandra GD" w:hAnsi="Maiandra GD"/>
+          <w:sz w:val="22"/>
+          <w:szCs w:val="22"/>
+        </w:rPr>
+        <w:t>idComentario</w:t>
+      </w:r>
+      <w:proofErr w:type="spellEnd"/>
+      <w:r>
+        <w:rPr>
+          <w:rFonts w:ascii="Maiandra GD" w:hAnsi="Maiandra GD"/>
+          <w:sz w:val="22"/>
+          <w:szCs w:val="22"/>
+        </w:rPr>
+        <w:t xml:space="preserve"> y posee distintos campos para conocer la fecha de la valoración, el texto (comentario) que hace el usuario, y la valoración en forma de puntuación</w:t>
+      </w:r>
+      <w:r>
+        <w:rPr>
+          <w:rFonts w:ascii="Maiandra GD" w:hAnsi="Maiandra GD"/>
+          <w:sz w:val="22"/>
+          <w:szCs w:val="22"/>
+        </w:rPr>
+        <w:t xml:space="preserve"> (del 1 al 5) para su entrenador.</w:t>
+      </w:r>
+    </w:p>
+    <w:p>
+      <w:pPr>
+        <w:tabs>
+          <w:tab w:val="left" w:pos="8172"/>
+        </w:tabs>
+        <w:jc w:val="both"/>
+        <w:rPr>
+          <w:rFonts w:ascii="Maiandra GD" w:hAnsi="Maiandra GD"/>
+          <w:sz w:val="22"/>
+          <w:szCs w:val="22"/>
+        </w:rPr>
+      </w:pPr>
+      <w:r>
+        <w:rPr>
+          <w:rFonts w:ascii="Maiandra GD" w:hAnsi="Maiandra GD"/>
+          <w:sz w:val="22"/>
+          <w:szCs w:val="22"/>
+        </w:rPr>
+        <w:t>Las funcionalidades de esta tabla no están implementadas en esta práctica.</w:t>
+      </w:r>
+    </w:p>
+    <w:p>
+      <w:pPr>
+        <w:tabs>
+          <w:tab w:val="left" w:pos="8172"/>
+        </w:tabs>
+      </w:pPr>
+      <w:r>
+        <w:rPr>
+          <w:noProof/>
+          <w:lang w:eastAsia="es-ES"/>
+        </w:rPr>
+        <w:drawing>
+          <wp:inline distT="0" distB="0" distL="0" distR="0" wp14:anchorId="1D82E1A9" wp14:editId="6A2D4B1A">
+            <wp:extent cx="5731510" cy="1071245"/>
+            <wp:effectExtent l="0" t="0" r="2540" b="0"/>
+            <wp:docPr id="10" name="Imagen 10"/>
+            <wp:cNvGraphicFramePr>
+              <a:graphicFrameLocks xmlns:a="http://schemas.openxmlformats.org/drawingml/2006/main" noChangeAspect="1"/>
+            </wp:cNvGraphicFramePr>
+            <a:graphic xmlns:a="http://schemas.openxmlformats.org/drawingml/2006/main">
+              <a:graphicData uri="http://schemas.openxmlformats.org/drawingml/2006/picture">
+                <pic:pic xmlns:pic="http://schemas.openxmlformats.org/drawingml/2006/picture">
+                  <pic:nvPicPr>
+                    <pic:cNvPr id="1" name=""/>
+                    <pic:cNvPicPr/>
+                  </pic:nvPicPr>
+                  <pic:blipFill>
+                    <a:blip r:embed="rId18"/>
+                    <a:stretch>
+                      <a:fillRect/>
+                    </a:stretch>
+                  </pic:blipFill>
+                  <pic:spPr>
+                    <a:xfrm>
+                      <a:off x="0" y="0"/>
                       <a:ext cx="5731510" cy="1071245"/>
                     </a:xfrm>
                     <a:prstGeom prst="rect">
@@ -12802,54 +12976,6 @@
           <w:sz w:val="22"/>
           <w:szCs w:val="22"/>
         </w:rPr>
-        <w:lastRenderedPageBreak/>
-        <w:t>comentarioTO</w:t>
-      </w:r>
-      <w:proofErr w:type="spellEnd"/>
-      <w:r>
-        <w:rPr>
-          <w:rFonts w:ascii="Maiandra GD" w:hAnsi="Maiandra GD"/>
-          <w:b/>
-          <w:bCs/>
-          <w:sz w:val="22"/>
-          <w:szCs w:val="22"/>
-        </w:rPr>
-        <w:t xml:space="preserve">: </w:t>
-      </w:r>
-      <w:r>
-        <w:rPr>
-          <w:rFonts w:ascii="Maiandra GD" w:hAnsi="Maiandra GD"/>
-          <w:sz w:val="22"/>
-          <w:szCs w:val="22"/>
-        </w:rPr>
-        <w:t>Consulta y modificación.</w:t>
-      </w:r>
-    </w:p>
-    <w:p>
-      <w:pPr>
-        <w:pStyle w:val="Prrafodelista"/>
-        <w:numPr>
-          <w:ilvl w:val="0"/>
-          <w:numId w:val="1"/>
-        </w:numPr>
-        <w:rPr>
-          <w:rFonts w:ascii="Maiandra GD" w:hAnsi="Maiandra GD"/>
-          <w:b/>
-          <w:bCs/>
-          <w:sz w:val="22"/>
-          <w:szCs w:val="22"/>
-          <w:u w:val="single"/>
-        </w:rPr>
-      </w:pPr>
-      <w:proofErr w:type="spellStart"/>
-      <w:r>
-        <w:rPr>
-          <w:rFonts w:ascii="Maiandra GD" w:hAnsi="Maiandra GD"/>
-          <w:b/>
-          <w:bCs/>
-          <w:sz w:val="22"/>
-          <w:szCs w:val="22"/>
-        </w:rPr>
         <w:t>comentarioDAO</w:t>
       </w:r>
       <w:proofErr w:type="spellEnd"/>
@@ -12903,6 +13029,19 @@
         </w:rPr>
         <w:t>De momento estos scripts no cuentan con ninguna implementación.</w:t>
       </w:r>
+    </w:p>
+    <w:p>
+      <w:pPr>
+        <w:tabs>
+          <w:tab w:val="left" w:pos="8172"/>
+        </w:tabs>
+        <w:jc w:val="both"/>
+        <w:rPr>
+          <w:rFonts w:ascii="Maiandra GD" w:hAnsi="Maiandra GD"/>
+          <w:sz w:val="22"/>
+          <w:szCs w:val="22"/>
+        </w:rPr>
+      </w:pPr>
     </w:p>
     <w:p>
       <w:pPr>
@@ -12964,6 +13103,7 @@
           <w:noProof/>
           <w:lang w:eastAsia="es-ES"/>
         </w:rPr>
+        <w:lastRenderedPageBreak/>
         <w:drawing>
           <wp:anchor distT="0" distB="0" distL="114300" distR="114300" simplePos="0" relativeHeight="251658240" behindDoc="0" locked="0" layoutInCell="1" allowOverlap="1" wp14:anchorId="2D2AD9DC">
             <wp:simplePos x="0" y="0"/>
@@ -12988,7 +13128,7 @@
                     <pic:cNvPicPr/>
                   </pic:nvPicPr>
                   <pic:blipFill>
-                    <a:blip r:embed="rId18">
+                    <a:blip r:embed="rId19">
                       <a:extLst>
                         <a:ext uri="{28A0092B-C50C-407E-A947-70E740481C1C}">
                           <a14:useLocalDpi xmlns:a14="http://schemas.microsoft.com/office/drawing/2010/main" val="0"/>
@@ -13097,53 +13237,6 @@
           <w:sz w:val="22"/>
           <w:szCs w:val="22"/>
         </w:rPr>
-        <w:t>recomendacionesTO</w:t>
-      </w:r>
-      <w:proofErr w:type="spellEnd"/>
-      <w:r>
-        <w:rPr>
-          <w:rFonts w:ascii="Maiandra GD" w:hAnsi="Maiandra GD"/>
-          <w:b/>
-          <w:bCs/>
-          <w:sz w:val="22"/>
-          <w:szCs w:val="22"/>
-        </w:rPr>
-        <w:t xml:space="preserve">: </w:t>
-      </w:r>
-      <w:r>
-        <w:rPr>
-          <w:rFonts w:ascii="Maiandra GD" w:hAnsi="Maiandra GD"/>
-          <w:sz w:val="22"/>
-          <w:szCs w:val="22"/>
-        </w:rPr>
-        <w:t>Consulta y modificación.</w:t>
-      </w:r>
-    </w:p>
-    <w:p>
-      <w:pPr>
-        <w:pStyle w:val="Prrafodelista"/>
-        <w:numPr>
-          <w:ilvl w:val="0"/>
-          <w:numId w:val="1"/>
-        </w:numPr>
-        <w:rPr>
-          <w:rFonts w:ascii="Maiandra GD" w:hAnsi="Maiandra GD"/>
-          <w:b/>
-          <w:bCs/>
-          <w:sz w:val="22"/>
-          <w:szCs w:val="22"/>
-          <w:u w:val="single"/>
-        </w:rPr>
-      </w:pPr>
-      <w:proofErr w:type="spellStart"/>
-      <w:r>
-        <w:rPr>
-          <w:rFonts w:ascii="Maiandra GD" w:hAnsi="Maiandra GD"/>
-          <w:b/>
-          <w:bCs/>
-          <w:sz w:val="22"/>
-          <w:szCs w:val="22"/>
-        </w:rPr>
         <w:t>recomendacionesDAO</w:t>
       </w:r>
       <w:proofErr w:type="spellEnd"/>
@@ -13199,7 +13292,7 @@
       </w:r>
     </w:p>
     <w:sectPr>
-      <w:headerReference w:type="default" r:id="rId19"/>
+      <w:headerReference w:type="default" r:id="rId20"/>
       <w:pgSz w:w="11906" w:h="16838"/>
       <w:pgMar w:top="1440" w:right="1440" w:bottom="1440" w:left="1440" w:header="708" w:footer="708" w:gutter="0"/>
       <w:cols w:space="708"/>
@@ -16638,8 +16731,11 @@
     <w:lsdException w:name="Table 3D effects 3" w:semiHidden="1" w:unhideWhenUsed="1"/>
     <w:lsdException w:name="Table Contemporary" w:semiHidden="1" w:unhideWhenUsed="1"/>
     <w:lsdException w:name="Table Elegant" w:semiHidden="1" w:unhideWhenUsed="1"/>
+    <w:lsdException w:name="Table Professional" w:semiHidden="1" w:unhideWhenUsed="1"/>
     <w:lsdException w:name="Table Subtle 1" w:semiHidden="1" w:unhideWhenUsed="1"/>
     <w:lsdException w:name="Table Subtle 2" w:semiHidden="1" w:unhideWhenUsed="1"/>
+    <w:lsdException w:name="Table Web 1" w:semiHidden="1" w:unhideWhenUsed="1"/>
+    <w:lsdException w:name="Table Web 2" w:semiHidden="1" w:unhideWhenUsed="1"/>
     <w:lsdException w:name="Table Web 3" w:semiHidden="1" w:unhideWhenUsed="1"/>
     <w:lsdException w:name="Balloon Text" w:semiHidden="1" w:unhideWhenUsed="1"/>
     <w:lsdException w:name="Table Grid" w:uiPriority="39"/>
@@ -17079,7 +17175,6 @@
   <w:style w:type="character" w:default="1" w:styleId="Fuentedeprrafopredeter">
     <w:name w:val="Default Paragraph Font"/>
     <w:uiPriority w:val="1"/>
-    <w:semiHidden/>
     <w:unhideWhenUsed/>
   </w:style>
   <w:style w:type="table" w:default="1" w:styleId="Tablanormal">
@@ -17954,7 +18049,7 @@
 </file>
 
 <file path=customXml/itemProps1.xml><?xml version="1.0" encoding="utf-8"?>
-<ds:datastoreItem xmlns:ds="http://schemas.openxmlformats.org/officeDocument/2006/customXml" ds:itemID="{C318E3CE-5E7B-415A-873C-6415195C97E1}">
+<ds:datastoreItem xmlns:ds="http://schemas.openxmlformats.org/officeDocument/2006/customXml" ds:itemID="{1C06BA7B-A240-4389-B5F6-47DDDE8F6DC6}">
   <ds:schemaRefs>
     <ds:schemaRef ds:uri="http://schemas.openxmlformats.org/officeDocument/2006/bibliography"/>
   </ds:schemaRefs>

</xml_diff>